<commit_message>
Ficheros nuevos y modificacion del diagrama
</commit_message>
<xml_diff>
--- a/Diagrama de flujo.docx
+++ b/Diagrama de flujo.docx
@@ -3,6 +3,266 @@
 <w:document xmlns:wpc="http://schemas.microsoft.com/office/word/2010/wordprocessingCanvas" xmlns:cx="http://schemas.microsoft.com/office/drawing/2014/chartex" xmlns:cx1="http://schemas.microsoft.com/office/drawing/2015/9/8/chartex" xmlns:cx2="http://schemas.microsoft.com/office/drawing/2015/10/21/chartex" xmlns:cx3="http://schemas.microsoft.com/office/drawing/2016/5/9/chartex" xmlns:cx4="http://schemas.microsoft.com/office/drawing/2016/5/10/chartex" xmlns:cx5="http://schemas.microsoft.com/office/drawing/2016/5/11/chartex" xmlns:cx6="http://schemas.microsoft.com/office/drawing/2016/5/12/chartex" xmlns:cx7="http://schemas.microsoft.com/office/drawing/2016/5/13/chartex" xmlns:cx8="http://schemas.microsoft.com/office/drawing/2016/5/14/chartex" xmlns:mc="http://schemas.openxmlformats.org/markup-compatibility/2006" xmlns:aink="http://schemas.microsoft.com/office/drawing/2016/ink" xmlns:am3d="http://schemas.microsoft.com/office/drawing/2017/model3d" xmlns:o="urn:schemas-microsoft-com:office:office" xmlns:r="http://schemas.openxmlformats.org/officeDocument/2006/relationships" xmlns:m="http://schemas.openxmlformats.org/officeDocument/2006/math" xmlns:v="urn:schemas-microsoft-com:vml" xmlns:wp14="http://schemas.microsoft.com/office/word/2010/wordprocessingDrawing" xmlns:wp="http://schemas.openxmlformats.org/drawingml/2006/wordprocessingDrawing" xmlns:w10="urn:schemas-microsoft-com:office:word" xmlns:w="http://schemas.openxmlformats.org/wordprocessingml/2006/main" xmlns:w14="http://schemas.microsoft.com/office/word/2010/wordml" xmlns:w15="http://schemas.microsoft.com/office/word/2012/wordml" xmlns:w16cex="http://schemas.microsoft.com/office/word/2018/wordml/cex" xmlns:w16cid="http://schemas.microsoft.com/office/word/2016/wordml/cid" xmlns:w16="http://schemas.microsoft.com/office/word/2018/wordml" xmlns:w16sdtdh="http://schemas.microsoft.com/office/word/2020/wordml/sdtdatahash" xmlns:w16se="http://schemas.microsoft.com/office/word/2015/wordml/symex" xmlns:wpg="http://schemas.microsoft.com/office/word/2010/wordprocessingGroup" xmlns:wpi="http://schemas.microsoft.com/office/word/2010/wordprocessingInk" xmlns:wne="http://schemas.microsoft.com/office/word/2006/wordml" xmlns:wps="http://schemas.microsoft.com/office/word/2010/wordprocessingShape" mc:Ignorable="w14 w15 w16se w16cid w16 w16cex w16sdtdh wp14">
   <w:body>
     <w:p>
+      <w:r>
+        <w:rPr>
+          <w:noProof/>
+        </w:rPr>
+        <mc:AlternateContent>
+          <mc:Choice Requires="wps">
+            <w:drawing>
+              <wp:anchor distT="0" distB="0" distL="114300" distR="114300" simplePos="0" relativeHeight="251729920" behindDoc="0" locked="0" layoutInCell="1" allowOverlap="1" wp14:anchorId="60F150D2" wp14:editId="6D52FCA3">
+                <wp:simplePos x="0" y="0"/>
+                <wp:positionH relativeFrom="page">
+                  <wp:posOffset>558140</wp:posOffset>
+                </wp:positionH>
+                <wp:positionV relativeFrom="paragraph">
+                  <wp:posOffset>7211052</wp:posOffset>
+                </wp:positionV>
+                <wp:extent cx="1285875" cy="1163782"/>
+                <wp:effectExtent l="0" t="0" r="28575" b="17780"/>
+                <wp:wrapNone/>
+                <wp:docPr id="42" name="Elipse 42"/>
+                <wp:cNvGraphicFramePr/>
+                <a:graphic xmlns:a="http://schemas.openxmlformats.org/drawingml/2006/main">
+                  <a:graphicData uri="http://schemas.microsoft.com/office/word/2010/wordprocessingShape">
+                    <wps:wsp>
+                      <wps:cNvSpPr/>
+                      <wps:spPr>
+                        <a:xfrm>
+                          <a:off x="0" y="0"/>
+                          <a:ext cx="1285875" cy="1163782"/>
+                        </a:xfrm>
+                        <a:prstGeom prst="ellipse">
+                          <a:avLst/>
+                        </a:prstGeom>
+                        <a:solidFill>
+                          <a:schemeClr val="accent2">
+                            <a:lumMod val="75000"/>
+                          </a:schemeClr>
+                        </a:solidFill>
+                      </wps:spPr>
+                      <wps:style>
+                        <a:lnRef idx="2">
+                          <a:schemeClr val="accent1">
+                            <a:shade val="50000"/>
+                          </a:schemeClr>
+                        </a:lnRef>
+                        <a:fillRef idx="1">
+                          <a:schemeClr val="accent1"/>
+                        </a:fillRef>
+                        <a:effectRef idx="0">
+                          <a:schemeClr val="accent1"/>
+                        </a:effectRef>
+                        <a:fontRef idx="minor">
+                          <a:schemeClr val="lt1"/>
+                        </a:fontRef>
+                      </wps:style>
+                      <wps:txbx>
+                        <w:txbxContent>
+                          <w:p>
+                            <w:pPr>
+                              <w:jc w:val="center"/>
+                            </w:pPr>
+                            <w:r>
+                              <w:t>Charcutería</w:t>
+                            </w:r>
+                          </w:p>
+                          <w:p>
+                            <w:pPr>
+                              <w:jc w:val="center"/>
+                            </w:pPr>
+                            <w:r>
+                              <w:t>Extremeña</w:t>
+                            </w:r>
+                          </w:p>
+                          <w:p>
+                            <w:pPr>
+                              <w:jc w:val="center"/>
+                            </w:pPr>
+                            <w:r>
+                              <w:t>(2)</w:t>
+                            </w:r>
+                          </w:p>
+                        </w:txbxContent>
+                      </wps:txbx>
+                      <wps:bodyPr rot="0" spcFirstLastPara="0" vertOverflow="overflow" horzOverflow="overflow" vert="horz" wrap="square" lIns="91440" tIns="45720" rIns="91440" bIns="45720" numCol="1" spcCol="0" rtlCol="0" fromWordArt="0" anchor="ctr" anchorCtr="0" forceAA="0" compatLnSpc="1">
+                        <a:prstTxWarp prst="textNoShape">
+                          <a:avLst/>
+                        </a:prstTxWarp>
+                        <a:noAutofit/>
+                      </wps:bodyPr>
+                    </wps:wsp>
+                  </a:graphicData>
+                </a:graphic>
+                <wp14:sizeRelH relativeFrom="margin">
+                  <wp14:pctWidth>0</wp14:pctWidth>
+                </wp14:sizeRelH>
+                <wp14:sizeRelV relativeFrom="margin">
+                  <wp14:pctHeight>0</wp14:pctHeight>
+                </wp14:sizeRelV>
+              </wp:anchor>
+            </w:drawing>
+          </mc:Choice>
+          <mc:Fallback>
+            <w:pict>
+              <v:oval w14:anchorId="60F150D2" id="Elipse 42" o:spid="_x0000_s1026" style="position:absolute;margin-left:43.95pt;margin-top:567.8pt;width:101.25pt;height:91.65pt;z-index:251729920;visibility:visible;mso-wrap-style:square;mso-width-percent:0;mso-height-percent:0;mso-wrap-distance-left:9pt;mso-wrap-distance-top:0;mso-wrap-distance-right:9pt;mso-wrap-distance-bottom:0;mso-position-horizontal:absolute;mso-position-horizontal-relative:page;mso-position-vertical:absolute;mso-position-vertical-relative:text;mso-width-percent:0;mso-height-percent:0;mso-width-relative:margin;mso-height-relative:margin;v-text-anchor:middle" o:gfxdata="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" fillcolor="#c45911 [2405]" strokecolor="#1f3763 [1604]" strokeweight="1pt">
+                <v:stroke joinstyle="miter"/>
+                <v:textbox>
+                  <w:txbxContent>
+                    <w:p>
+                      <w:pPr>
+                        <w:jc w:val="center"/>
+                      </w:pPr>
+                      <w:r>
+                        <w:t>Charcutería</w:t>
+                      </w:r>
+                    </w:p>
+                    <w:p>
+                      <w:pPr>
+                        <w:jc w:val="center"/>
+                      </w:pPr>
+                      <w:r>
+                        <w:t>Extremeña</w:t>
+                      </w:r>
+                    </w:p>
+                    <w:p>
+                      <w:pPr>
+                        <w:jc w:val="center"/>
+                      </w:pPr>
+                      <w:r>
+                        <w:t>(2)</w:t>
+                      </w:r>
+                    </w:p>
+                  </w:txbxContent>
+                </v:textbox>
+                <w10:wrap anchorx="page"/>
+              </v:oval>
+            </w:pict>
+          </mc:Fallback>
+        </mc:AlternateContent>
+      </w:r>
+      <w:r>
+        <w:rPr>
+          <w:noProof/>
+        </w:rPr>
+        <mc:AlternateContent>
+          <mc:Choice Requires="wps">
+            <w:drawing>
+              <wp:anchor distT="0" distB="0" distL="114300" distR="114300" simplePos="0" relativeHeight="251727872" behindDoc="0" locked="0" layoutInCell="1" allowOverlap="1" wp14:anchorId="478EBF3D" wp14:editId="357FC2C5">
+                <wp:simplePos x="0" y="0"/>
+                <wp:positionH relativeFrom="page">
+                  <wp:posOffset>831273</wp:posOffset>
+                </wp:positionH>
+                <wp:positionV relativeFrom="paragraph">
+                  <wp:posOffset>6106647</wp:posOffset>
+                </wp:positionV>
+                <wp:extent cx="1285875" cy="1056903"/>
+                <wp:effectExtent l="0" t="0" r="28575" b="10160"/>
+                <wp:wrapNone/>
+                <wp:docPr id="41" name="Elipse 41"/>
+                <wp:cNvGraphicFramePr/>
+                <a:graphic xmlns:a="http://schemas.openxmlformats.org/drawingml/2006/main">
+                  <a:graphicData uri="http://schemas.microsoft.com/office/word/2010/wordprocessingShape">
+                    <wps:wsp>
+                      <wps:cNvSpPr/>
+                      <wps:spPr>
+                        <a:xfrm>
+                          <a:off x="0" y="0"/>
+                          <a:ext cx="1285875" cy="1056903"/>
+                        </a:xfrm>
+                        <a:prstGeom prst="ellipse">
+                          <a:avLst/>
+                        </a:prstGeom>
+                        <a:solidFill>
+                          <a:schemeClr val="accent2">
+                            <a:lumMod val="75000"/>
+                          </a:schemeClr>
+                        </a:solidFill>
+                      </wps:spPr>
+                      <wps:style>
+                        <a:lnRef idx="2">
+                          <a:schemeClr val="accent1">
+                            <a:shade val="50000"/>
+                          </a:schemeClr>
+                        </a:lnRef>
+                        <a:fillRef idx="1">
+                          <a:schemeClr val="accent1"/>
+                        </a:fillRef>
+                        <a:effectRef idx="0">
+                          <a:schemeClr val="accent1"/>
+                        </a:effectRef>
+                        <a:fontRef idx="minor">
+                          <a:schemeClr val="lt1"/>
+                        </a:fontRef>
+                      </wps:style>
+                      <wps:txbx>
+                        <w:txbxContent>
+                          <w:p>
+                            <w:pPr>
+                              <w:jc w:val="center"/>
+                            </w:pPr>
+                            <w:r>
+                              <w:t>CharcuteríaDial</w:t>
+                            </w:r>
+                          </w:p>
+                          <w:p>
+                            <w:pPr>
+                              <w:jc w:val="center"/>
+                            </w:pPr>
+                            <w:r>
+                              <w:t>(1)</w:t>
+                            </w:r>
+                          </w:p>
+                        </w:txbxContent>
+                      </wps:txbx>
+                      <wps:bodyPr rot="0" spcFirstLastPara="0" vertOverflow="overflow" horzOverflow="overflow" vert="horz" wrap="square" lIns="91440" tIns="45720" rIns="91440" bIns="45720" numCol="1" spcCol="0" rtlCol="0" fromWordArt="0" anchor="ctr" anchorCtr="0" forceAA="0" compatLnSpc="1">
+                        <a:prstTxWarp prst="textNoShape">
+                          <a:avLst/>
+                        </a:prstTxWarp>
+                        <a:noAutofit/>
+                      </wps:bodyPr>
+                    </wps:wsp>
+                  </a:graphicData>
+                </a:graphic>
+                <wp14:sizeRelH relativeFrom="margin">
+                  <wp14:pctWidth>0</wp14:pctWidth>
+                </wp14:sizeRelH>
+                <wp14:sizeRelV relativeFrom="margin">
+                  <wp14:pctHeight>0</wp14:pctHeight>
+                </wp14:sizeRelV>
+              </wp:anchor>
+            </w:drawing>
+          </mc:Choice>
+          <mc:Fallback>
+            <w:pict>
+              <v:oval w14:anchorId="478EBF3D" id="Elipse 41" o:spid="_x0000_s1027" style="position:absolute;margin-left:65.45pt;margin-top:480.85pt;width:101.25pt;height:83.2pt;z-index:251727872;visibility:visible;mso-wrap-style:square;mso-width-percent:0;mso-height-percent:0;mso-wrap-distance-left:9pt;mso-wrap-distance-top:0;mso-wrap-distance-right:9pt;mso-wrap-distance-bottom:0;mso-position-horizontal:absolute;mso-position-horizontal-relative:page;mso-position-vertical:absolute;mso-position-vertical-relative:text;mso-width-percent:0;mso-height-percent:0;mso-width-relative:margin;mso-height-relative:margin;v-text-anchor:middle" o:gfxdata="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" fillcolor="#c45911 [2405]" strokecolor="#1f3763 [1604]" strokeweight="1pt">
+                <v:stroke joinstyle="miter"/>
+                <v:textbox>
+                  <w:txbxContent>
+                    <w:p>
+                      <w:pPr>
+                        <w:jc w:val="center"/>
+                      </w:pPr>
+                      <w:r>
+                        <w:t>CharcuteríaDial</w:t>
+                      </w:r>
+                    </w:p>
+                    <w:p>
+                      <w:pPr>
+                        <w:jc w:val="center"/>
+                      </w:pPr>
+                      <w:r>
+                        <w:t>(1)</w:t>
+                      </w:r>
+                    </w:p>
+                  </w:txbxContent>
+                </v:textbox>
+                <w10:wrap anchorx="page"/>
+              </v:oval>
+            </w:pict>
+          </mc:Fallback>
+        </mc:AlternateContent>
+      </w:r>
       <w:r>
         <w:rPr>
           <w:noProof/>
@@ -339,7 +599,7 @@
                 <v:stroke joinstyle="miter"/>
                 <v:path gradientshapeok="t" o:connecttype="rect"/>
               </v:shapetype>
-              <v:shape id="Cuadro de texto 2" o:spid="_x0000_s1026" type="#_x0000_t202" style="position:absolute;margin-left:239.8pt;margin-top:58.9pt;width:164.25pt;height:42pt;z-index:-251639808;visibility:visible;mso-wrap-style:square;mso-width-percent:0;mso-height-percent:0;mso-wrap-distance-left:9pt;mso-wrap-distance-top:3.6pt;mso-wrap-distance-right:9pt;mso-wrap-distance-bottom:3.6pt;mso-position-horizontal:absolute;mso-position-horizontal-relative:page;mso-position-vertical:absolute;mso-position-vertical-relative:text;mso-width-percent:0;mso-height-percent:0;mso-width-relative:margin;mso-height-relative:margin;v-text-anchor:top" o:gfxdata="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" stroked="f">
+              <v:shape id="Cuadro de texto 2" o:spid="_x0000_s1028" type="#_x0000_t202" style="position:absolute;margin-left:239.8pt;margin-top:58.9pt;width:164.25pt;height:42pt;z-index:-251639808;visibility:visible;mso-wrap-style:square;mso-width-percent:0;mso-height-percent:0;mso-wrap-distance-left:9pt;mso-wrap-distance-top:3.6pt;mso-wrap-distance-right:9pt;mso-wrap-distance-bottom:3.6pt;mso-position-horizontal:absolute;mso-position-horizontal-relative:page;mso-position-vertical:absolute;mso-position-vertical-relative:text;mso-width-percent:0;mso-height-percent:0;mso-width-relative:margin;mso-height-relative:margin;v-text-anchor:top" o:gfxdata="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" stroked="f">
                 <v:textbox>
                   <w:txbxContent>
                     <w:p>
@@ -466,7 +726,7 @@
           </mc:Choice>
           <mc:Fallback>
             <w:pict>
-              <v:oval w14:anchorId="4BB7F264" id="Elipse 46" o:spid="_x0000_s1027" style="position:absolute;margin-left:420.45pt;margin-top:415.15pt;width:77.25pt;height:69.75pt;z-index:251738112;visibility:visible;mso-wrap-style:square;mso-width-percent:0;mso-height-percent:0;mso-wrap-distance-left:9pt;mso-wrap-distance-top:0;mso-wrap-distance-right:9pt;mso-wrap-distance-bottom:0;mso-position-horizontal:absolute;mso-position-horizontal-relative:margin;mso-position-vertical:absolute;mso-position-vertical-relative:text;mso-width-percent:0;mso-height-percent:0;mso-width-relative:margin;mso-height-relative:margin;v-text-anchor:middle" o:gfxdata="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" fillcolor="#92d050" strokecolor="#1f3763 [1604]" strokeweight="1pt">
+              <v:oval w14:anchorId="4BB7F264" id="Elipse 46" o:spid="_x0000_s1029" style="position:absolute;margin-left:420.45pt;margin-top:415.15pt;width:77.25pt;height:69.75pt;z-index:251738112;visibility:visible;mso-wrap-style:square;mso-width-percent:0;mso-height-percent:0;mso-wrap-distance-left:9pt;mso-wrap-distance-top:0;mso-wrap-distance-right:9pt;mso-wrap-distance-bottom:0;mso-position-horizontal:absolute;mso-position-horizontal-relative:margin;mso-position-vertical:absolute;mso-position-vertical-relative:text;mso-width-percent:0;mso-height-percent:0;mso-width-relative:margin;mso-height-relative:margin;v-text-anchor:middle" o:gfxdata="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" fillcolor="#92d050" strokecolor="#1f3763 [1604]" strokeweight="1pt">
                 <v:stroke joinstyle="miter"/>
                 <v:textbox>
                   <w:txbxContent>
@@ -573,7 +833,7 @@
           </mc:Choice>
           <mc:Fallback>
             <w:pict>
-              <v:shape w14:anchorId="5E9BE65A" id="_x0000_s1028" type="#_x0000_t202" style="position:absolute;margin-left:460.5pt;margin-top:392.65pt;width:73.5pt;height:26.25pt;z-index:-251596800;visibility:visible;mso-wrap-style:square;mso-width-percent:0;mso-height-percent:0;mso-wrap-distance-left:9pt;mso-wrap-distance-top:3.6pt;mso-wrap-distance-right:9pt;mso-wrap-distance-bottom:3.6pt;mso-position-horizontal:absolute;mso-position-horizontal-relative:page;mso-position-vertical:absolute;mso-position-vertical-relative:text;mso-width-percent:0;mso-height-percent:0;mso-width-relative:margin;mso-height-relative:margin;v-text-anchor:top" o:gfxdata="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" stroked="f">
+              <v:shape w14:anchorId="5E9BE65A" id="_x0000_s1030" type="#_x0000_t202" style="position:absolute;margin-left:460.5pt;margin-top:392.65pt;width:73.5pt;height:26.25pt;z-index:-251596800;visibility:visible;mso-wrap-style:square;mso-width-percent:0;mso-height-percent:0;mso-wrap-distance-left:9pt;mso-wrap-distance-top:3.6pt;mso-wrap-distance-right:9pt;mso-wrap-distance-bottom:3.6pt;mso-position-horizontal:absolute;mso-position-horizontal-relative:page;mso-position-vertical:absolute;mso-position-vertical-relative:text;mso-width-percent:0;mso-height-percent:0;mso-width-relative:margin;mso-height-relative:margin;v-text-anchor:top" o:gfxdata="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" stroked="f">
                 <v:textbox>
                   <w:txbxContent>
                     <w:p>
@@ -675,7 +935,7 @@
           </mc:Choice>
           <mc:Fallback>
             <w:pict>
-              <v:shape w14:anchorId="2C2AA0A5" id="_x0000_s1029" type="#_x0000_t202" style="position:absolute;margin-left:375.7pt;margin-top:491.65pt;width:96.75pt;height:26.25pt;z-index:-251592704;visibility:visible;mso-wrap-style:square;mso-width-percent:0;mso-height-percent:0;mso-wrap-distance-left:9pt;mso-wrap-distance-top:3.6pt;mso-wrap-distance-right:9pt;mso-wrap-distance-bottom:3.6pt;mso-position-horizontal:absolute;mso-position-horizontal-relative:margin;mso-position-vertical:absolute;mso-position-vertical-relative:text;mso-width-percent:0;mso-height-percent:0;mso-width-relative:margin;mso-height-relative:margin;v-text-anchor:top" o:gfxdata="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" stroked="f">
+              <v:shape w14:anchorId="2C2AA0A5" id="_x0000_s1031" type="#_x0000_t202" style="position:absolute;margin-left:375.7pt;margin-top:491.65pt;width:96.75pt;height:26.25pt;z-index:-251592704;visibility:visible;mso-wrap-style:square;mso-width-percent:0;mso-height-percent:0;mso-wrap-distance-left:9pt;mso-wrap-distance-top:3.6pt;mso-wrap-distance-right:9pt;mso-wrap-distance-bottom:3.6pt;mso-position-horizontal:absolute;mso-position-horizontal-relative:margin;mso-position-vertical:absolute;mso-position-vertical-relative:text;mso-width-percent:0;mso-height-percent:0;mso-width-relative:margin;mso-height-relative:margin;v-text-anchor:top" o:gfxdata="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" stroked="f">
                 <v:textbox>
                   <w:txbxContent>
                     <w:p>
@@ -777,7 +1037,7 @@
           </mc:Choice>
           <mc:Fallback>
             <w:pict>
-              <v:shape w14:anchorId="363762B6" id="_x0000_s1030" type="#_x0000_t202" style="position:absolute;margin-left:125.6pt;margin-top:560.65pt;width:96.75pt;height:26.25pt;z-index:-251590656;visibility:visible;mso-wrap-style:square;mso-width-percent:0;mso-height-percent:0;mso-wrap-distance-left:9pt;mso-wrap-distance-top:3.6pt;mso-wrap-distance-right:9pt;mso-wrap-distance-bottom:3.6pt;mso-position-horizontal:absolute;mso-position-horizontal-relative:margin;mso-position-vertical:absolute;mso-position-vertical-relative:text;mso-width-percent:0;mso-height-percent:0;mso-width-relative:margin;mso-height-relative:margin;v-text-anchor:top" o:gfxdata="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" stroked="f">
+              <v:shape w14:anchorId="363762B6" id="_x0000_s1032" type="#_x0000_t202" style="position:absolute;margin-left:125.6pt;margin-top:560.65pt;width:96.75pt;height:26.25pt;z-index:-251590656;visibility:visible;mso-wrap-style:square;mso-width-percent:0;mso-height-percent:0;mso-wrap-distance-left:9pt;mso-wrap-distance-top:3.6pt;mso-wrap-distance-right:9pt;mso-wrap-distance-bottom:3.6pt;mso-position-horizontal:absolute;mso-position-horizontal-relative:margin;mso-position-vertical:absolute;mso-position-vertical-relative:text;mso-width-percent:0;mso-height-percent:0;mso-width-relative:margin;mso-height-relative:margin;v-text-anchor:top" o:gfxdata="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" stroked="f">
                 <v:textbox>
                   <w:txbxContent>
                     <w:p>
@@ -891,7 +1151,7 @@
           </mc:Choice>
           <mc:Fallback>
             <w:pict>
-              <v:shape w14:anchorId="2853066D" id="_x0000_s1031" type="#_x0000_t202" style="position:absolute;margin-left:-33pt;margin-top:218.1pt;width:164.25pt;height:42pt;z-index:-251637760;visibility:visible;mso-wrap-style:square;mso-width-percent:0;mso-height-percent:0;mso-wrap-distance-left:9pt;mso-wrap-distance-top:3.6pt;mso-wrap-distance-right:9pt;mso-wrap-distance-bottom:3.6pt;mso-position-horizontal:absolute;mso-position-horizontal-relative:text;mso-position-vertical:absolute;mso-position-vertical-relative:text;mso-width-percent:0;mso-height-percent:0;mso-width-relative:margin;mso-height-relative:margin;v-text-anchor:top" o:gfxdata="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" stroked="f">
+              <v:shape w14:anchorId="2853066D" id="_x0000_s1033" type="#_x0000_t202" style="position:absolute;margin-left:-33pt;margin-top:218.1pt;width:164.25pt;height:42pt;z-index:-251637760;visibility:visible;mso-wrap-style:square;mso-width-percent:0;mso-height-percent:0;mso-wrap-distance-left:9pt;mso-wrap-distance-top:3.6pt;mso-wrap-distance-right:9pt;mso-wrap-distance-bottom:3.6pt;mso-position-horizontal:absolute;mso-position-horizontal-relative:text;mso-position-vertical:absolute;mso-position-vertical-relative:text;mso-width-percent:0;mso-height-percent:0;mso-width-relative:margin;mso-height-relative:margin;v-text-anchor:top" o:gfxdata="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" stroked="f">
                 <v:textbox>
                   <w:txbxContent>
                     <w:p>
@@ -932,157 +1192,7 @@
         <mc:AlternateContent>
           <mc:Choice Requires="wps">
             <w:drawing>
-              <wp:anchor distT="0" distB="0" distL="114300" distR="114300" simplePos="0" relativeHeight="251763712" behindDoc="0" locked="0" layoutInCell="1" allowOverlap="1" wp14:anchorId="7B2042F7" wp14:editId="315ECC7E">
-                <wp:simplePos x="0" y="0"/>
-                <wp:positionH relativeFrom="column">
-                  <wp:posOffset>1482090</wp:posOffset>
-                </wp:positionH>
-                <wp:positionV relativeFrom="paragraph">
-                  <wp:posOffset>5186680</wp:posOffset>
-                </wp:positionV>
-                <wp:extent cx="628650" cy="3695700"/>
-                <wp:effectExtent l="0" t="0" r="57150" b="57150"/>
-                <wp:wrapNone/>
-                <wp:docPr id="56" name="Conector: curvado 56"/>
-                <wp:cNvGraphicFramePr/>
-                <a:graphic xmlns:a="http://schemas.openxmlformats.org/drawingml/2006/main">
-                  <a:graphicData uri="http://schemas.microsoft.com/office/word/2010/wordprocessingShape">
-                    <wps:wsp>
-                      <wps:cNvCnPr/>
-                      <wps:spPr>
-                        <a:xfrm>
-                          <a:off x="0" y="0"/>
-                          <a:ext cx="628650" cy="3695700"/>
-                        </a:xfrm>
-                        <a:prstGeom prst="curvedConnector3">
-                          <a:avLst/>
-                        </a:prstGeom>
-                        <a:ln>
-                          <a:solidFill>
-                            <a:srgbClr val="FFFF00"/>
-                          </a:solidFill>
-                          <a:tailEnd type="triangle"/>
-                        </a:ln>
-                      </wps:spPr>
-                      <wps:style>
-                        <a:lnRef idx="1">
-                          <a:schemeClr val="accent1"/>
-                        </a:lnRef>
-                        <a:fillRef idx="0">
-                          <a:schemeClr val="accent1"/>
-                        </a:fillRef>
-                        <a:effectRef idx="0">
-                          <a:schemeClr val="accent1"/>
-                        </a:effectRef>
-                        <a:fontRef idx="minor">
-                          <a:schemeClr val="tx1"/>
-                        </a:fontRef>
-                      </wps:style>
-                      <wps:bodyPr/>
-                    </wps:wsp>
-                  </a:graphicData>
-                </a:graphic>
-                <wp14:sizeRelH relativeFrom="margin">
-                  <wp14:pctWidth>0</wp14:pctWidth>
-                </wp14:sizeRelH>
-                <wp14:sizeRelV relativeFrom="margin">
-                  <wp14:pctHeight>0</wp14:pctHeight>
-                </wp14:sizeRelV>
-              </wp:anchor>
-            </w:drawing>
-          </mc:Choice>
-          <mc:Fallback>
-            <w:pict>
-              <v:shape w14:anchorId="5098EADA" id="Conector: curvado 56" o:spid="_x0000_s1026" type="#_x0000_t38" style="position:absolute;margin-left:116.7pt;margin-top:408.4pt;width:49.5pt;height:291pt;z-index:251763712;visibility:visible;mso-wrap-style:square;mso-width-percent:0;mso-height-percent:0;mso-wrap-distance-left:9pt;mso-wrap-distance-top:0;mso-wrap-distance-right:9pt;mso-wrap-distance-bottom:0;mso-position-horizontal:absolute;mso-position-horizontal-relative:text;mso-position-vertical:absolute;mso-position-vertical-relative:text;mso-width-percent:0;mso-height-percent:0;mso-width-relative:margin;mso-height-relative:margin" o:gfxdata="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" adj="10800" strokecolor="yellow" strokeweight=".5pt">
-                <v:stroke endarrow="block" joinstyle="miter"/>
-              </v:shape>
-            </w:pict>
-          </mc:Fallback>
-        </mc:AlternateContent>
-      </w:r>
-      <w:r>
-        <w:rPr>
-          <w:noProof/>
-        </w:rPr>
-        <mc:AlternateContent>
-          <mc:Choice Requires="wps">
-            <w:drawing>
-              <wp:anchor distT="0" distB="0" distL="114300" distR="114300" simplePos="0" relativeHeight="251765760" behindDoc="0" locked="0" layoutInCell="1" allowOverlap="1" wp14:anchorId="4414564A" wp14:editId="215438C2">
-                <wp:simplePos x="0" y="0"/>
-                <wp:positionH relativeFrom="column">
-                  <wp:posOffset>1253490</wp:posOffset>
-                </wp:positionH>
-                <wp:positionV relativeFrom="paragraph">
-                  <wp:posOffset>728980</wp:posOffset>
-                </wp:positionV>
-                <wp:extent cx="371475" cy="3848100"/>
-                <wp:effectExtent l="0" t="38100" r="47625" b="19050"/>
-                <wp:wrapNone/>
-                <wp:docPr id="57" name="Conector: curvado 57"/>
-                <wp:cNvGraphicFramePr/>
-                <a:graphic xmlns:a="http://schemas.openxmlformats.org/drawingml/2006/main">
-                  <a:graphicData uri="http://schemas.microsoft.com/office/word/2010/wordprocessingShape">
-                    <wps:wsp>
-                      <wps:cNvCnPr/>
-                      <wps:spPr>
-                        <a:xfrm flipV="1">
-                          <a:off x="0" y="0"/>
-                          <a:ext cx="371475" cy="3848100"/>
-                        </a:xfrm>
-                        <a:prstGeom prst="curvedConnector3">
-                          <a:avLst/>
-                        </a:prstGeom>
-                        <a:ln>
-                          <a:solidFill>
-                            <a:srgbClr val="FFFF00"/>
-                          </a:solidFill>
-                          <a:tailEnd type="triangle"/>
-                        </a:ln>
-                      </wps:spPr>
-                      <wps:style>
-                        <a:lnRef idx="1">
-                          <a:schemeClr val="accent1"/>
-                        </a:lnRef>
-                        <a:fillRef idx="0">
-                          <a:schemeClr val="accent1"/>
-                        </a:fillRef>
-                        <a:effectRef idx="0">
-                          <a:schemeClr val="accent1"/>
-                        </a:effectRef>
-                        <a:fontRef idx="minor">
-                          <a:schemeClr val="tx1"/>
-                        </a:fontRef>
-                      </wps:style>
-                      <wps:bodyPr/>
-                    </wps:wsp>
-                  </a:graphicData>
-                </a:graphic>
-                <wp14:sizeRelH relativeFrom="margin">
-                  <wp14:pctWidth>0</wp14:pctWidth>
-                </wp14:sizeRelH>
-                <wp14:sizeRelV relativeFrom="margin">
-                  <wp14:pctHeight>0</wp14:pctHeight>
-                </wp14:sizeRelV>
-              </wp:anchor>
-            </w:drawing>
-          </mc:Choice>
-          <mc:Fallback>
-            <w:pict>
-              <v:shape w14:anchorId="34CBDDF5" id="Conector: curvado 57" o:spid="_x0000_s1026" type="#_x0000_t38" style="position:absolute;margin-left:98.7pt;margin-top:57.4pt;width:29.25pt;height:303pt;flip:y;z-index:251765760;visibility:visible;mso-wrap-style:square;mso-width-percent:0;mso-height-percent:0;mso-wrap-distance-left:9pt;mso-wrap-distance-top:0;mso-wrap-distance-right:9pt;mso-wrap-distance-bottom:0;mso-position-horizontal:absolute;mso-position-horizontal-relative:text;mso-position-vertical:absolute;mso-position-vertical-relative:text;mso-width-percent:0;mso-height-percent:0;mso-width-relative:margin;mso-height-relative:margin" o:gfxdata="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" adj="10800" strokecolor="yellow" strokeweight=".5pt">
-                <v:stroke endarrow="block" joinstyle="miter"/>
-              </v:shape>
-            </w:pict>
-          </mc:Fallback>
-        </mc:AlternateContent>
-      </w:r>
-      <w:r>
-        <w:rPr>
-          <w:noProof/>
-        </w:rPr>
-        <mc:AlternateContent>
-          <mc:Choice Requires="wps">
-            <w:drawing>
-              <wp:anchor distT="0" distB="0" distL="114300" distR="114300" simplePos="0" relativeHeight="251705344" behindDoc="0" locked="0" layoutInCell="1" allowOverlap="1" wp14:anchorId="74038271" wp14:editId="7119DA22">
+              <wp:anchor distT="0" distB="0" distL="114300" distR="114300" simplePos="0" relativeHeight="251705344" behindDoc="0" locked="0" layoutInCell="1" allowOverlap="1" wp14:anchorId="74038271" wp14:editId="31CCFA82">
                 <wp:simplePos x="0" y="0"/>
                 <wp:positionH relativeFrom="margin">
                   <wp:posOffset>5111115</wp:posOffset>
@@ -1140,7 +1250,7 @@
           </mc:Choice>
           <mc:Fallback>
             <w:pict>
-              <v:shapetype w14:anchorId="3C145AC9" id="_x0000_t34" coordsize="21600,21600" o:spt="34" o:oned="t" adj="10800" path="m,l@0,0@0,21600,21600,21600e" filled="f">
+              <v:shapetype w14:anchorId="1920437E" id="_x0000_t34" coordsize="21600,21600" o:spt="34" o:oned="t" adj="10800" path="m,l@0,0@0,21600,21600,21600e" filled="f">
                 <v:stroke joinstyle="miter"/>
                 <v:formulas>
                   <v:f eqn="val #0"/>
@@ -1863,7 +1973,7 @@
           </mc:Choice>
           <mc:Fallback>
             <w:pict>
-              <v:rect w14:anchorId="2E65147D" id="Rectángulo 33" o:spid="_x0000_s1032" style="position:absolute;margin-left:-25.8pt;margin-top:699.4pt;width:105pt;height:57.75pt;z-index:251744256;visibility:visible;mso-wrap-style:square;mso-width-percent:0;mso-height-percent:0;mso-wrap-distance-left:9pt;mso-wrap-distance-top:0;mso-wrap-distance-right:9pt;mso-wrap-distance-bottom:0;mso-position-horizontal:absolute;mso-position-horizontal-relative:margin;mso-position-vertical:absolute;mso-position-vertical-relative:text;mso-width-percent:0;mso-height-percent:0;mso-width-relative:margin;mso-height-relative:margin;v-text-anchor:middle" o:gfxdata="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" fillcolor="#d9e2f3 [660]" strokecolor="#1f3763 [1604]" strokeweight="1pt">
+              <v:rect w14:anchorId="2E65147D" id="Rectángulo 33" o:spid="_x0000_s1034" style="position:absolute;margin-left:-25.8pt;margin-top:699.4pt;width:105pt;height:57.75pt;z-index:251744256;visibility:visible;mso-wrap-style:square;mso-width-percent:0;mso-height-percent:0;mso-wrap-distance-left:9pt;mso-wrap-distance-top:0;mso-wrap-distance-right:9pt;mso-wrap-distance-bottom:0;mso-position-horizontal:absolute;mso-position-horizontal-relative:margin;mso-position-vertical:absolute;mso-position-vertical-relative:text;mso-width-percent:0;mso-height-percent:0;mso-width-relative:margin;mso-height-relative:margin;v-text-anchor:middle" o:gfxdata="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" fillcolor="#d9e2f3 [660]" strokecolor="#1f3763 [1604]" strokeweight="1pt">
                 <v:textbox>
                   <w:txbxContent>
                     <w:p>
@@ -2117,7 +2227,7 @@
           </mc:Choice>
           <mc:Fallback>
             <w:pict>
-              <v:shape w14:anchorId="52F454F1" id="_x0000_s1033" type="#_x0000_t202" style="position:absolute;margin-left:-24.65pt;margin-top:528.4pt;width:96.75pt;height:26.25pt;z-index:-251598848;visibility:visible;mso-wrap-style:square;mso-width-percent:0;mso-height-percent:0;mso-wrap-distance-left:9pt;mso-wrap-distance-top:3.6pt;mso-wrap-distance-right:9pt;mso-wrap-distance-bottom:3.6pt;mso-position-horizontal:absolute;mso-position-horizontal-relative:left-margin-area;mso-position-vertical:absolute;mso-position-vertical-relative:text;mso-width-percent:0;mso-height-percent:0;mso-width-relative:margin;mso-height-relative:margin;v-text-anchor:top" o:gfxdata="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" stroked="f">
+              <v:shape w14:anchorId="52F454F1" id="_x0000_s1035" type="#_x0000_t202" style="position:absolute;margin-left:-24.65pt;margin-top:528.4pt;width:96.75pt;height:26.25pt;z-index:-251598848;visibility:visible;mso-wrap-style:square;mso-width-percent:0;mso-height-percent:0;mso-wrap-distance-left:9pt;mso-wrap-distance-top:3.6pt;mso-wrap-distance-right:9pt;mso-wrap-distance-bottom:3.6pt;mso-position-horizontal:absolute;mso-position-horizontal-relative:left-margin-area;mso-position-vertical:absolute;mso-position-vertical-relative:text;mso-width-percent:0;mso-height-percent:0;mso-width-relative:margin;mso-height-relative:margin;v-text-anchor:top" o:gfxdata="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" stroked="f">
                 <v:textbox>
                   <w:txbxContent>
                     <w:p>
@@ -2301,7 +2411,7 @@
           </mc:Choice>
           <mc:Fallback>
             <w:pict>
-              <v:rect w14:anchorId="402F8CC0" id="Rectángulo 50" o:spid="_x0000_s1034" style="position:absolute;margin-left:390.45pt;margin-top:687.4pt;width:114pt;height:31.5pt;z-index:251755520;visibility:visible;mso-wrap-style:square;mso-width-percent:0;mso-height-percent:0;mso-wrap-distance-left:9pt;mso-wrap-distance-top:0;mso-wrap-distance-right:9pt;mso-wrap-distance-bottom:0;mso-position-horizontal:absolute;mso-position-horizontal-relative:margin;mso-position-vertical:absolute;mso-position-vertical-relative:text;mso-width-percent:0;mso-height-percent:0;mso-width-relative:margin;mso-height-relative:margin;v-text-anchor:middle" o:gfxdata="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" fillcolor="#d9e2f3 [660]" strokecolor="#1f3763 [1604]" strokeweight="1pt">
+              <v:rect w14:anchorId="402F8CC0" id="Rectángulo 50" o:spid="_x0000_s1036" style="position:absolute;margin-left:390.45pt;margin-top:687.4pt;width:114pt;height:31.5pt;z-index:251755520;visibility:visible;mso-wrap-style:square;mso-width-percent:0;mso-height-percent:0;mso-wrap-distance-left:9pt;mso-wrap-distance-top:0;mso-wrap-distance-right:9pt;mso-wrap-distance-bottom:0;mso-position-horizontal:absolute;mso-position-horizontal-relative:margin;mso-position-vertical:absolute;mso-position-vertical-relative:text;mso-width-percent:0;mso-height-percent:0;mso-width-relative:margin;mso-height-relative:margin;v-text-anchor:middle" o:gfxdata="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" fillcolor="#d9e2f3 [660]" strokecolor="#1f3763 [1604]" strokeweight="1pt">
                 <v:textbox>
                   <w:txbxContent>
                     <w:p>
@@ -2423,7 +2533,7 @@
           </mc:Choice>
           <mc:Fallback>
             <w:pict>
-              <v:rect w14:anchorId="59F6DE73" id="Rectángulo 48" o:spid="_x0000_s1035" style="position:absolute;margin-left:276.75pt;margin-top:689.25pt;width:90pt;height:28.5pt;z-index:251751424;visibility:visible;mso-wrap-style:square;mso-width-percent:0;mso-height-percent:0;mso-wrap-distance-left:9pt;mso-wrap-distance-top:0;mso-wrap-distance-right:9pt;mso-wrap-distance-bottom:0;mso-position-horizontal:absolute;mso-position-horizontal-relative:margin;mso-position-vertical:absolute;mso-position-vertical-relative:text;mso-width-percent:0;mso-height-percent:0;mso-width-relative:margin;mso-height-relative:margin;v-text-anchor:middle" o:gfxdata="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" fillcolor="#d9e2f3 [660]" strokecolor="#1f3763 [1604]" strokeweight="1pt">
+              <v:rect w14:anchorId="59F6DE73" id="Rectángulo 48" o:spid="_x0000_s1037" style="position:absolute;margin-left:276.75pt;margin-top:689.25pt;width:90pt;height:28.5pt;z-index:251751424;visibility:visible;mso-wrap-style:square;mso-width-percent:0;mso-height-percent:0;mso-wrap-distance-left:9pt;mso-wrap-distance-top:0;mso-wrap-distance-right:9pt;mso-wrap-distance-bottom:0;mso-position-horizontal:absolute;mso-position-horizontal-relative:margin;mso-position-vertical:absolute;mso-position-vertical-relative:text;mso-width-percent:0;mso-height-percent:0;mso-width-relative:margin;mso-height-relative:margin;v-text-anchor:middle" o:gfxdata="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" fillcolor="#d9e2f3 [660]" strokecolor="#1f3763 [1604]" strokeweight="1pt">
                 <v:textbox>
                   <w:txbxContent>
                     <w:p>
@@ -2545,7 +2655,7 @@
           </mc:Choice>
           <mc:Fallback>
             <w:pict>
-              <v:rect w14:anchorId="22AA6580" id="Rectángulo 49" o:spid="_x0000_s1036" style="position:absolute;margin-left:278.95pt;margin-top:737.65pt;width:130.5pt;height:28.5pt;z-index:251753472;visibility:visible;mso-wrap-style:square;mso-width-percent:0;mso-height-percent:0;mso-wrap-distance-left:9pt;mso-wrap-distance-top:0;mso-wrap-distance-right:9pt;mso-wrap-distance-bottom:0;mso-position-horizontal:absolute;mso-position-horizontal-relative:margin;mso-position-vertical:absolute;mso-position-vertical-relative:text;mso-width-percent:0;mso-height-percent:0;mso-width-relative:margin;mso-height-relative:margin;v-text-anchor:middle" o:gfxdata="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" fillcolor="#d9e2f3 [660]" strokecolor="#1f3763 [1604]" strokeweight="1pt">
+              <v:rect w14:anchorId="22AA6580" id="Rectángulo 49" o:spid="_x0000_s1038" style="position:absolute;margin-left:278.95pt;margin-top:737.65pt;width:130.5pt;height:28.5pt;z-index:251753472;visibility:visible;mso-wrap-style:square;mso-width-percent:0;mso-height-percent:0;mso-wrap-distance-left:9pt;mso-wrap-distance-top:0;mso-wrap-distance-right:9pt;mso-wrap-distance-bottom:0;mso-position-horizontal:absolute;mso-position-horizontal-relative:margin;mso-position-vertical:absolute;mso-position-vertical-relative:text;mso-width-percent:0;mso-height-percent:0;mso-width-relative:margin;mso-height-relative:margin;v-text-anchor:middle" o:gfxdata="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" fillcolor="#d9e2f3 [660]" strokecolor="#1f3763 [1604]" strokeweight="1pt">
                 <v:textbox>
                   <w:txbxContent>
                     <w:p>
@@ -2812,7 +2922,7 @@
           </mc:Choice>
           <mc:Fallback>
             <w:pict>
-              <v:rect w14:anchorId="6F229132" id="Rectángulo 34" o:spid="_x0000_s1037" style="position:absolute;margin-left:119.6pt;margin-top:699.4pt;width:105.75pt;height:55.5pt;z-index:251746304;visibility:visible;mso-wrap-style:square;mso-width-percent:0;mso-height-percent:0;mso-wrap-distance-left:9pt;mso-wrap-distance-top:0;mso-wrap-distance-right:9pt;mso-wrap-distance-bottom:0;mso-position-horizontal:absolute;mso-position-horizontal-relative:margin;mso-position-vertical:absolute;mso-position-vertical-relative:text;mso-width-percent:0;mso-height-percent:0;mso-width-relative:margin;mso-height-relative:margin;v-text-anchor:middle" o:gfxdata="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" fillcolor="#d9e2f3 [660]" strokecolor="#1f3763 [1604]" strokeweight="1pt">
+              <v:rect w14:anchorId="6F229132" id="Rectángulo 34" o:spid="_x0000_s1039" style="position:absolute;margin-left:119.6pt;margin-top:699.4pt;width:105.75pt;height:55.5pt;z-index:251746304;visibility:visible;mso-wrap-style:square;mso-width-percent:0;mso-height-percent:0;mso-wrap-distance-left:9pt;mso-wrap-distance-top:0;mso-wrap-distance-right:9pt;mso-wrap-distance-bottom:0;mso-position-horizontal:absolute;mso-position-horizontal-relative:margin;mso-position-vertical:absolute;mso-position-vertical-relative:text;mso-width-percent:0;mso-height-percent:0;mso-width-relative:margin;mso-height-relative:margin;v-text-anchor:middle" o:gfxdata="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" fillcolor="#d9e2f3 [660]" strokecolor="#1f3763 [1604]" strokeweight="1pt">
                 <v:textbox>
                   <w:txbxContent>
                     <w:p>
@@ -2918,7 +3028,7 @@
           </mc:Choice>
           <mc:Fallback>
             <w:pict>
-              <v:shape w14:anchorId="2D262C67" id="_x0000_s1038" type="#_x0000_t202" style="position:absolute;margin-left:146.6pt;margin-top:497.65pt;width:73.5pt;height:26.25pt;z-index:-251594752;visibility:visible;mso-wrap-style:square;mso-width-percent:0;mso-height-percent:0;mso-wrap-distance-left:9pt;mso-wrap-distance-top:3.6pt;mso-wrap-distance-right:9pt;mso-wrap-distance-bottom:3.6pt;mso-position-horizontal:absolute;mso-position-horizontal-relative:margin;mso-position-vertical:absolute;mso-position-vertical-relative:text;mso-width-percent:0;mso-height-percent:0;mso-width-relative:margin;mso-height-relative:margin;v-text-anchor:top" o:gfxdata="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" stroked="f">
+              <v:shape w14:anchorId="2D262C67" id="_x0000_s1040" type="#_x0000_t202" style="position:absolute;margin-left:146.6pt;margin-top:497.65pt;width:73.5pt;height:26.25pt;z-index:-251594752;visibility:visible;mso-wrap-style:square;mso-width-percent:0;mso-height-percent:0;mso-wrap-distance-left:9pt;mso-wrap-distance-top:3.6pt;mso-wrap-distance-right:9pt;mso-wrap-distance-bottom:3.6pt;mso-position-horizontal:absolute;mso-position-horizontal-relative:margin;mso-position-vertical:absolute;mso-position-vertical-relative:text;mso-width-percent:0;mso-height-percent:0;mso-width-relative:margin;mso-height-relative:margin;v-text-anchor:top" o:gfxdata="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" stroked="f">
                 <v:textbox>
                   <w:txbxContent>
                     <w:p>
@@ -3152,7 +3262,13 @@
                               <w:jc w:val="center"/>
                             </w:pPr>
                             <w:r>
-                              <w:t>( P )</w:t>
+                              <w:t xml:space="preserve">( </w:t>
+                            </w:r>
+                            <w:r>
+                              <w:t>3</w:t>
+                            </w:r>
+                            <w:r>
+                              <w:t>)</w:t>
                             </w:r>
                           </w:p>
                         </w:txbxContent>
@@ -3177,7 +3293,7 @@
           </mc:Choice>
           <mc:Fallback>
             <w:pict>
-              <v:oval w14:anchorId="74CA0CCE" id="Elipse 22" o:spid="_x0000_s1039" style="position:absolute;margin-left:0;margin-top:356.6pt;width:97.5pt;height:65.25pt;z-index:251693056;visibility:visible;mso-wrap-style:square;mso-width-percent:0;mso-height-percent:0;mso-wrap-distance-left:9pt;mso-wrap-distance-top:0;mso-wrap-distance-right:9pt;mso-wrap-distance-bottom:0;mso-position-horizontal:center;mso-position-horizontal-relative:margin;mso-position-vertical:absolute;mso-position-vertical-relative:text;mso-width-percent:0;mso-height-percent:0;mso-width-relative:margin;mso-height-relative:margin;v-text-anchor:middle" o:gfxdata="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" fillcolor="#0070c0" strokecolor="#1f3763 [1604]" strokeweight="1pt">
+              <v:oval w14:anchorId="74CA0CCE" id="Elipse 22" o:spid="_x0000_s1041" style="position:absolute;margin-left:0;margin-top:356.6pt;width:97.5pt;height:65.25pt;z-index:251693056;visibility:visible;mso-wrap-style:square;mso-width-percent:0;mso-height-percent:0;mso-wrap-distance-left:9pt;mso-wrap-distance-top:0;mso-wrap-distance-right:9pt;mso-wrap-distance-bottom:0;mso-position-horizontal:center;mso-position-horizontal-relative:margin;mso-position-vertical:absolute;mso-position-vertical-relative:text;mso-width-percent:0;mso-height-percent:0;mso-width-relative:margin;mso-height-relative:margin;v-text-anchor:middle" o:gfxdata="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" fillcolor="#0070c0" strokecolor="#1f3763 [1604]" strokeweight="1pt">
                 <v:stroke joinstyle="miter"/>
                 <v:textbox>
                   <w:txbxContent>
@@ -3194,7 +3310,13 @@
                         <w:jc w:val="center"/>
                       </w:pPr>
                       <w:r>
-                        <w:t>( P )</w:t>
+                        <w:t xml:space="preserve">( </w:t>
+                      </w:r>
+                      <w:r>
+                        <w:t>3</w:t>
+                      </w:r>
+                      <w:r>
+                        <w:t>)</w:t>
                       </w:r>
                     </w:p>
                   </w:txbxContent>
@@ -3366,7 +3488,7 @@
           </mc:Choice>
           <mc:Fallback>
             <w:pict>
-              <v:oval w14:anchorId="3B5DEDD1" id="Elipse 44" o:spid="_x0000_s1040" style="position:absolute;margin-left:202.95pt;margin-top:600.4pt;width:97.5pt;height:65.25pt;z-index:251734016;visibility:visible;mso-wrap-style:square;mso-width-percent:0;mso-height-percent:0;mso-wrap-distance-left:9pt;mso-wrap-distance-top:0;mso-wrap-distance-right:9pt;mso-wrap-distance-bottom:0;mso-position-horizontal:absolute;mso-position-horizontal-relative:text;mso-position-vertical:absolute;mso-position-vertical-relative:text;mso-width-percent:0;mso-height-percent:0;mso-width-relative:margin;mso-height-relative:margin;v-text-anchor:middle" o:gfxdata="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" fillcolor="#0070c0" strokecolor="#1f3763 [1604]" strokeweight="1pt">
+              <v:oval w14:anchorId="3B5DEDD1" id="Elipse 44" o:spid="_x0000_s1042" style="position:absolute;margin-left:202.95pt;margin-top:600.4pt;width:97.5pt;height:65.25pt;z-index:251734016;visibility:visible;mso-wrap-style:square;mso-width-percent:0;mso-height-percent:0;mso-wrap-distance-left:9pt;mso-wrap-distance-top:0;mso-wrap-distance-right:9pt;mso-wrap-distance-bottom:0;mso-position-horizontal:absolute;mso-position-horizontal-relative:text;mso-position-vertical:absolute;mso-position-vertical-relative:text;mso-width-percent:0;mso-height-percent:0;mso-width-relative:margin;mso-height-relative:margin;v-text-anchor:middle" o:gfxdata="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" fillcolor="#0070c0" strokecolor="#1f3763 [1604]" strokeweight="1pt">
                 <v:stroke joinstyle="miter"/>
                 <v:textbox>
                   <w:txbxContent>
@@ -3485,7 +3607,7 @@
           </mc:Choice>
           <mc:Fallback>
             <w:pict>
-              <v:oval w14:anchorId="3482F1F1" id="Elipse 43" o:spid="_x0000_s1041" style="position:absolute;margin-left:198.9pt;margin-top:501.4pt;width:97.5pt;height:65.25pt;z-index:251731968;visibility:visible;mso-wrap-style:square;mso-width-percent:0;mso-height-percent:0;mso-wrap-distance-left:9pt;mso-wrap-distance-top:0;mso-wrap-distance-right:9pt;mso-wrap-distance-bottom:0;mso-position-horizontal:absolute;mso-position-horizontal-relative:margin;mso-position-vertical:absolute;mso-position-vertical-relative:text;mso-width-percent:0;mso-height-percent:0;mso-width-relative:margin;mso-height-relative:margin;v-text-anchor:middle" o:gfxdata="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" fillcolor="#0070c0" strokecolor="#1f3763 [1604]" strokeweight="1pt">
+              <v:oval w14:anchorId="3482F1F1" id="Elipse 43" o:spid="_x0000_s1043" style="position:absolute;margin-left:198.9pt;margin-top:501.4pt;width:97.5pt;height:65.25pt;z-index:251731968;visibility:visible;mso-wrap-style:square;mso-width-percent:0;mso-height-percent:0;mso-wrap-distance-left:9pt;mso-wrap-distance-top:0;mso-wrap-distance-right:9pt;mso-wrap-distance-bottom:0;mso-position-horizontal:absolute;mso-position-horizontal-relative:margin;mso-position-vertical:absolute;mso-position-vertical-relative:text;mso-width-percent:0;mso-height-percent:0;mso-width-relative:margin;mso-height-relative:margin;v-text-anchor:middle" o:gfxdata="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" fillcolor="#0070c0" strokecolor="#1f3763 [1604]" strokeweight="1pt">
                 <v:stroke joinstyle="miter"/>
                 <v:textbox>
                   <w:txbxContent>
@@ -3582,7 +3704,13 @@
                               <w:jc w:val="center"/>
                             </w:pPr>
                             <w:r>
-                              <w:t>( C )</w:t>
+                              <w:t xml:space="preserve">( </w:t>
+                            </w:r>
+                            <w:r>
+                              <w:t>1</w:t>
+                            </w:r>
+                            <w:r>
+                              <w:t xml:space="preserve"> )</w:t>
                             </w:r>
                           </w:p>
                         </w:txbxContent>
@@ -3607,7 +3735,7 @@
           </mc:Choice>
           <mc:Fallback>
             <w:pict>
-              <v:oval w14:anchorId="0DDE677F" id="Elipse 24" o:spid="_x0000_s1042" style="position:absolute;margin-left:0;margin-top:369.4pt;width:101.25pt;height:75.75pt;z-index:251697152;visibility:visible;mso-wrap-style:square;mso-width-percent:0;mso-height-percent:0;mso-wrap-distance-left:9pt;mso-wrap-distance-top:0;mso-wrap-distance-right:9pt;mso-wrap-distance-bottom:0;mso-position-horizontal:left;mso-position-horizontal-relative:page;mso-position-vertical:absolute;mso-position-vertical-relative:text;mso-width-percent:0;mso-height-percent:0;mso-width-relative:margin;mso-height-relative:margin;v-text-anchor:middle" o:gfxdata="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" fillcolor="#c45911 [2405]" strokecolor="#1f3763 [1604]" strokeweight="1pt">
+              <v:oval w14:anchorId="0DDE677F" id="Elipse 24" o:spid="_x0000_s1044" style="position:absolute;margin-left:0;margin-top:369.4pt;width:101.25pt;height:75.75pt;z-index:251697152;visibility:visible;mso-wrap-style:square;mso-width-percent:0;mso-height-percent:0;mso-wrap-distance-left:9pt;mso-wrap-distance-top:0;mso-wrap-distance-right:9pt;mso-wrap-distance-bottom:0;mso-position-horizontal:left;mso-position-horizontal-relative:page;mso-position-vertical:absolute;mso-position-vertical-relative:text;mso-width-percent:0;mso-height-percent:0;mso-width-relative:margin;mso-height-relative:margin;v-text-anchor:middle" o:gfxdata="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" fillcolor="#c45911 [2405]" strokecolor="#1f3763 [1604]" strokeweight="1pt">
                 <v:stroke joinstyle="miter"/>
                 <v:textbox>
                   <w:txbxContent>
@@ -3624,7 +3752,13 @@
                         <w:jc w:val="center"/>
                       </w:pPr>
                       <w:r>
-                        <w:t>( C )</w:t>
+                        <w:t xml:space="preserve">( </w:t>
+                      </w:r>
+                      <w:r>
+                        <w:t>1</w:t>
+                      </w:r>
+                      <w:r>
+                        <w:t xml:space="preserve"> )</w:t>
                       </w:r>
                     </w:p>
                   </w:txbxContent>
@@ -3714,7 +3848,7 @@
           </mc:Choice>
           <mc:Fallback>
             <w:pict>
-              <v:shape w14:anchorId="052AB818" id="_x0000_s1043" type="#_x0000_t202" style="position:absolute;margin-left:13.5pt;margin-top:465.6pt;width:73.5pt;height:26.25pt;z-index:-251607040;visibility:visible;mso-wrap-style:square;mso-width-percent:0;mso-height-percent:0;mso-wrap-distance-left:9pt;mso-wrap-distance-top:3.6pt;mso-wrap-distance-right:9pt;mso-wrap-distance-bottom:3.6pt;mso-position-horizontal:absolute;mso-position-horizontal-relative:page;mso-position-vertical:absolute;mso-position-vertical-relative:text;mso-width-percent:0;mso-height-percent:0;mso-width-relative:margin;mso-height-relative:margin;v-text-anchor:top" o:gfxdata="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" stroked="f">
+              <v:shape w14:anchorId="052AB818" id="_x0000_s1045" type="#_x0000_t202" style="position:absolute;margin-left:13.5pt;margin-top:465.6pt;width:73.5pt;height:26.25pt;z-index:-251607040;visibility:visible;mso-wrap-style:square;mso-width-percent:0;mso-height-percent:0;mso-wrap-distance-left:9pt;mso-wrap-distance-top:3.6pt;mso-wrap-distance-right:9pt;mso-wrap-distance-bottom:3.6pt;mso-position-horizontal:absolute;mso-position-horizontal-relative:page;mso-position-vertical:absolute;mso-position-vertical-relative:text;mso-width-percent:0;mso-height-percent:0;mso-width-relative:margin;mso-height-relative:margin;v-text-anchor:top" o:gfxdata="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" stroked="f">
                 <v:textbox>
                   <w:txbxContent>
                     <w:p>
@@ -3829,7 +3963,7 @@
           </mc:Choice>
           <mc:Fallback>
             <w:pict>
-              <v:oval w14:anchorId="735705B5" id="Elipse 45" o:spid="_x0000_s1044" style="position:absolute;margin-left:415.95pt;margin-top:520.9pt;width:77.25pt;height:69.75pt;z-index:251736064;visibility:visible;mso-wrap-style:square;mso-width-percent:0;mso-height-percent:0;mso-wrap-distance-left:9pt;mso-wrap-distance-top:0;mso-wrap-distance-right:9pt;mso-wrap-distance-bottom:0;mso-position-horizontal:absolute;mso-position-horizontal-relative:margin;mso-position-vertical:absolute;mso-position-vertical-relative:text;mso-width-percent:0;mso-height-percent:0;mso-width-relative:margin;mso-height-relative:margin;v-text-anchor:middle" o:gfxdata="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" fillcolor="#92d050" strokecolor="#1f3763 [1604]" strokeweight="1pt">
+              <v:oval w14:anchorId="735705B5" id="Elipse 45" o:spid="_x0000_s1046" style="position:absolute;margin-left:415.95pt;margin-top:520.9pt;width:77.25pt;height:69.75pt;z-index:251736064;visibility:visible;mso-wrap-style:square;mso-width-percent:0;mso-height-percent:0;mso-wrap-distance-left:9pt;mso-wrap-distance-top:0;mso-wrap-distance-right:9pt;mso-wrap-distance-bottom:0;mso-position-horizontal:absolute;mso-position-horizontal-relative:margin;mso-position-vertical:absolute;mso-position-vertical-relative:text;mso-width-percent:0;mso-height-percent:0;mso-width-relative:margin;mso-height-relative:margin;v-text-anchor:middle" o:gfxdata="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" fillcolor="#92d050" strokecolor="#1f3763 [1604]" strokeweight="1pt">
                 <v:stroke joinstyle="miter"/>
                 <v:textbox>
                   <w:txbxContent>
@@ -3996,7 +4130,13 @@
                               <w:jc w:val="center"/>
                             </w:pPr>
                             <w:r>
-                              <w:t>( F )</w:t>
+                              <w:t xml:space="preserve">( </w:t>
+                            </w:r>
+                            <w:r>
+                              <w:t>2</w:t>
+                            </w:r>
+                            <w:r>
+                              <w:t xml:space="preserve"> )</w:t>
                             </w:r>
                           </w:p>
                         </w:txbxContent>
@@ -4021,7 +4161,7 @@
           </mc:Choice>
           <mc:Fallback>
             <w:pict>
-              <v:oval w14:anchorId="15140569" id="Elipse 21" o:spid="_x0000_s1045" style="position:absolute;margin-left:380.7pt;margin-top:315.4pt;width:77.25pt;height:69.75pt;z-index:251691008;visibility:visible;mso-wrap-style:square;mso-width-percent:0;mso-height-percent:0;mso-wrap-distance-left:9pt;mso-wrap-distance-top:0;mso-wrap-distance-right:9pt;mso-wrap-distance-bottom:0;mso-position-horizontal:absolute;mso-position-horizontal-relative:margin;mso-position-vertical:absolute;mso-position-vertical-relative:text;mso-width-percent:0;mso-height-percent:0;mso-width-relative:margin;mso-height-relative:margin;v-text-anchor:middle" o:gfxdata="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" fillcolor="#92d050" strokecolor="#1f3763 [1604]" strokeweight="1pt">
+              <v:oval w14:anchorId="15140569" id="Elipse 21" o:spid="_x0000_s1047" style="position:absolute;margin-left:380.7pt;margin-top:315.4pt;width:77.25pt;height:69.75pt;z-index:251691008;visibility:visible;mso-wrap-style:square;mso-width-percent:0;mso-height-percent:0;mso-wrap-distance-left:9pt;mso-wrap-distance-top:0;mso-wrap-distance-right:9pt;mso-wrap-distance-bottom:0;mso-position-horizontal:absolute;mso-position-horizontal-relative:margin;mso-position-vertical:absolute;mso-position-vertical-relative:text;mso-width-percent:0;mso-height-percent:0;mso-width-relative:margin;mso-height-relative:margin;v-text-anchor:middle" o:gfxdata="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" fillcolor="#92d050" strokecolor="#1f3763 [1604]" strokeweight="1pt">
                 <v:stroke joinstyle="miter"/>
                 <v:textbox>
                   <w:txbxContent>
@@ -4038,7 +4178,13 @@
                         <w:jc w:val="center"/>
                       </w:pPr>
                       <w:r>
-                        <w:t>( F )</w:t>
+                        <w:t xml:space="preserve">( </w:t>
+                      </w:r>
+                      <w:r>
+                        <w:t>2</w:t>
+                      </w:r>
+                      <w:r>
+                        <w:t xml:space="preserve"> )</w:t>
                       </w:r>
                     </w:p>
                   </w:txbxContent>
@@ -4333,7 +4479,13 @@
                               <w:jc w:val="center"/>
                             </w:pPr>
                             <w:r>
-                              <w:t>(T)</w:t>
+                              <w:t>(</w:t>
+                            </w:r>
+                            <w:r>
+                              <w:t>1</w:t>
+                            </w:r>
+                            <w:r>
+                              <w:t>)</w:t>
                             </w:r>
                           </w:p>
                         </w:txbxContent>
@@ -4358,7 +4510,7 @@
           </mc:Choice>
           <mc:Fallback>
             <w:pict>
-              <v:oval w14:anchorId="578580CE" id="Elipse 10" o:spid="_x0000_s1046" style="position:absolute;margin-left:-55.8pt;margin-top:145.1pt;width:77.25pt;height:71.25pt;z-index:251670528;visibility:visible;mso-wrap-style:square;mso-width-percent:0;mso-height-percent:0;mso-wrap-distance-left:9pt;mso-wrap-distance-top:0;mso-wrap-distance-right:9pt;mso-wrap-distance-bottom:0;mso-position-horizontal:absolute;mso-position-horizontal-relative:text;mso-position-vertical:absolute;mso-position-vertical-relative:text;mso-width-percent:0;mso-height-percent:0;mso-width-relative:margin;mso-height-relative:margin;v-text-anchor:middle" o:gfxdata="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" fillcolor="#7b7b7b [2406]" strokecolor="#1f3763 [1604]" strokeweight="1pt">
+              <v:oval w14:anchorId="578580CE" id="Elipse 10" o:spid="_x0000_s1048" style="position:absolute;margin-left:-55.8pt;margin-top:145.1pt;width:77.25pt;height:71.25pt;z-index:251670528;visibility:visible;mso-wrap-style:square;mso-width-percent:0;mso-height-percent:0;mso-wrap-distance-left:9pt;mso-wrap-distance-top:0;mso-wrap-distance-right:9pt;mso-wrap-distance-bottom:0;mso-position-horizontal:absolute;mso-position-horizontal-relative:text;mso-position-vertical:absolute;mso-position-vertical-relative:text;mso-width-percent:0;mso-height-percent:0;mso-width-relative:margin;mso-height-relative:margin;v-text-anchor:middle" o:gfxdata="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" fillcolor="#7b7b7b [2406]" strokecolor="#1f3763 [1604]" strokeweight="1pt">
                 <v:stroke joinstyle="miter"/>
                 <v:textbox>
                   <w:txbxContent>
@@ -4375,7 +4527,13 @@
                         <w:jc w:val="center"/>
                       </w:pPr>
                       <w:r>
-                        <w:t>(T)</w:t>
+                        <w:t>(</w:t>
+                      </w:r>
+                      <w:r>
+                        <w:t>1</w:t>
+                      </w:r>
+                      <w:r>
+                        <w:t>)</w:t>
                       </w:r>
                     </w:p>
                   </w:txbxContent>
@@ -4392,201 +4550,7 @@
         <mc:AlternateContent>
           <mc:Choice Requires="wps">
             <w:drawing>
-              <wp:anchor distT="0" distB="0" distL="114300" distR="114300" simplePos="0" relativeHeight="251695104" behindDoc="0" locked="0" layoutInCell="1" allowOverlap="1" wp14:anchorId="38A05912" wp14:editId="110D6BFB">
-                <wp:simplePos x="0" y="0"/>
-                <wp:positionH relativeFrom="column">
-                  <wp:posOffset>529590</wp:posOffset>
-                </wp:positionH>
-                <wp:positionV relativeFrom="paragraph">
-                  <wp:posOffset>4500245</wp:posOffset>
-                </wp:positionV>
-                <wp:extent cx="1190625" cy="771525"/>
-                <wp:effectExtent l="0" t="0" r="28575" b="28575"/>
-                <wp:wrapNone/>
-                <wp:docPr id="23" name="Elipse 23"/>
-                <wp:cNvGraphicFramePr/>
-                <a:graphic xmlns:a="http://schemas.openxmlformats.org/drawingml/2006/main">
-                  <a:graphicData uri="http://schemas.microsoft.com/office/word/2010/wordprocessingShape">
-                    <wps:wsp>
-                      <wps:cNvSpPr/>
-                      <wps:spPr>
-                        <a:xfrm>
-                          <a:off x="0" y="0"/>
-                          <a:ext cx="1190625" cy="771525"/>
-                        </a:xfrm>
-                        <a:prstGeom prst="ellipse">
-                          <a:avLst/>
-                        </a:prstGeom>
-                        <a:solidFill>
-                          <a:schemeClr val="accent4">
-                            <a:lumMod val="75000"/>
-                          </a:schemeClr>
-                        </a:solidFill>
-                      </wps:spPr>
-                      <wps:style>
-                        <a:lnRef idx="2">
-                          <a:schemeClr val="accent1">
-                            <a:shade val="50000"/>
-                          </a:schemeClr>
-                        </a:lnRef>
-                        <a:fillRef idx="1">
-                          <a:schemeClr val="accent1"/>
-                        </a:fillRef>
-                        <a:effectRef idx="0">
-                          <a:schemeClr val="accent1"/>
-                        </a:effectRef>
-                        <a:fontRef idx="minor">
-                          <a:schemeClr val="lt1"/>
-                        </a:fontRef>
-                      </wps:style>
-                      <wps:txbx>
-                        <w:txbxContent>
-                          <w:p>
-                            <w:pPr>
-                              <w:jc w:val="center"/>
-                            </w:pPr>
-                            <w:r>
-                              <w:t>Panadería</w:t>
-                            </w:r>
-                          </w:p>
-                          <w:p>
-                            <w:pPr>
-                              <w:jc w:val="center"/>
-                            </w:pPr>
-                            <w:r>
-                              <w:t>( B )</w:t>
-                            </w:r>
-                          </w:p>
-                        </w:txbxContent>
-                      </wps:txbx>
-                      <wps:bodyPr rot="0" spcFirstLastPara="0" vertOverflow="overflow" horzOverflow="overflow" vert="horz" wrap="square" lIns="91440" tIns="45720" rIns="91440" bIns="45720" numCol="1" spcCol="0" rtlCol="0" fromWordArt="0" anchor="ctr" anchorCtr="0" forceAA="0" compatLnSpc="1">
-                        <a:prstTxWarp prst="textNoShape">
-                          <a:avLst/>
-                        </a:prstTxWarp>
-                        <a:noAutofit/>
-                      </wps:bodyPr>
-                    </wps:wsp>
-                  </a:graphicData>
-                </a:graphic>
-                <wp14:sizeRelH relativeFrom="margin">
-                  <wp14:pctWidth>0</wp14:pctWidth>
-                </wp14:sizeRelH>
-                <wp14:sizeRelV relativeFrom="margin">
-                  <wp14:pctHeight>0</wp14:pctHeight>
-                </wp14:sizeRelV>
-              </wp:anchor>
-            </w:drawing>
-          </mc:Choice>
-          <mc:Fallback>
-            <w:pict>
-              <v:oval w14:anchorId="38A05912" id="Elipse 23" o:spid="_x0000_s1047" style="position:absolute;margin-left:41.7pt;margin-top:354.35pt;width:93.75pt;height:60.75pt;z-index:251695104;visibility:visible;mso-wrap-style:square;mso-width-percent:0;mso-height-percent:0;mso-wrap-distance-left:9pt;mso-wrap-distance-top:0;mso-wrap-distance-right:9pt;mso-wrap-distance-bottom:0;mso-position-horizontal:absolute;mso-position-horizontal-relative:text;mso-position-vertical:absolute;mso-position-vertical-relative:text;mso-width-percent:0;mso-height-percent:0;mso-width-relative:margin;mso-height-relative:margin;v-text-anchor:middle" o:gfxdata="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" fillcolor="#bf8f00 [2407]" strokecolor="#1f3763 [1604]" strokeweight="1pt">
-                <v:stroke joinstyle="miter"/>
-                <v:textbox>
-                  <w:txbxContent>
-                    <w:p>
-                      <w:pPr>
-                        <w:jc w:val="center"/>
-                      </w:pPr>
-                      <w:r>
-                        <w:t>Panadería</w:t>
-                      </w:r>
-                    </w:p>
-                    <w:p>
-                      <w:pPr>
-                        <w:jc w:val="center"/>
-                      </w:pPr>
-                      <w:r>
-                        <w:t>( B )</w:t>
-                      </w:r>
-                    </w:p>
-                  </w:txbxContent>
-                </v:textbox>
-              </v:oval>
-            </w:pict>
-          </mc:Fallback>
-        </mc:AlternateContent>
-      </w:r>
-      <w:r>
-        <w:rPr>
-          <w:noProof/>
-        </w:rPr>
-        <mc:AlternateContent>
-          <mc:Choice Requires="wps">
-            <w:drawing>
-              <wp:anchor distT="0" distB="0" distL="114300" distR="114300" simplePos="0" relativeHeight="251679744" behindDoc="0" locked="0" layoutInCell="1" allowOverlap="1" wp14:anchorId="3253395D" wp14:editId="211C6F19">
-                <wp:simplePos x="0" y="0"/>
-                <wp:positionH relativeFrom="margin">
-                  <wp:align>left</wp:align>
-                </wp:positionH>
-                <wp:positionV relativeFrom="paragraph">
-                  <wp:posOffset>3643630</wp:posOffset>
-                </wp:positionV>
-                <wp:extent cx="685800" cy="1000125"/>
-                <wp:effectExtent l="0" t="0" r="57150" b="47625"/>
-                <wp:wrapNone/>
-                <wp:docPr id="14" name="Conector recto de flecha 14"/>
-                <wp:cNvGraphicFramePr/>
-                <a:graphic xmlns:a="http://schemas.openxmlformats.org/drawingml/2006/main">
-                  <a:graphicData uri="http://schemas.microsoft.com/office/word/2010/wordprocessingShape">
-                    <wps:wsp>
-                      <wps:cNvCnPr/>
-                      <wps:spPr>
-                        <a:xfrm>
-                          <a:off x="0" y="0"/>
-                          <a:ext cx="685800" cy="1000125"/>
-                        </a:xfrm>
-                        <a:prstGeom prst="straightConnector1">
-                          <a:avLst/>
-                        </a:prstGeom>
-                        <a:ln>
-                          <a:tailEnd type="triangle"/>
-                        </a:ln>
-                      </wps:spPr>
-                      <wps:style>
-                        <a:lnRef idx="3">
-                          <a:schemeClr val="accent1"/>
-                        </a:lnRef>
-                        <a:fillRef idx="0">
-                          <a:schemeClr val="accent1"/>
-                        </a:fillRef>
-                        <a:effectRef idx="2">
-                          <a:schemeClr val="accent1"/>
-                        </a:effectRef>
-                        <a:fontRef idx="minor">
-                          <a:schemeClr val="tx1"/>
-                        </a:fontRef>
-                      </wps:style>
-                      <wps:bodyPr/>
-                    </wps:wsp>
-                  </a:graphicData>
-                </a:graphic>
-                <wp14:sizeRelH relativeFrom="margin">
-                  <wp14:pctWidth>0</wp14:pctWidth>
-                </wp14:sizeRelH>
-                <wp14:sizeRelV relativeFrom="margin">
-                  <wp14:pctHeight>0</wp14:pctHeight>
-                </wp14:sizeRelV>
-              </wp:anchor>
-            </w:drawing>
-          </mc:Choice>
-          <mc:Fallback>
-            <w:pict>
-              <v:shape w14:anchorId="33746AE0" id="Conector recto de flecha 14" o:spid="_x0000_s1026" type="#_x0000_t32" style="position:absolute;margin-left:0;margin-top:286.9pt;width:54pt;height:78.75pt;z-index:251679744;visibility:visible;mso-wrap-style:square;mso-width-percent:0;mso-height-percent:0;mso-wrap-distance-left:9pt;mso-wrap-distance-top:0;mso-wrap-distance-right:9pt;mso-wrap-distance-bottom:0;mso-position-horizontal:left;mso-position-horizontal-relative:margin;mso-position-vertical:absolute;mso-position-vertical-relative:text;mso-width-percent:0;mso-height-percent:0;mso-width-relative:margin;mso-height-relative:margin" o:gfxdata="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" strokecolor="#4472c4 [3204]" strokeweight="1.5pt">
-                <v:stroke endarrow="block" joinstyle="miter"/>
-                <w10:wrap anchorx="margin"/>
-              </v:shape>
-            </w:pict>
-          </mc:Fallback>
-        </mc:AlternateContent>
-      </w:r>
-      <w:r>
-        <w:rPr>
-          <w:noProof/>
-        </w:rPr>
-        <mc:AlternateContent>
-          <mc:Choice Requires="wps">
-            <w:drawing>
-              <wp:anchor distT="0" distB="0" distL="114300" distR="114300" simplePos="0" relativeHeight="251682816" behindDoc="0" locked="0" layoutInCell="1" allowOverlap="1" wp14:anchorId="78506A87" wp14:editId="7D181CF9">
+              <wp:anchor distT="0" distB="0" distL="114300" distR="114300" simplePos="0" relativeHeight="251682816" behindDoc="0" locked="0" layoutInCell="1" allowOverlap="1" wp14:anchorId="78506A87" wp14:editId="33A3E18C">
                 <wp:simplePos x="0" y="0"/>
                 <wp:positionH relativeFrom="column">
                   <wp:posOffset>-699135</wp:posOffset>
@@ -4644,131 +4608,13 @@
           </mc:Choice>
           <mc:Fallback>
             <w:pict>
-              <v:shape w14:anchorId="6BB58BF5" id="Conector recto de flecha 17" o:spid="_x0000_s1026" type="#_x0000_t32" style="position:absolute;margin-left:-55.05pt;margin-top:283.9pt;width:6pt;height:83.25pt;z-index:251682816;visibility:visible;mso-wrap-style:square;mso-width-percent:0;mso-height-percent:0;mso-wrap-distance-left:9pt;mso-wrap-distance-top:0;mso-wrap-distance-right:9pt;mso-wrap-distance-bottom:0;mso-position-horizontal:absolute;mso-position-horizontal-relative:text;mso-position-vertical:absolute;mso-position-vertical-relative:text;mso-width-percent:0;mso-height-percent:0;mso-width-relative:margin;mso-height-relative:margin" o:gfxdata="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" strokecolor="#4472c4 [3204]" strokeweight="1.5pt">
+              <v:shapetype w14:anchorId="016F8CFC" id="_x0000_t32" coordsize="21600,21600" o:spt="32" o:oned="t" path="m,l21600,21600e" filled="f">
+                <v:path arrowok="t" fillok="f" o:connecttype="none"/>
+                <o:lock v:ext="edit" shapetype="t"/>
+              </v:shapetype>
+              <v:shape id="Conector recto de flecha 17" o:spid="_x0000_s1026" type="#_x0000_t32" style="position:absolute;margin-left:-55.05pt;margin-top:283.9pt;width:6pt;height:83.25pt;z-index:251682816;visibility:visible;mso-wrap-style:square;mso-width-percent:0;mso-height-percent:0;mso-wrap-distance-left:9pt;mso-wrap-distance-top:0;mso-wrap-distance-right:9pt;mso-wrap-distance-bottom:0;mso-position-horizontal:absolute;mso-position-horizontal-relative:text;mso-position-vertical:absolute;mso-position-vertical-relative:text;mso-width-percent:0;mso-height-percent:0;mso-width-relative:margin;mso-height-relative:margin" o:gfxdata="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" strokecolor="#4472c4 [3204]" strokeweight="1.5pt">
                 <v:stroke endarrow="block" joinstyle="miter"/>
               </v:shape>
-            </w:pict>
-          </mc:Fallback>
-        </mc:AlternateContent>
-      </w:r>
-      <w:r>
-        <w:rPr>
-          <w:noProof/>
-        </w:rPr>
-        <mc:AlternateContent>
-          <mc:Choice Requires="wps">
-            <w:drawing>
-              <wp:anchor distT="0" distB="0" distL="114300" distR="114300" simplePos="0" relativeHeight="251729920" behindDoc="0" locked="0" layoutInCell="1" allowOverlap="1" wp14:anchorId="60F150D2" wp14:editId="40601BDE">
-                <wp:simplePos x="0" y="0"/>
-                <wp:positionH relativeFrom="page">
-                  <wp:posOffset>561975</wp:posOffset>
-                </wp:positionH>
-                <wp:positionV relativeFrom="paragraph">
-                  <wp:posOffset>7215505</wp:posOffset>
-                </wp:positionV>
-                <wp:extent cx="1285875" cy="962025"/>
-                <wp:effectExtent l="0" t="0" r="28575" b="28575"/>
-                <wp:wrapNone/>
-                <wp:docPr id="42" name="Elipse 42"/>
-                <wp:cNvGraphicFramePr/>
-                <a:graphic xmlns:a="http://schemas.openxmlformats.org/drawingml/2006/main">
-                  <a:graphicData uri="http://schemas.microsoft.com/office/word/2010/wordprocessingShape">
-                    <wps:wsp>
-                      <wps:cNvSpPr/>
-                      <wps:spPr>
-                        <a:xfrm>
-                          <a:off x="0" y="0"/>
-                          <a:ext cx="1285875" cy="962025"/>
-                        </a:xfrm>
-                        <a:prstGeom prst="ellipse">
-                          <a:avLst/>
-                        </a:prstGeom>
-                        <a:solidFill>
-                          <a:schemeClr val="accent2">
-                            <a:lumMod val="75000"/>
-                          </a:schemeClr>
-                        </a:solidFill>
-                      </wps:spPr>
-                      <wps:style>
-                        <a:lnRef idx="2">
-                          <a:schemeClr val="accent1">
-                            <a:shade val="50000"/>
-                          </a:schemeClr>
-                        </a:lnRef>
-                        <a:fillRef idx="1">
-                          <a:schemeClr val="accent1"/>
-                        </a:fillRef>
-                        <a:effectRef idx="0">
-                          <a:schemeClr val="accent1"/>
-                        </a:effectRef>
-                        <a:fontRef idx="minor">
-                          <a:schemeClr val="lt1"/>
-                        </a:fontRef>
-                      </wps:style>
-                      <wps:txbx>
-                        <w:txbxContent>
-                          <w:p>
-                            <w:pPr>
-                              <w:jc w:val="center"/>
-                            </w:pPr>
-                            <w:r>
-                              <w:t>Charcutería</w:t>
-                            </w:r>
-                          </w:p>
-                          <w:p>
-                            <w:pPr>
-                              <w:jc w:val="center"/>
-                            </w:pPr>
-                            <w:r>
-                              <w:t>Extremeña</w:t>
-                            </w:r>
-                          </w:p>
-                        </w:txbxContent>
-                      </wps:txbx>
-                      <wps:bodyPr rot="0" spcFirstLastPara="0" vertOverflow="overflow" horzOverflow="overflow" vert="horz" wrap="square" lIns="91440" tIns="45720" rIns="91440" bIns="45720" numCol="1" spcCol="0" rtlCol="0" fromWordArt="0" anchor="ctr" anchorCtr="0" forceAA="0" compatLnSpc="1">
-                        <a:prstTxWarp prst="textNoShape">
-                          <a:avLst/>
-                        </a:prstTxWarp>
-                        <a:noAutofit/>
-                      </wps:bodyPr>
-                    </wps:wsp>
-                  </a:graphicData>
-                </a:graphic>
-                <wp14:sizeRelH relativeFrom="margin">
-                  <wp14:pctWidth>0</wp14:pctWidth>
-                </wp14:sizeRelH>
-                <wp14:sizeRelV relativeFrom="margin">
-                  <wp14:pctHeight>0</wp14:pctHeight>
-                </wp14:sizeRelV>
-              </wp:anchor>
-            </w:drawing>
-          </mc:Choice>
-          <mc:Fallback>
-            <w:pict>
-              <v:oval w14:anchorId="60F150D2" id="Elipse 42" o:spid="_x0000_s1048" style="position:absolute;margin-left:44.25pt;margin-top:568.15pt;width:101.25pt;height:75.75pt;z-index:251729920;visibility:visible;mso-wrap-style:square;mso-width-percent:0;mso-height-percent:0;mso-wrap-distance-left:9pt;mso-wrap-distance-top:0;mso-wrap-distance-right:9pt;mso-wrap-distance-bottom:0;mso-position-horizontal:absolute;mso-position-horizontal-relative:page;mso-position-vertical:absolute;mso-position-vertical-relative:text;mso-width-percent:0;mso-height-percent:0;mso-width-relative:margin;mso-height-relative:margin;v-text-anchor:middle" o:gfxdata="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" fillcolor="#c45911 [2405]" strokecolor="#1f3763 [1604]" strokeweight="1pt">
-                <v:stroke joinstyle="miter"/>
-                <v:textbox>
-                  <w:txbxContent>
-                    <w:p>
-                      <w:pPr>
-                        <w:jc w:val="center"/>
-                      </w:pPr>
-                      <w:r>
-                        <w:t>Charcutería</w:t>
-                      </w:r>
-                    </w:p>
-                    <w:p>
-                      <w:pPr>
-                        <w:jc w:val="center"/>
-                      </w:pPr>
-                      <w:r>
-                        <w:t>Extremeña</w:t>
-                      </w:r>
-                    </w:p>
-                  </w:txbxContent>
-                </v:textbox>
-                <w10:wrap anchorx="page"/>
-              </v:oval>
             </w:pict>
           </mc:Fallback>
         </mc:AlternateContent>
@@ -4846,7 +4692,7 @@
         <mc:AlternateContent>
           <mc:Choice Requires="wps">
             <w:drawing>
-              <wp:anchor distT="0" distB="0" distL="114300" distR="114300" simplePos="0" relativeHeight="251698176" behindDoc="0" locked="0" layoutInCell="1" allowOverlap="1" wp14:anchorId="6CF409D6" wp14:editId="364EB648">
+              <wp:anchor distT="0" distB="0" distL="114300" distR="114300" simplePos="0" relativeHeight="251698176" behindDoc="0" locked="0" layoutInCell="1" allowOverlap="1" wp14:anchorId="6CF409D6" wp14:editId="60735D91">
                 <wp:simplePos x="0" y="0"/>
                 <wp:positionH relativeFrom="leftMargin">
                   <wp:posOffset>194310</wp:posOffset>
@@ -4904,116 +4750,10 @@
           </mc:Choice>
           <mc:Fallback>
             <w:pict>
-              <v:shape w14:anchorId="097AD5E0" id="Conector: angular 25" o:spid="_x0000_s1026" type="#_x0000_t34" style="position:absolute;margin-left:15.3pt;margin-top:424.15pt;width:62.25pt;height:93pt;z-index:251698176;visibility:visible;mso-wrap-style:square;mso-width-percent:0;mso-height-percent:0;mso-wrap-distance-left:9pt;mso-wrap-distance-top:0;mso-wrap-distance-right:9pt;mso-wrap-distance-bottom:0;mso-position-horizontal:absolute;mso-position-horizontal-relative:left-margin-area;mso-position-vertical:absolute;mso-position-vertical-relative:text;mso-width-percent:0;mso-height-percent:0;mso-width-relative:margin;mso-height-relative:margin" o:gfxdata="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" strokecolor="#4472c4 [3204]" strokeweight="1.5pt">
+              <v:shape w14:anchorId="712C22A0" id="Conector: angular 25" o:spid="_x0000_s1026" type="#_x0000_t34" style="position:absolute;margin-left:15.3pt;margin-top:424.15pt;width:62.25pt;height:93pt;z-index:251698176;visibility:visible;mso-wrap-style:square;mso-width-percent:0;mso-height-percent:0;mso-wrap-distance-left:9pt;mso-wrap-distance-top:0;mso-wrap-distance-right:9pt;mso-wrap-distance-bottom:0;mso-position-horizontal:absolute;mso-position-horizontal-relative:left-margin-area;mso-position-vertical:absolute;mso-position-vertical-relative:text;mso-width-percent:0;mso-height-percent:0;mso-width-relative:margin;mso-height-relative:margin" o:gfxdata="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" strokecolor="#4472c4 [3204]" strokeweight="1.5pt">
                 <v:stroke endarrow="block"/>
                 <w10:wrap anchorx="margin"/>
               </v:shape>
-            </w:pict>
-          </mc:Fallback>
-        </mc:AlternateContent>
-      </w:r>
-      <w:r>
-        <w:rPr>
-          <w:noProof/>
-        </w:rPr>
-        <mc:AlternateContent>
-          <mc:Choice Requires="wps">
-            <w:drawing>
-              <wp:anchor distT="0" distB="0" distL="114300" distR="114300" simplePos="0" relativeHeight="251727872" behindDoc="0" locked="0" layoutInCell="1" allowOverlap="1" wp14:anchorId="478EBF3D" wp14:editId="48620CD3">
-                <wp:simplePos x="0" y="0"/>
-                <wp:positionH relativeFrom="page">
-                  <wp:posOffset>828675</wp:posOffset>
-                </wp:positionH>
-                <wp:positionV relativeFrom="paragraph">
-                  <wp:posOffset>6110605</wp:posOffset>
-                </wp:positionV>
-                <wp:extent cx="1285875" cy="962025"/>
-                <wp:effectExtent l="0" t="0" r="28575" b="28575"/>
-                <wp:wrapNone/>
-                <wp:docPr id="41" name="Elipse 41"/>
-                <wp:cNvGraphicFramePr/>
-                <a:graphic xmlns:a="http://schemas.openxmlformats.org/drawingml/2006/main">
-                  <a:graphicData uri="http://schemas.microsoft.com/office/word/2010/wordprocessingShape">
-                    <wps:wsp>
-                      <wps:cNvSpPr/>
-                      <wps:spPr>
-                        <a:xfrm>
-                          <a:off x="0" y="0"/>
-                          <a:ext cx="1285875" cy="962025"/>
-                        </a:xfrm>
-                        <a:prstGeom prst="ellipse">
-                          <a:avLst/>
-                        </a:prstGeom>
-                        <a:solidFill>
-                          <a:schemeClr val="accent2">
-                            <a:lumMod val="75000"/>
-                          </a:schemeClr>
-                        </a:solidFill>
-                      </wps:spPr>
-                      <wps:style>
-                        <a:lnRef idx="2">
-                          <a:schemeClr val="accent1">
-                            <a:shade val="50000"/>
-                          </a:schemeClr>
-                        </a:lnRef>
-                        <a:fillRef idx="1">
-                          <a:schemeClr val="accent1"/>
-                        </a:fillRef>
-                        <a:effectRef idx="0">
-                          <a:schemeClr val="accent1"/>
-                        </a:effectRef>
-                        <a:fontRef idx="minor">
-                          <a:schemeClr val="lt1"/>
-                        </a:fontRef>
-                      </wps:style>
-                      <wps:txbx>
-                        <w:txbxContent>
-                          <w:p>
-                            <w:pPr>
-                              <w:jc w:val="center"/>
-                            </w:pPr>
-                            <w:r>
-                              <w:t>CharcuteríaDial</w:t>
-                            </w:r>
-                          </w:p>
-                        </w:txbxContent>
-                      </wps:txbx>
-                      <wps:bodyPr rot="0" spcFirstLastPara="0" vertOverflow="overflow" horzOverflow="overflow" vert="horz" wrap="square" lIns="91440" tIns="45720" rIns="91440" bIns="45720" numCol="1" spcCol="0" rtlCol="0" fromWordArt="0" anchor="ctr" anchorCtr="0" forceAA="0" compatLnSpc="1">
-                        <a:prstTxWarp prst="textNoShape">
-                          <a:avLst/>
-                        </a:prstTxWarp>
-                        <a:noAutofit/>
-                      </wps:bodyPr>
-                    </wps:wsp>
-                  </a:graphicData>
-                </a:graphic>
-                <wp14:sizeRelH relativeFrom="margin">
-                  <wp14:pctWidth>0</wp14:pctWidth>
-                </wp14:sizeRelH>
-                <wp14:sizeRelV relativeFrom="margin">
-                  <wp14:pctHeight>0</wp14:pctHeight>
-                </wp14:sizeRelV>
-              </wp:anchor>
-            </w:drawing>
-          </mc:Choice>
-          <mc:Fallback>
-            <w:pict>
-              <v:oval w14:anchorId="478EBF3D" id="Elipse 41" o:spid="_x0000_s1049" style="position:absolute;margin-left:65.25pt;margin-top:481.15pt;width:101.25pt;height:75.75pt;z-index:251727872;visibility:visible;mso-wrap-style:square;mso-width-percent:0;mso-height-percent:0;mso-wrap-distance-left:9pt;mso-wrap-distance-top:0;mso-wrap-distance-right:9pt;mso-wrap-distance-bottom:0;mso-position-horizontal:absolute;mso-position-horizontal-relative:page;mso-position-vertical:absolute;mso-position-vertical-relative:text;mso-width-percent:0;mso-height-percent:0;mso-width-relative:margin;mso-height-relative:margin;v-text-anchor:middle" o:gfxdata="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" fillcolor="#c45911 [2405]" strokecolor="#1f3763 [1604]" strokeweight="1pt">
-                <v:stroke joinstyle="miter"/>
-                <v:textbox>
-                  <w:txbxContent>
-                    <w:p>
-                      <w:pPr>
-                        <w:jc w:val="center"/>
-                      </w:pPr>
-                      <w:r>
-                        <w:t>CharcuteríaDial</w:t>
-                      </w:r>
-                    </w:p>
-                  </w:txbxContent>
-                </v:textbox>
-                <w10:wrap anchorx="page"/>
-              </v:oval>
             </w:pict>
           </mc:Fallback>
         </mc:AlternateContent>
@@ -5087,7 +4827,13 @@
                               <w:jc w:val="center"/>
                             </w:pPr>
                             <w:r>
-                              <w:t>(D)</w:t>
+                              <w:t>(</w:t>
+                            </w:r>
+                            <w:r>
+                              <w:t>3</w:t>
+                            </w:r>
+                            <w:r>
+                              <w:t>)</w:t>
                             </w:r>
                           </w:p>
                         </w:txbxContent>
@@ -5112,7 +4858,7 @@
           </mc:Choice>
           <mc:Fallback>
             <w:pict>
-              <v:oval w14:anchorId="2F25778D" id="Elipse 11" o:spid="_x0000_s1050" style="position:absolute;margin-left:343.2pt;margin-top:117.35pt;width:109.5pt;height:81.75pt;z-index:251672576;visibility:visible;mso-wrap-style:square;mso-width-percent:0;mso-height-percent:0;mso-wrap-distance-left:9pt;mso-wrap-distance-top:0;mso-wrap-distance-right:9pt;mso-wrap-distance-bottom:0;mso-position-horizontal:absolute;mso-position-horizontal-relative:margin;mso-position-vertical:absolute;mso-position-vertical-relative:text;mso-width-percent:0;mso-height-percent:0;mso-width-relative:margin;mso-height-relative:margin;v-text-anchor:middle" o:gfxdata="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" fillcolor="#7b7b7b [2406]" strokecolor="#1f3763 [1604]" strokeweight="1pt">
+              <v:oval w14:anchorId="2F25778D" id="Elipse 11" o:spid="_x0000_s1049" style="position:absolute;margin-left:343.2pt;margin-top:117.35pt;width:109.5pt;height:81.75pt;z-index:251672576;visibility:visible;mso-wrap-style:square;mso-width-percent:0;mso-height-percent:0;mso-wrap-distance-left:9pt;mso-wrap-distance-top:0;mso-wrap-distance-right:9pt;mso-wrap-distance-bottom:0;mso-position-horizontal:absolute;mso-position-horizontal-relative:margin;mso-position-vertical:absolute;mso-position-vertical-relative:text;mso-width-percent:0;mso-height-percent:0;mso-width-relative:margin;mso-height-relative:margin;v-text-anchor:middle" o:gfxdata="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" fillcolor="#7b7b7b [2406]" strokecolor="#1f3763 [1604]" strokeweight="1pt">
                 <v:stroke joinstyle="miter"/>
                 <v:textbox>
                   <w:txbxContent>
@@ -5129,7 +4875,13 @@
                         <w:jc w:val="center"/>
                       </w:pPr>
                       <w:r>
-                        <w:t>(D)</w:t>
+                        <w:t>(</w:t>
+                      </w:r>
+                      <w:r>
+                        <w:t>3</w:t>
+                      </w:r>
+                      <w:r>
+                        <w:t>)</w:t>
                       </w:r>
                     </w:p>
                   </w:txbxContent>
@@ -5217,7 +4969,13 @@
                               <w:jc w:val="center"/>
                             </w:pPr>
                             <w:r>
-                              <w:t>(A)</w:t>
+                              <w:t>(</w:t>
+                            </w:r>
+                            <w:r>
+                              <w:t>2</w:t>
+                            </w:r>
+                            <w:r>
+                              <w:t>)</w:t>
                             </w:r>
                           </w:p>
                         </w:txbxContent>
@@ -5242,7 +5000,7 @@
           </mc:Choice>
           <mc:Fallback>
             <w:pict>
-              <v:oval w14:anchorId="24CB0BFE" id="Elipse 12" o:spid="_x0000_s1051" style="position:absolute;margin-left:163.95pt;margin-top:137.65pt;width:111.75pt;height:97.5pt;z-index:251674624;visibility:visible;mso-wrap-style:square;mso-width-percent:0;mso-height-percent:0;mso-wrap-distance-left:9pt;mso-wrap-distance-top:0;mso-wrap-distance-right:9pt;mso-wrap-distance-bottom:0;mso-position-horizontal:absolute;mso-position-horizontal-relative:margin;mso-position-vertical:absolute;mso-position-vertical-relative:text;mso-width-percent:0;mso-height-percent:0;mso-width-relative:margin;mso-height-relative:margin;v-text-anchor:middle" o:gfxdata="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" fillcolor="#7b7b7b [2406]" strokecolor="#1f3763 [1604]" strokeweight="1pt">
+              <v:oval w14:anchorId="24CB0BFE" id="Elipse 12" o:spid="_x0000_s1050" style="position:absolute;margin-left:163.95pt;margin-top:137.65pt;width:111.75pt;height:97.5pt;z-index:251674624;visibility:visible;mso-wrap-style:square;mso-width-percent:0;mso-height-percent:0;mso-wrap-distance-left:9pt;mso-wrap-distance-top:0;mso-wrap-distance-right:9pt;mso-wrap-distance-bottom:0;mso-position-horizontal:absolute;mso-position-horizontal-relative:margin;mso-position-vertical:absolute;mso-position-vertical-relative:text;mso-width-percent:0;mso-height-percent:0;mso-width-relative:margin;mso-height-relative:margin;v-text-anchor:middle" o:gfxdata="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" fillcolor="#7b7b7b [2406]" strokecolor="#1f3763 [1604]" strokeweight="1pt">
                 <v:stroke joinstyle="miter"/>
                 <v:textbox>
                   <w:txbxContent>
@@ -5267,7 +5025,13 @@
                         <w:jc w:val="center"/>
                       </w:pPr>
                       <w:r>
-                        <w:t>(A)</w:t>
+                        <w:t>(</w:t>
+                      </w:r>
+                      <w:r>
+                        <w:t>2</w:t>
+                      </w:r>
+                      <w:r>
+                        <w:t>)</w:t>
                       </w:r>
                     </w:p>
                   </w:txbxContent>
@@ -5785,7 +5549,7 @@
           </mc:Choice>
           <mc:Fallback>
             <w:pict>
-              <v:rect w14:anchorId="573E47BE" id="Rectángulo 1" o:spid="_x0000_s1052" style="position:absolute;margin-left:103.2pt;margin-top:-6.35pt;width:179.25pt;height:65.25pt;z-index:251659264;visibility:visible;mso-wrap-style:square;mso-wrap-distance-left:9pt;mso-wrap-distance-top:0;mso-wrap-distance-right:9pt;mso-wrap-distance-bottom:0;mso-position-horizontal:absolute;mso-position-horizontal-relative:text;mso-position-vertical:absolute;mso-position-vertical-relative:text;v-text-anchor:middle" o:gfxdata="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" fillcolor="#d9e2f3 [660]" strokecolor="#1f3763 [1604]" strokeweight="1pt">
+              <v:rect w14:anchorId="573E47BE" id="Rectángulo 1" o:spid="_x0000_s1051" style="position:absolute;margin-left:103.2pt;margin-top:-6.35pt;width:179.25pt;height:65.25pt;z-index:251659264;visibility:visible;mso-wrap-style:square;mso-wrap-distance-left:9pt;mso-wrap-distance-top:0;mso-wrap-distance-right:9pt;mso-wrap-distance-bottom:0;mso-position-horizontal:absolute;mso-position-horizontal-relative:text;mso-position-vertical:absolute;mso-position-vertical-relative:text;v-text-anchor:middle" o:gfxdata="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" fillcolor="#d9e2f3 [660]" strokecolor="#1f3763 [1604]" strokeweight="1pt">
                 <v:textbox>
                   <w:txbxContent>
                     <w:p>

</xml_diff>

<commit_message>
do while al inicio
Para tener la opcion de volver a inicio
</commit_message>
<xml_diff>
--- a/Diagrama de flujo.docx
+++ b/Diagrama de flujo.docx
@@ -3,6 +3,1873 @@
 <w:document xmlns:wpc="http://schemas.microsoft.com/office/word/2010/wordprocessingCanvas" xmlns:cx="http://schemas.microsoft.com/office/drawing/2014/chartex" xmlns:cx1="http://schemas.microsoft.com/office/drawing/2015/9/8/chartex" xmlns:cx2="http://schemas.microsoft.com/office/drawing/2015/10/21/chartex" xmlns:cx3="http://schemas.microsoft.com/office/drawing/2016/5/9/chartex" xmlns:cx4="http://schemas.microsoft.com/office/drawing/2016/5/10/chartex" xmlns:cx5="http://schemas.microsoft.com/office/drawing/2016/5/11/chartex" xmlns:cx6="http://schemas.microsoft.com/office/drawing/2016/5/12/chartex" xmlns:cx7="http://schemas.microsoft.com/office/drawing/2016/5/13/chartex" xmlns:cx8="http://schemas.microsoft.com/office/drawing/2016/5/14/chartex" xmlns:mc="http://schemas.openxmlformats.org/markup-compatibility/2006" xmlns:aink="http://schemas.microsoft.com/office/drawing/2016/ink" xmlns:am3d="http://schemas.microsoft.com/office/drawing/2017/model3d" xmlns:o="urn:schemas-microsoft-com:office:office" xmlns:r="http://schemas.openxmlformats.org/officeDocument/2006/relationships" xmlns:m="http://schemas.openxmlformats.org/officeDocument/2006/math" xmlns:v="urn:schemas-microsoft-com:vml" xmlns:wp14="http://schemas.microsoft.com/office/word/2010/wordprocessingDrawing" xmlns:wp="http://schemas.openxmlformats.org/drawingml/2006/wordprocessingDrawing" xmlns:w10="urn:schemas-microsoft-com:office:word" xmlns:w="http://schemas.openxmlformats.org/wordprocessingml/2006/main" xmlns:w14="http://schemas.microsoft.com/office/word/2010/wordml" xmlns:w15="http://schemas.microsoft.com/office/word/2012/wordml" xmlns:w16cex="http://schemas.microsoft.com/office/word/2018/wordml/cex" xmlns:w16cid="http://schemas.microsoft.com/office/word/2016/wordml/cid" xmlns:w16="http://schemas.microsoft.com/office/word/2018/wordml" xmlns:w16sdtdh="http://schemas.microsoft.com/office/word/2020/wordml/sdtdatahash" xmlns:w16se="http://schemas.microsoft.com/office/word/2015/wordml/symex" xmlns:wpg="http://schemas.microsoft.com/office/word/2010/wordprocessingGroup" xmlns:wpi="http://schemas.microsoft.com/office/word/2010/wordprocessingInk" xmlns:wne="http://schemas.microsoft.com/office/word/2006/wordml" xmlns:wps="http://schemas.microsoft.com/office/word/2010/wordprocessingShape" mc:Ignorable="w14 w15 w16se w16cid w16 w16cex w16sdtdh wp14">
   <w:body>
     <w:p>
+      <w:r>
+        <w:rPr>
+          <w:noProof/>
+        </w:rPr>
+        <mc:AlternateContent>
+          <mc:Choice Requires="wps">
+            <w:drawing>
+              <wp:anchor distT="0" distB="0" distL="114300" distR="114300" simplePos="0" relativeHeight="251746304" behindDoc="0" locked="0" layoutInCell="1" allowOverlap="1" wp14:anchorId="6F229132" wp14:editId="2DF296D7">
+                <wp:simplePos x="0" y="0"/>
+                <wp:positionH relativeFrom="margin">
+                  <wp:posOffset>2275139</wp:posOffset>
+                </wp:positionH>
+                <wp:positionV relativeFrom="paragraph">
+                  <wp:posOffset>8848594</wp:posOffset>
+                </wp:positionV>
+                <wp:extent cx="1343025" cy="828675"/>
+                <wp:effectExtent l="0" t="0" r="28575" b="28575"/>
+                <wp:wrapNone/>
+                <wp:docPr id="34" name="Rectángulo 34"/>
+                <wp:cNvGraphicFramePr/>
+                <a:graphic xmlns:a="http://schemas.openxmlformats.org/drawingml/2006/main">
+                  <a:graphicData uri="http://schemas.microsoft.com/office/word/2010/wordprocessingShape">
+                    <wps:wsp>
+                      <wps:cNvSpPr/>
+                      <wps:spPr>
+                        <a:xfrm>
+                          <a:off x="0" y="0"/>
+                          <a:ext cx="1343025" cy="828675"/>
+                        </a:xfrm>
+                        <a:prstGeom prst="rect">
+                          <a:avLst/>
+                        </a:prstGeom>
+                        <a:solidFill>
+                          <a:schemeClr val="accent1">
+                            <a:lumMod val="20000"/>
+                            <a:lumOff val="80000"/>
+                          </a:schemeClr>
+                        </a:solidFill>
+                      </wps:spPr>
+                      <wps:style>
+                        <a:lnRef idx="2">
+                          <a:schemeClr val="accent1">
+                            <a:shade val="50000"/>
+                          </a:schemeClr>
+                        </a:lnRef>
+                        <a:fillRef idx="1">
+                          <a:schemeClr val="accent1"/>
+                        </a:fillRef>
+                        <a:effectRef idx="0">
+                          <a:schemeClr val="accent1"/>
+                        </a:effectRef>
+                        <a:fontRef idx="minor">
+                          <a:schemeClr val="lt1"/>
+                        </a:fontRef>
+                      </wps:style>
+                      <wps:txbx>
+                        <w:txbxContent>
+                          <w:p>
+                            <w:pPr>
+                              <w:jc w:val="center"/>
+                              <w:rPr>
+                                <w:color w:val="000000" w:themeColor="text1"/>
+                                <w:sz w:val="40"/>
+                                <w:szCs w:val="40"/>
+                              </w:rPr>
+                            </w:pPr>
+                            <w:r>
+                              <w:rPr>
+                                <w:color w:val="000000" w:themeColor="text1"/>
+                                <w:sz w:val="40"/>
+                                <w:szCs w:val="40"/>
+                              </w:rPr>
+                              <w:t>Comprar</w:t>
+                            </w:r>
+                          </w:p>
+                          <w:p>
+                            <w:pPr>
+                              <w:jc w:val="center"/>
+                              <w:rPr>
+                                <w:color w:val="000000" w:themeColor="text1"/>
+                              </w:rPr>
+                            </w:pPr>
+                            <w:r>
+                              <w:rPr>
+                                <w:color w:val="000000" w:themeColor="text1"/>
+                                <w:sz w:val="40"/>
+                                <w:szCs w:val="40"/>
+                              </w:rPr>
+                              <w:t>(2)</w:t>
+                            </w:r>
+                          </w:p>
+                        </w:txbxContent>
+                      </wps:txbx>
+                      <wps:bodyPr rot="0" spcFirstLastPara="0" vertOverflow="overflow" horzOverflow="overflow" vert="horz" wrap="square" lIns="91440" tIns="45720" rIns="91440" bIns="45720" numCol="1" spcCol="0" rtlCol="0" fromWordArt="0" anchor="ctr" anchorCtr="0" forceAA="0" compatLnSpc="1">
+                        <a:prstTxWarp prst="textNoShape">
+                          <a:avLst/>
+                        </a:prstTxWarp>
+                        <a:noAutofit/>
+                      </wps:bodyPr>
+                    </wps:wsp>
+                  </a:graphicData>
+                </a:graphic>
+                <wp14:sizeRelH relativeFrom="margin">
+                  <wp14:pctWidth>0</wp14:pctWidth>
+                </wp14:sizeRelH>
+                <wp14:sizeRelV relativeFrom="margin">
+                  <wp14:pctHeight>0</wp14:pctHeight>
+                </wp14:sizeRelV>
+              </wp:anchor>
+            </w:drawing>
+          </mc:Choice>
+          <mc:Fallback>
+            <w:pict>
+              <v:rect w14:anchorId="6F229132" id="Rectángulo 34" o:spid="_x0000_s1026" style="position:absolute;margin-left:179.15pt;margin-top:696.75pt;width:105.75pt;height:65.25pt;z-index:251746304;visibility:visible;mso-wrap-style:square;mso-width-percent:0;mso-height-percent:0;mso-wrap-distance-left:9pt;mso-wrap-distance-top:0;mso-wrap-distance-right:9pt;mso-wrap-distance-bottom:0;mso-position-horizontal:absolute;mso-position-horizontal-relative:margin;mso-position-vertical:absolute;mso-position-vertical-relative:text;mso-width-percent:0;mso-height-percent:0;mso-width-relative:margin;mso-height-relative:margin;v-text-anchor:middle" o:gfxdata="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" fillcolor="#d9e2f3 [660]" strokecolor="#1f3763 [1604]" strokeweight="1pt">
+                <v:textbox>
+                  <w:txbxContent>
+                    <w:p>
+                      <w:pPr>
+                        <w:jc w:val="center"/>
+                        <w:rPr>
+                          <w:color w:val="000000" w:themeColor="text1"/>
+                          <w:sz w:val="40"/>
+                          <w:szCs w:val="40"/>
+                        </w:rPr>
+                      </w:pPr>
+                      <w:r>
+                        <w:rPr>
+                          <w:color w:val="000000" w:themeColor="text1"/>
+                          <w:sz w:val="40"/>
+                          <w:szCs w:val="40"/>
+                        </w:rPr>
+                        <w:t>Comprar</w:t>
+                      </w:r>
+                    </w:p>
+                    <w:p>
+                      <w:pPr>
+                        <w:jc w:val="center"/>
+                        <w:rPr>
+                          <w:color w:val="000000" w:themeColor="text1"/>
+                        </w:rPr>
+                      </w:pPr>
+                      <w:r>
+                        <w:rPr>
+                          <w:color w:val="000000" w:themeColor="text1"/>
+                          <w:sz w:val="40"/>
+                          <w:szCs w:val="40"/>
+                        </w:rPr>
+                        <w:t>(2)</w:t>
+                      </w:r>
+                    </w:p>
+                  </w:txbxContent>
+                </v:textbox>
+                <w10:wrap anchorx="margin"/>
+              </v:rect>
+            </w:pict>
+          </mc:Fallback>
+        </mc:AlternateContent>
+      </w:r>
+      <w:r>
+        <w:rPr>
+          <w:noProof/>
+        </w:rPr>
+        <mc:AlternateContent>
+          <mc:Choice Requires="wps">
+            <w:drawing>
+              <wp:anchor distT="0" distB="0" distL="114300" distR="114300" simplePos="0" relativeHeight="251769856" behindDoc="0" locked="0" layoutInCell="1" allowOverlap="1" wp14:anchorId="047C5D1B" wp14:editId="42E225F7">
+                <wp:simplePos x="0" y="0"/>
+                <wp:positionH relativeFrom="column">
+                  <wp:posOffset>2467107</wp:posOffset>
+                </wp:positionH>
+                <wp:positionV relativeFrom="paragraph">
+                  <wp:posOffset>7015480</wp:posOffset>
+                </wp:positionV>
+                <wp:extent cx="238125" cy="2076450"/>
+                <wp:effectExtent l="38100" t="0" r="9525" b="57150"/>
+                <wp:wrapNone/>
+                <wp:docPr id="59" name="Conector: curvado 59"/>
+                <wp:cNvGraphicFramePr/>
+                <a:graphic xmlns:a="http://schemas.openxmlformats.org/drawingml/2006/main">
+                  <a:graphicData uri="http://schemas.microsoft.com/office/word/2010/wordprocessingShape">
+                    <wps:wsp>
+                      <wps:cNvCnPr/>
+                      <wps:spPr>
+                        <a:xfrm flipH="1">
+                          <a:off x="0" y="0"/>
+                          <a:ext cx="238125" cy="2076450"/>
+                        </a:xfrm>
+                        <a:prstGeom prst="curvedConnector3">
+                          <a:avLst/>
+                        </a:prstGeom>
+                        <a:ln>
+                          <a:solidFill>
+                            <a:srgbClr val="00B0F0"/>
+                          </a:solidFill>
+                          <a:tailEnd type="triangle"/>
+                        </a:ln>
+                      </wps:spPr>
+                      <wps:style>
+                        <a:lnRef idx="1">
+                          <a:schemeClr val="accent1"/>
+                        </a:lnRef>
+                        <a:fillRef idx="0">
+                          <a:schemeClr val="accent1"/>
+                        </a:fillRef>
+                        <a:effectRef idx="0">
+                          <a:schemeClr val="accent1"/>
+                        </a:effectRef>
+                        <a:fontRef idx="minor">
+                          <a:schemeClr val="tx1"/>
+                        </a:fontRef>
+                      </wps:style>
+                      <wps:bodyPr/>
+                    </wps:wsp>
+                  </a:graphicData>
+                </a:graphic>
+                <wp14:sizeRelH relativeFrom="margin">
+                  <wp14:pctWidth>0</wp14:pctWidth>
+                </wp14:sizeRelH>
+                <wp14:sizeRelV relativeFrom="margin">
+                  <wp14:pctHeight>0</wp14:pctHeight>
+                </wp14:sizeRelV>
+              </wp:anchor>
+            </w:drawing>
+          </mc:Choice>
+          <mc:Fallback>
+            <w:pict>
+              <v:shapetype w14:anchorId="71CD050C" id="_x0000_t38" coordsize="21600,21600" o:spt="38" o:oned="t" path="m,c@0,0@1,5400@1,10800@1,16200@2,21600,21600,21600e" filled="f">
+                <v:formulas>
+                  <v:f eqn="mid #0 0"/>
+                  <v:f eqn="val #0"/>
+                  <v:f eqn="mid #0 21600"/>
+                </v:formulas>
+                <v:path arrowok="t" fillok="f" o:connecttype="none"/>
+                <v:handles>
+                  <v:h position="#0,center"/>
+                </v:handles>
+                <o:lock v:ext="edit" shapetype="t"/>
+              </v:shapetype>
+              <v:shape id="Conector: curvado 59" o:spid="_x0000_s1026" type="#_x0000_t38" style="position:absolute;margin-left:194.25pt;margin-top:552.4pt;width:18.75pt;height:163.5pt;flip:x;z-index:251769856;visibility:visible;mso-wrap-style:square;mso-width-percent:0;mso-height-percent:0;mso-wrap-distance-left:9pt;mso-wrap-distance-top:0;mso-wrap-distance-right:9pt;mso-wrap-distance-bottom:0;mso-position-horizontal:absolute;mso-position-horizontal-relative:text;mso-position-vertical:absolute;mso-position-vertical-relative:text;mso-width-percent:0;mso-height-percent:0;mso-width-relative:margin;mso-height-relative:margin" o:gfxdata="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" adj="10800" strokecolor="#00b0f0" strokeweight=".5pt">
+                <v:stroke endarrow="block" joinstyle="miter"/>
+              </v:shape>
+            </w:pict>
+          </mc:Fallback>
+        </mc:AlternateContent>
+      </w:r>
+      <w:r>
+        <w:rPr>
+          <w:noProof/>
+        </w:rPr>
+        <mc:AlternateContent>
+          <mc:Choice Requires="wps">
+            <w:drawing>
+              <wp:anchor distT="0" distB="0" distL="114300" distR="114300" simplePos="0" relativeHeight="251756544" behindDoc="0" locked="0" layoutInCell="1" allowOverlap="1" wp14:anchorId="48F45886" wp14:editId="115369C4">
+                <wp:simplePos x="0" y="0"/>
+                <wp:positionH relativeFrom="column">
+                  <wp:posOffset>3588666</wp:posOffset>
+                </wp:positionH>
+                <wp:positionV relativeFrom="paragraph">
+                  <wp:posOffset>9287967</wp:posOffset>
+                </wp:positionV>
+                <wp:extent cx="1249325" cy="62023"/>
+                <wp:effectExtent l="0" t="57150" r="27305" b="33655"/>
+                <wp:wrapNone/>
+                <wp:docPr id="51" name="Conector recto de flecha 51"/>
+                <wp:cNvGraphicFramePr/>
+                <a:graphic xmlns:a="http://schemas.openxmlformats.org/drawingml/2006/main">
+                  <a:graphicData uri="http://schemas.microsoft.com/office/word/2010/wordprocessingShape">
+                    <wps:wsp>
+                      <wps:cNvCnPr/>
+                      <wps:spPr>
+                        <a:xfrm flipV="1">
+                          <a:off x="0" y="0"/>
+                          <a:ext cx="1249325" cy="62023"/>
+                        </a:xfrm>
+                        <a:prstGeom prst="straightConnector1">
+                          <a:avLst/>
+                        </a:prstGeom>
+                        <a:ln>
+                          <a:tailEnd type="triangle"/>
+                        </a:ln>
+                      </wps:spPr>
+                      <wps:style>
+                        <a:lnRef idx="3">
+                          <a:schemeClr val="accent1"/>
+                        </a:lnRef>
+                        <a:fillRef idx="0">
+                          <a:schemeClr val="accent1"/>
+                        </a:fillRef>
+                        <a:effectRef idx="2">
+                          <a:schemeClr val="accent1"/>
+                        </a:effectRef>
+                        <a:fontRef idx="minor">
+                          <a:schemeClr val="tx1"/>
+                        </a:fontRef>
+                      </wps:style>
+                      <wps:bodyPr/>
+                    </wps:wsp>
+                  </a:graphicData>
+                </a:graphic>
+                <wp14:sizeRelH relativeFrom="margin">
+                  <wp14:pctWidth>0</wp14:pctWidth>
+                </wp14:sizeRelH>
+                <wp14:sizeRelV relativeFrom="margin">
+                  <wp14:pctHeight>0</wp14:pctHeight>
+                </wp14:sizeRelV>
+              </wp:anchor>
+            </w:drawing>
+          </mc:Choice>
+          <mc:Fallback>
+            <w:pict>
+              <v:shapetype w14:anchorId="17FEEF3B" id="_x0000_t32" coordsize="21600,21600" o:spt="32" o:oned="t" path="m,l21600,21600e" filled="f">
+                <v:path arrowok="t" fillok="f" o:connecttype="none"/>
+                <o:lock v:ext="edit" shapetype="t"/>
+              </v:shapetype>
+              <v:shape id="Conector recto de flecha 51" o:spid="_x0000_s1026" type="#_x0000_t32" style="position:absolute;margin-left:282.55pt;margin-top:731.35pt;width:98.35pt;height:4.9pt;flip:y;z-index:251756544;visibility:visible;mso-wrap-style:square;mso-width-percent:0;mso-height-percent:0;mso-wrap-distance-left:9pt;mso-wrap-distance-top:0;mso-wrap-distance-right:9pt;mso-wrap-distance-bottom:0;mso-position-horizontal:absolute;mso-position-horizontal-relative:text;mso-position-vertical:absolute;mso-position-vertical-relative:text;mso-width-percent:0;mso-height-percent:0;mso-width-relative:margin;mso-height-relative:margin" o:gfxdata="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" strokecolor="#4472c4 [3204]" strokeweight="1.5pt">
+                <v:stroke endarrow="block" joinstyle="miter"/>
+              </v:shape>
+            </w:pict>
+          </mc:Fallback>
+        </mc:AlternateContent>
+      </w:r>
+      <w:r>
+        <w:rPr>
+          <w:noProof/>
+        </w:rPr>
+        <mc:AlternateContent>
+          <mc:Choice Requires="wps">
+            <w:drawing>
+              <wp:anchor distT="0" distB="0" distL="114300" distR="114300" simplePos="0" relativeHeight="251767808" behindDoc="0" locked="0" layoutInCell="1" allowOverlap="1" wp14:anchorId="451030ED" wp14:editId="03EA3954">
+                <wp:simplePos x="0" y="0"/>
+                <wp:positionH relativeFrom="column">
+                  <wp:posOffset>865622</wp:posOffset>
+                </wp:positionH>
+                <wp:positionV relativeFrom="paragraph">
+                  <wp:posOffset>6989563</wp:posOffset>
+                </wp:positionV>
+                <wp:extent cx="1861599" cy="2073349"/>
+                <wp:effectExtent l="38100" t="0" r="24765" b="98425"/>
+                <wp:wrapNone/>
+                <wp:docPr id="58" name="Conector: curvado 58"/>
+                <wp:cNvGraphicFramePr/>
+                <a:graphic xmlns:a="http://schemas.openxmlformats.org/drawingml/2006/main">
+                  <a:graphicData uri="http://schemas.microsoft.com/office/word/2010/wordprocessingShape">
+                    <wps:wsp>
+                      <wps:cNvCnPr/>
+                      <wps:spPr>
+                        <a:xfrm flipH="1">
+                          <a:off x="0" y="0"/>
+                          <a:ext cx="1861599" cy="2073349"/>
+                        </a:xfrm>
+                        <a:prstGeom prst="curvedConnector3">
+                          <a:avLst/>
+                        </a:prstGeom>
+                        <a:ln>
+                          <a:solidFill>
+                            <a:srgbClr val="00B0F0"/>
+                          </a:solidFill>
+                          <a:tailEnd type="triangle"/>
+                        </a:ln>
+                      </wps:spPr>
+                      <wps:style>
+                        <a:lnRef idx="1">
+                          <a:schemeClr val="accent1"/>
+                        </a:lnRef>
+                        <a:fillRef idx="0">
+                          <a:schemeClr val="accent1"/>
+                        </a:fillRef>
+                        <a:effectRef idx="0">
+                          <a:schemeClr val="accent1"/>
+                        </a:effectRef>
+                        <a:fontRef idx="minor">
+                          <a:schemeClr val="tx1"/>
+                        </a:fontRef>
+                      </wps:style>
+                      <wps:bodyPr/>
+                    </wps:wsp>
+                  </a:graphicData>
+                </a:graphic>
+                <wp14:sizeRelH relativeFrom="margin">
+                  <wp14:pctWidth>0</wp14:pctWidth>
+                </wp14:sizeRelH>
+                <wp14:sizeRelV relativeFrom="margin">
+                  <wp14:pctHeight>0</wp14:pctHeight>
+                </wp14:sizeRelV>
+              </wp:anchor>
+            </w:drawing>
+          </mc:Choice>
+          <mc:Fallback>
+            <w:pict>
+              <v:shape w14:anchorId="6F7F32F9" id="Conector: curvado 58" o:spid="_x0000_s1026" type="#_x0000_t38" style="position:absolute;margin-left:68.15pt;margin-top:550.35pt;width:146.6pt;height:163.25pt;flip:x;z-index:251767808;visibility:visible;mso-wrap-style:square;mso-width-percent:0;mso-height-percent:0;mso-wrap-distance-left:9pt;mso-wrap-distance-top:0;mso-wrap-distance-right:9pt;mso-wrap-distance-bottom:0;mso-position-horizontal:absolute;mso-position-horizontal-relative:text;mso-position-vertical:absolute;mso-position-vertical-relative:text;mso-width-percent:0;mso-height-percent:0;mso-width-relative:margin;mso-height-relative:margin" o:gfxdata="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" adj="10800" strokecolor="#00b0f0" strokeweight=".5pt">
+                <v:stroke endarrow="block" joinstyle="miter"/>
+              </v:shape>
+            </w:pict>
+          </mc:Fallback>
+        </mc:AlternateContent>
+      </w:r>
+      <w:r>
+        <w:rPr>
+          <w:noProof/>
+        </w:rPr>
+        <mc:AlternateContent>
+          <mc:Choice Requires="wps">
+            <w:drawing>
+              <wp:anchor distT="0" distB="0" distL="114300" distR="114300" simplePos="0" relativeHeight="251788288" behindDoc="0" locked="0" layoutInCell="1" allowOverlap="1" wp14:anchorId="3B11A115" wp14:editId="24D05599">
+                <wp:simplePos x="0" y="0"/>
+                <wp:positionH relativeFrom="page">
+                  <wp:posOffset>7159122</wp:posOffset>
+                </wp:positionH>
+                <wp:positionV relativeFrom="paragraph">
+                  <wp:posOffset>3404190</wp:posOffset>
+                </wp:positionV>
+                <wp:extent cx="45719" cy="5535011"/>
+                <wp:effectExtent l="38100" t="0" r="50165" b="66040"/>
+                <wp:wrapNone/>
+                <wp:docPr id="30" name="Conector: curvado 30"/>
+                <wp:cNvGraphicFramePr/>
+                <a:graphic xmlns:a="http://schemas.openxmlformats.org/drawingml/2006/main">
+                  <a:graphicData uri="http://schemas.microsoft.com/office/word/2010/wordprocessingShape">
+                    <wps:wsp>
+                      <wps:cNvCnPr/>
+                      <wps:spPr>
+                        <a:xfrm flipH="1">
+                          <a:off x="0" y="0"/>
+                          <a:ext cx="45719" cy="5535011"/>
+                        </a:xfrm>
+                        <a:prstGeom prst="curvedConnector3">
+                          <a:avLst/>
+                        </a:prstGeom>
+                        <a:ln>
+                          <a:tailEnd type="triangle"/>
+                        </a:ln>
+                      </wps:spPr>
+                      <wps:style>
+                        <a:lnRef idx="3">
+                          <a:schemeClr val="accent2"/>
+                        </a:lnRef>
+                        <a:fillRef idx="0">
+                          <a:schemeClr val="accent2"/>
+                        </a:fillRef>
+                        <a:effectRef idx="2">
+                          <a:schemeClr val="accent2"/>
+                        </a:effectRef>
+                        <a:fontRef idx="minor">
+                          <a:schemeClr val="tx1"/>
+                        </a:fontRef>
+                      </wps:style>
+                      <wps:bodyPr/>
+                    </wps:wsp>
+                  </a:graphicData>
+                </a:graphic>
+                <wp14:sizeRelH relativeFrom="margin">
+                  <wp14:pctWidth>0</wp14:pctWidth>
+                </wp14:sizeRelH>
+                <wp14:sizeRelV relativeFrom="margin">
+                  <wp14:pctHeight>0</wp14:pctHeight>
+                </wp14:sizeRelV>
+              </wp:anchor>
+            </w:drawing>
+          </mc:Choice>
+          <mc:Fallback>
+            <w:pict>
+              <v:shape w14:anchorId="73C589FA" id="Conector: curvado 30" o:spid="_x0000_s1026" type="#_x0000_t38" style="position:absolute;margin-left:563.7pt;margin-top:268.05pt;width:3.6pt;height:435.85pt;flip:x;z-index:251788288;visibility:visible;mso-wrap-style:square;mso-width-percent:0;mso-height-percent:0;mso-wrap-distance-left:9pt;mso-wrap-distance-top:0;mso-wrap-distance-right:9pt;mso-wrap-distance-bottom:0;mso-position-horizontal:absolute;mso-position-horizontal-relative:page;mso-position-vertical:absolute;mso-position-vertical-relative:text;mso-width-percent:0;mso-height-percent:0;mso-width-relative:margin;mso-height-relative:margin" o:gfxdata="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" adj="10800" strokecolor="#ed7d31 [3205]" strokeweight="1.5pt">
+                <v:stroke endarrow="block" joinstyle="miter"/>
+                <w10:wrap anchorx="page"/>
+              </v:shape>
+            </w:pict>
+          </mc:Fallback>
+        </mc:AlternateContent>
+      </w:r>
+      <w:r>
+        <w:rPr>
+          <w:noProof/>
+        </w:rPr>
+        <mc:AlternateContent>
+          <mc:Choice Requires="wps">
+            <w:drawing>
+              <wp:anchor distT="0" distB="0" distL="114300" distR="114300" simplePos="0" relativeHeight="251789312" behindDoc="0" locked="0" layoutInCell="1" allowOverlap="1" wp14:anchorId="6AD08465" wp14:editId="5C1ECDF7">
+                <wp:simplePos x="0" y="0"/>
+                <wp:positionH relativeFrom="column">
+                  <wp:posOffset>5415258</wp:posOffset>
+                </wp:positionH>
+                <wp:positionV relativeFrom="paragraph">
+                  <wp:posOffset>2426728</wp:posOffset>
+                </wp:positionV>
+                <wp:extent cx="693683" cy="961697"/>
+                <wp:effectExtent l="0" t="0" r="11430" b="29210"/>
+                <wp:wrapNone/>
+                <wp:docPr id="56" name="Conector: curvado 56"/>
+                <wp:cNvGraphicFramePr/>
+                <a:graphic xmlns:a="http://schemas.openxmlformats.org/drawingml/2006/main">
+                  <a:graphicData uri="http://schemas.microsoft.com/office/word/2010/wordprocessingShape">
+                    <wps:wsp>
+                      <wps:cNvCnPr/>
+                      <wps:spPr>
+                        <a:xfrm>
+                          <a:off x="0" y="0"/>
+                          <a:ext cx="693683" cy="961697"/>
+                        </a:xfrm>
+                        <a:prstGeom prst="curvedConnector3">
+                          <a:avLst/>
+                        </a:prstGeom>
+                      </wps:spPr>
+                      <wps:style>
+                        <a:lnRef idx="3">
+                          <a:schemeClr val="accent2"/>
+                        </a:lnRef>
+                        <a:fillRef idx="0">
+                          <a:schemeClr val="accent2"/>
+                        </a:fillRef>
+                        <a:effectRef idx="2">
+                          <a:schemeClr val="accent2"/>
+                        </a:effectRef>
+                        <a:fontRef idx="minor">
+                          <a:schemeClr val="tx1"/>
+                        </a:fontRef>
+                      </wps:style>
+                      <wps:bodyPr/>
+                    </wps:wsp>
+                  </a:graphicData>
+                </a:graphic>
+              </wp:anchor>
+            </w:drawing>
+          </mc:Choice>
+          <mc:Fallback>
+            <w:pict>
+              <v:shape w14:anchorId="0CFD7C5C" id="Conector: curvado 56" o:spid="_x0000_s1026" type="#_x0000_t38" style="position:absolute;margin-left:426.4pt;margin-top:191.1pt;width:54.6pt;height:75.7pt;z-index:251789312;visibility:visible;mso-wrap-style:square;mso-wrap-distance-left:9pt;mso-wrap-distance-top:0;mso-wrap-distance-right:9pt;mso-wrap-distance-bottom:0;mso-position-horizontal:absolute;mso-position-horizontal-relative:text;mso-position-vertical:absolute;mso-position-vertical-relative:text" o:gfxdata="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" adj="10800" strokecolor="#ed7d31 [3205]" strokeweight="1.5pt">
+                <v:stroke joinstyle="miter"/>
+              </v:shape>
+            </w:pict>
+          </mc:Fallback>
+        </mc:AlternateContent>
+      </w:r>
+      <w:r>
+        <w:rPr>
+          <w:noProof/>
+        </w:rPr>
+        <mc:AlternateContent>
+          <mc:Choice Requires="wps">
+            <w:drawing>
+              <wp:anchor distT="0" distB="0" distL="114300" distR="114300" simplePos="0" relativeHeight="251787264" behindDoc="0" locked="0" layoutInCell="1" allowOverlap="1" wp14:anchorId="4C4C9BFC" wp14:editId="470138DC">
+                <wp:simplePos x="0" y="0"/>
+                <wp:positionH relativeFrom="margin">
+                  <wp:posOffset>2325218</wp:posOffset>
+                </wp:positionH>
+                <wp:positionV relativeFrom="paragraph">
+                  <wp:posOffset>2789336</wp:posOffset>
+                </wp:positionV>
+                <wp:extent cx="2664372" cy="6195848"/>
+                <wp:effectExtent l="0" t="0" r="60325" b="90805"/>
+                <wp:wrapNone/>
+                <wp:docPr id="23" name="Conector: curvado 23"/>
+                <wp:cNvGraphicFramePr/>
+                <a:graphic xmlns:a="http://schemas.openxmlformats.org/drawingml/2006/main">
+                  <a:graphicData uri="http://schemas.microsoft.com/office/word/2010/wordprocessingShape">
+                    <wps:wsp>
+                      <wps:cNvCnPr/>
+                      <wps:spPr>
+                        <a:xfrm>
+                          <a:off x="0" y="0"/>
+                          <a:ext cx="2664372" cy="6195848"/>
+                        </a:xfrm>
+                        <a:prstGeom prst="curvedConnector3">
+                          <a:avLst/>
+                        </a:prstGeom>
+                        <a:ln>
+                          <a:tailEnd type="triangle"/>
+                        </a:ln>
+                      </wps:spPr>
+                      <wps:style>
+                        <a:lnRef idx="3">
+                          <a:schemeClr val="accent4"/>
+                        </a:lnRef>
+                        <a:fillRef idx="0">
+                          <a:schemeClr val="accent4"/>
+                        </a:fillRef>
+                        <a:effectRef idx="2">
+                          <a:schemeClr val="accent4"/>
+                        </a:effectRef>
+                        <a:fontRef idx="minor">
+                          <a:schemeClr val="tx1"/>
+                        </a:fontRef>
+                      </wps:style>
+                      <wps:bodyPr/>
+                    </wps:wsp>
+                  </a:graphicData>
+                </a:graphic>
+                <wp14:sizeRelH relativeFrom="margin">
+                  <wp14:pctWidth>0</wp14:pctWidth>
+                </wp14:sizeRelH>
+                <wp14:sizeRelV relativeFrom="margin">
+                  <wp14:pctHeight>0</wp14:pctHeight>
+                </wp14:sizeRelV>
+              </wp:anchor>
+            </w:drawing>
+          </mc:Choice>
+          <mc:Fallback>
+            <w:pict>
+              <v:shape w14:anchorId="64AFB9B4" id="Conector: curvado 23" o:spid="_x0000_s1026" type="#_x0000_t38" style="position:absolute;margin-left:183.1pt;margin-top:219.65pt;width:209.8pt;height:487.85pt;z-index:251787264;visibility:visible;mso-wrap-style:square;mso-width-percent:0;mso-height-percent:0;mso-wrap-distance-left:9pt;mso-wrap-distance-top:0;mso-wrap-distance-right:9pt;mso-wrap-distance-bottom:0;mso-position-horizontal:absolute;mso-position-horizontal-relative:margin;mso-position-vertical:absolute;mso-position-vertical-relative:text;mso-width-percent:0;mso-height-percent:0;mso-width-relative:margin;mso-height-relative:margin" o:gfxdata="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" adj="10800" strokecolor="#ffc000 [3207]" strokeweight="1.5pt">
+                <v:stroke endarrow="block" joinstyle="miter"/>
+                <w10:wrap anchorx="margin"/>
+              </v:shape>
+            </w:pict>
+          </mc:Fallback>
+        </mc:AlternateContent>
+      </w:r>
+      <w:r>
+        <w:rPr>
+          <w:noProof/>
+        </w:rPr>
+        <mc:AlternateContent>
+          <mc:Choice Requires="wps">
+            <w:drawing>
+              <wp:anchor distT="0" distB="0" distL="114300" distR="114300" simplePos="0" relativeHeight="251762688" behindDoc="0" locked="0" layoutInCell="1" allowOverlap="1" wp14:anchorId="48A3381B" wp14:editId="65A490E8">
+                <wp:simplePos x="0" y="0"/>
+                <wp:positionH relativeFrom="column">
+                  <wp:posOffset>691515</wp:posOffset>
+                </wp:positionH>
+                <wp:positionV relativeFrom="paragraph">
+                  <wp:posOffset>7910830</wp:posOffset>
+                </wp:positionV>
+                <wp:extent cx="1600200" cy="1704975"/>
+                <wp:effectExtent l="0" t="0" r="76200" b="85725"/>
+                <wp:wrapNone/>
+                <wp:docPr id="55" name="Conector: curvado 55"/>
+                <wp:cNvGraphicFramePr/>
+                <a:graphic xmlns:a="http://schemas.openxmlformats.org/drawingml/2006/main">
+                  <a:graphicData uri="http://schemas.microsoft.com/office/word/2010/wordprocessingShape">
+                    <wps:wsp>
+                      <wps:cNvCnPr/>
+                      <wps:spPr>
+                        <a:xfrm>
+                          <a:off x="0" y="0"/>
+                          <a:ext cx="1600200" cy="1704975"/>
+                        </a:xfrm>
+                        <a:prstGeom prst="curvedConnector3">
+                          <a:avLst/>
+                        </a:prstGeom>
+                        <a:ln>
+                          <a:solidFill>
+                            <a:schemeClr val="bg1">
+                              <a:lumMod val="50000"/>
+                            </a:schemeClr>
+                          </a:solidFill>
+                          <a:tailEnd type="triangle"/>
+                        </a:ln>
+                      </wps:spPr>
+                      <wps:style>
+                        <a:lnRef idx="1">
+                          <a:schemeClr val="accent1"/>
+                        </a:lnRef>
+                        <a:fillRef idx="0">
+                          <a:schemeClr val="accent1"/>
+                        </a:fillRef>
+                        <a:effectRef idx="0">
+                          <a:schemeClr val="accent1"/>
+                        </a:effectRef>
+                        <a:fontRef idx="minor">
+                          <a:schemeClr val="tx1"/>
+                        </a:fontRef>
+                      </wps:style>
+                      <wps:bodyPr/>
+                    </wps:wsp>
+                  </a:graphicData>
+                </a:graphic>
+                <wp14:sizeRelH relativeFrom="margin">
+                  <wp14:pctWidth>0</wp14:pctWidth>
+                </wp14:sizeRelH>
+                <wp14:sizeRelV relativeFrom="margin">
+                  <wp14:pctHeight>0</wp14:pctHeight>
+                </wp14:sizeRelV>
+              </wp:anchor>
+            </w:drawing>
+          </mc:Choice>
+          <mc:Fallback>
+            <w:pict>
+              <v:shape w14:anchorId="2AABA767" id="Conector: curvado 55" o:spid="_x0000_s1026" type="#_x0000_t38" style="position:absolute;margin-left:54.45pt;margin-top:622.9pt;width:126pt;height:134.25pt;z-index:251762688;visibility:visible;mso-wrap-style:square;mso-width-percent:0;mso-height-percent:0;mso-wrap-distance-left:9pt;mso-wrap-distance-top:0;mso-wrap-distance-right:9pt;mso-wrap-distance-bottom:0;mso-position-horizontal:absolute;mso-position-horizontal-relative:text;mso-position-vertical:absolute;mso-position-vertical-relative:text;mso-width-percent:0;mso-height-percent:0;mso-width-relative:margin;mso-height-relative:margin" o:gfxdata="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" adj="10800" strokecolor="#7f7f7f [1612]" strokeweight=".5pt">
+                <v:stroke endarrow="block" joinstyle="miter"/>
+              </v:shape>
+            </w:pict>
+          </mc:Fallback>
+        </mc:AlternateContent>
+      </w:r>
+      <w:r>
+        <w:rPr>
+          <w:noProof/>
+        </w:rPr>
+        <mc:AlternateContent>
+          <mc:Choice Requires="wps">
+            <w:drawing>
+              <wp:anchor distT="0" distB="0" distL="114300" distR="114300" simplePos="0" relativeHeight="251757568" behindDoc="0" locked="0" layoutInCell="1" allowOverlap="1" wp14:anchorId="347376D0" wp14:editId="61AA8DE5">
+                <wp:simplePos x="0" y="0"/>
+                <wp:positionH relativeFrom="column">
+                  <wp:posOffset>1024890</wp:posOffset>
+                </wp:positionH>
+                <wp:positionV relativeFrom="paragraph">
+                  <wp:posOffset>6682105</wp:posOffset>
+                </wp:positionV>
+                <wp:extent cx="1314450" cy="2600325"/>
+                <wp:effectExtent l="0" t="0" r="19050" b="28575"/>
+                <wp:wrapNone/>
+                <wp:docPr id="52" name="Conector: curvado 52"/>
+                <wp:cNvGraphicFramePr/>
+                <a:graphic xmlns:a="http://schemas.openxmlformats.org/drawingml/2006/main">
+                  <a:graphicData uri="http://schemas.microsoft.com/office/word/2010/wordprocessingShape">
+                    <wps:wsp>
+                      <wps:cNvCnPr/>
+                      <wps:spPr>
+                        <a:xfrm>
+                          <a:off x="0" y="0"/>
+                          <a:ext cx="1314450" cy="2600325"/>
+                        </a:xfrm>
+                        <a:prstGeom prst="curvedConnector3">
+                          <a:avLst/>
+                        </a:prstGeom>
+                        <a:ln w="9525" cap="flat" cmpd="sng" algn="ctr">
+                          <a:solidFill>
+                            <a:schemeClr val="dk1"/>
+                          </a:solidFill>
+                          <a:prstDash val="dash"/>
+                          <a:round/>
+                          <a:headEnd type="none" w="med" len="med"/>
+                          <a:tailEnd type="none" w="med" len="med"/>
+                        </a:ln>
+                      </wps:spPr>
+                      <wps:style>
+                        <a:lnRef idx="0">
+                          <a:scrgbClr r="0" g="0" b="0"/>
+                        </a:lnRef>
+                        <a:fillRef idx="0">
+                          <a:scrgbClr r="0" g="0" b="0"/>
+                        </a:fillRef>
+                        <a:effectRef idx="0">
+                          <a:scrgbClr r="0" g="0" b="0"/>
+                        </a:effectRef>
+                        <a:fontRef idx="minor">
+                          <a:schemeClr val="tx1"/>
+                        </a:fontRef>
+                      </wps:style>
+                      <wps:bodyPr/>
+                    </wps:wsp>
+                  </a:graphicData>
+                </a:graphic>
+                <wp14:sizeRelH relativeFrom="margin">
+                  <wp14:pctWidth>0</wp14:pctWidth>
+                </wp14:sizeRelH>
+                <wp14:sizeRelV relativeFrom="margin">
+                  <wp14:pctHeight>0</wp14:pctHeight>
+                </wp14:sizeRelV>
+              </wp:anchor>
+            </w:drawing>
+          </mc:Choice>
+          <mc:Fallback>
+            <w:pict>
+              <v:shape w14:anchorId="376F8887" id="Conector: curvado 52" o:spid="_x0000_s1026" type="#_x0000_t38" style="position:absolute;margin-left:80.7pt;margin-top:526.15pt;width:103.5pt;height:204.75pt;z-index:251757568;visibility:visible;mso-wrap-style:square;mso-width-percent:0;mso-height-percent:0;mso-wrap-distance-left:9pt;mso-wrap-distance-top:0;mso-wrap-distance-right:9pt;mso-wrap-distance-bottom:0;mso-position-horizontal:absolute;mso-position-horizontal-relative:text;mso-position-vertical:absolute;mso-position-vertical-relative:text;mso-width-percent:0;mso-height-percent:0;mso-width-relative:margin;mso-height-relative:margin" o:gfxdata="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" adj="10800" strokecolor="black [3200]">
+                <v:stroke dashstyle="dash"/>
+              </v:shape>
+            </w:pict>
+          </mc:Fallback>
+        </mc:AlternateContent>
+      </w:r>
+      <w:r>
+        <w:rPr>
+          <w:noProof/>
+        </w:rPr>
+        <mc:AlternateContent>
+          <mc:Choice Requires="wps">
+            <w:drawing>
+              <wp:anchor distT="0" distB="0" distL="114300" distR="114300" simplePos="0" relativeHeight="251771904" behindDoc="0" locked="0" layoutInCell="1" allowOverlap="1" wp14:anchorId="7F7E69A0" wp14:editId="522868A7">
+                <wp:simplePos x="0" y="0"/>
+                <wp:positionH relativeFrom="margin">
+                  <wp:posOffset>2806064</wp:posOffset>
+                </wp:positionH>
+                <wp:positionV relativeFrom="paragraph">
+                  <wp:posOffset>8368031</wp:posOffset>
+                </wp:positionV>
+                <wp:extent cx="66675" cy="514350"/>
+                <wp:effectExtent l="19050" t="0" r="66675" b="57150"/>
+                <wp:wrapNone/>
+                <wp:docPr id="60" name="Conector: curvado 60"/>
+                <wp:cNvGraphicFramePr/>
+                <a:graphic xmlns:a="http://schemas.openxmlformats.org/drawingml/2006/main">
+                  <a:graphicData uri="http://schemas.microsoft.com/office/word/2010/wordprocessingShape">
+                    <wps:wsp>
+                      <wps:cNvCnPr/>
+                      <wps:spPr>
+                        <a:xfrm>
+                          <a:off x="0" y="0"/>
+                          <a:ext cx="66675" cy="514350"/>
+                        </a:xfrm>
+                        <a:prstGeom prst="curvedConnector3">
+                          <a:avLst/>
+                        </a:prstGeom>
+                        <a:ln>
+                          <a:solidFill>
+                            <a:srgbClr val="002060"/>
+                          </a:solidFill>
+                          <a:tailEnd type="triangle"/>
+                        </a:ln>
+                      </wps:spPr>
+                      <wps:style>
+                        <a:lnRef idx="1">
+                          <a:schemeClr val="accent1"/>
+                        </a:lnRef>
+                        <a:fillRef idx="0">
+                          <a:schemeClr val="accent1"/>
+                        </a:fillRef>
+                        <a:effectRef idx="0">
+                          <a:schemeClr val="accent1"/>
+                        </a:effectRef>
+                        <a:fontRef idx="minor">
+                          <a:schemeClr val="tx1"/>
+                        </a:fontRef>
+                      </wps:style>
+                      <wps:bodyPr/>
+                    </wps:wsp>
+                  </a:graphicData>
+                </a:graphic>
+                <wp14:sizeRelH relativeFrom="margin">
+                  <wp14:pctWidth>0</wp14:pctWidth>
+                </wp14:sizeRelH>
+                <wp14:sizeRelV relativeFrom="margin">
+                  <wp14:pctHeight>0</wp14:pctHeight>
+                </wp14:sizeRelV>
+              </wp:anchor>
+            </w:drawing>
+          </mc:Choice>
+          <mc:Fallback>
+            <w:pict>
+              <v:shape w14:anchorId="4E0860F8" id="Conector: curvado 60" o:spid="_x0000_s1026" type="#_x0000_t38" style="position:absolute;margin-left:220.95pt;margin-top:658.9pt;width:5.25pt;height:40.5pt;z-index:251771904;visibility:visible;mso-wrap-style:square;mso-width-percent:0;mso-height-percent:0;mso-wrap-distance-left:9pt;mso-wrap-distance-top:0;mso-wrap-distance-right:9pt;mso-wrap-distance-bottom:0;mso-position-horizontal:absolute;mso-position-horizontal-relative:margin;mso-position-vertical:absolute;mso-position-vertical-relative:text;mso-width-percent:0;mso-height-percent:0;mso-width-relative:margin;mso-height-relative:margin" o:gfxdata="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" adj="10800" strokecolor="#002060" strokeweight=".5pt">
+                <v:stroke endarrow="block" joinstyle="miter"/>
+                <w10:wrap anchorx="margin"/>
+              </v:shape>
+            </w:pict>
+          </mc:Fallback>
+        </mc:AlternateContent>
+      </w:r>
+      <w:r>
+        <w:rPr>
+          <w:noProof/>
+        </w:rPr>
+        <mc:AlternateContent>
+          <mc:Choice Requires="wps">
+            <w:drawing>
+              <wp:anchor distT="0" distB="0" distL="114300" distR="114300" simplePos="0" relativeHeight="251778048" behindDoc="0" locked="0" layoutInCell="1" allowOverlap="1" wp14:anchorId="1870A280" wp14:editId="5E4E9699">
+                <wp:simplePos x="0" y="0"/>
+                <wp:positionH relativeFrom="margin">
+                  <wp:posOffset>3425189</wp:posOffset>
+                </wp:positionH>
+                <wp:positionV relativeFrom="paragraph">
+                  <wp:posOffset>6005830</wp:posOffset>
+                </wp:positionV>
+                <wp:extent cx="2047875" cy="2933700"/>
+                <wp:effectExtent l="38100" t="0" r="9525" b="95250"/>
+                <wp:wrapNone/>
+                <wp:docPr id="63" name="Conector: curvado 63"/>
+                <wp:cNvGraphicFramePr/>
+                <a:graphic xmlns:a="http://schemas.openxmlformats.org/drawingml/2006/main">
+                  <a:graphicData uri="http://schemas.microsoft.com/office/word/2010/wordprocessingShape">
+                    <wps:wsp>
+                      <wps:cNvCnPr/>
+                      <wps:spPr>
+                        <a:xfrm flipH="1">
+                          <a:off x="0" y="0"/>
+                          <a:ext cx="2047875" cy="2933700"/>
+                        </a:xfrm>
+                        <a:prstGeom prst="curvedConnector3">
+                          <a:avLst/>
+                        </a:prstGeom>
+                        <a:ln>
+                          <a:solidFill>
+                            <a:schemeClr val="accent6"/>
+                          </a:solidFill>
+                          <a:tailEnd type="triangle"/>
+                        </a:ln>
+                      </wps:spPr>
+                      <wps:style>
+                        <a:lnRef idx="1">
+                          <a:schemeClr val="accent1"/>
+                        </a:lnRef>
+                        <a:fillRef idx="0">
+                          <a:schemeClr val="accent1"/>
+                        </a:fillRef>
+                        <a:effectRef idx="0">
+                          <a:schemeClr val="accent1"/>
+                        </a:effectRef>
+                        <a:fontRef idx="minor">
+                          <a:schemeClr val="tx1"/>
+                        </a:fontRef>
+                      </wps:style>
+                      <wps:bodyPr/>
+                    </wps:wsp>
+                  </a:graphicData>
+                </a:graphic>
+                <wp14:sizeRelH relativeFrom="margin">
+                  <wp14:pctWidth>0</wp14:pctWidth>
+                </wp14:sizeRelH>
+                <wp14:sizeRelV relativeFrom="margin">
+                  <wp14:pctHeight>0</wp14:pctHeight>
+                </wp14:sizeRelV>
+              </wp:anchor>
+            </w:drawing>
+          </mc:Choice>
+          <mc:Fallback>
+            <w:pict>
+              <v:shape w14:anchorId="3A74EF3B" id="Conector: curvado 63" o:spid="_x0000_s1026" type="#_x0000_t38" style="position:absolute;margin-left:269.7pt;margin-top:472.9pt;width:161.25pt;height:231pt;flip:x;z-index:251778048;visibility:visible;mso-wrap-style:square;mso-width-percent:0;mso-height-percent:0;mso-wrap-distance-left:9pt;mso-wrap-distance-top:0;mso-wrap-distance-right:9pt;mso-wrap-distance-bottom:0;mso-position-horizontal:absolute;mso-position-horizontal-relative:margin;mso-position-vertical:absolute;mso-position-vertical-relative:text;mso-width-percent:0;mso-height-percent:0;mso-width-relative:margin;mso-height-relative:margin" o:gfxdata="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" adj="10800" strokecolor="#70ad47 [3209]" strokeweight=".5pt">
+                <v:stroke endarrow="block" joinstyle="miter"/>
+                <w10:wrap anchorx="margin"/>
+              </v:shape>
+            </w:pict>
+          </mc:Fallback>
+        </mc:AlternateContent>
+      </w:r>
+      <w:r>
+        <w:rPr>
+          <w:noProof/>
+        </w:rPr>
+        <mc:AlternateContent>
+          <mc:Choice Requires="wps">
+            <w:drawing>
+              <wp:anchor distT="0" distB="0" distL="114300" distR="114300" simplePos="0" relativeHeight="251780096" behindDoc="0" locked="0" layoutInCell="1" allowOverlap="1" wp14:anchorId="3777120F" wp14:editId="175F9432">
+                <wp:simplePos x="0" y="0"/>
+                <wp:positionH relativeFrom="margin">
+                  <wp:posOffset>3653790</wp:posOffset>
+                </wp:positionH>
+                <wp:positionV relativeFrom="paragraph">
+                  <wp:posOffset>7072629</wp:posOffset>
+                </wp:positionV>
+                <wp:extent cx="1619250" cy="2085975"/>
+                <wp:effectExtent l="0" t="0" r="19050" b="28575"/>
+                <wp:wrapNone/>
+                <wp:docPr id="192" name="Conector: curvado 192"/>
+                <wp:cNvGraphicFramePr/>
+                <a:graphic xmlns:a="http://schemas.openxmlformats.org/drawingml/2006/main">
+                  <a:graphicData uri="http://schemas.microsoft.com/office/word/2010/wordprocessingShape">
+                    <wps:wsp>
+                      <wps:cNvCnPr/>
+                      <wps:spPr>
+                        <a:xfrm flipH="1">
+                          <a:off x="0" y="0"/>
+                          <a:ext cx="1619250" cy="2085975"/>
+                        </a:xfrm>
+                        <a:prstGeom prst="curvedConnector3">
+                          <a:avLst/>
+                        </a:prstGeom>
+                        <a:ln w="9525" cap="flat" cmpd="sng" algn="ctr">
+                          <a:solidFill>
+                            <a:schemeClr val="dk1"/>
+                          </a:solidFill>
+                          <a:prstDash val="dash"/>
+                          <a:round/>
+                          <a:headEnd type="none" w="med" len="med"/>
+                          <a:tailEnd type="none" w="med" len="med"/>
+                        </a:ln>
+                      </wps:spPr>
+                      <wps:style>
+                        <a:lnRef idx="0">
+                          <a:scrgbClr r="0" g="0" b="0"/>
+                        </a:lnRef>
+                        <a:fillRef idx="0">
+                          <a:scrgbClr r="0" g="0" b="0"/>
+                        </a:fillRef>
+                        <a:effectRef idx="0">
+                          <a:scrgbClr r="0" g="0" b="0"/>
+                        </a:effectRef>
+                        <a:fontRef idx="minor">
+                          <a:schemeClr val="tx1"/>
+                        </a:fontRef>
+                      </wps:style>
+                      <wps:bodyPr/>
+                    </wps:wsp>
+                  </a:graphicData>
+                </a:graphic>
+                <wp14:sizeRelH relativeFrom="margin">
+                  <wp14:pctWidth>0</wp14:pctWidth>
+                </wp14:sizeRelH>
+                <wp14:sizeRelV relativeFrom="margin">
+                  <wp14:pctHeight>0</wp14:pctHeight>
+                </wp14:sizeRelV>
+              </wp:anchor>
+            </w:drawing>
+          </mc:Choice>
+          <mc:Fallback>
+            <w:pict>
+              <v:shape w14:anchorId="55B91D5F" id="Conector: curvado 192" o:spid="_x0000_s1026" type="#_x0000_t38" style="position:absolute;margin-left:287.7pt;margin-top:556.9pt;width:127.5pt;height:164.25pt;flip:x;z-index:251780096;visibility:visible;mso-wrap-style:square;mso-width-percent:0;mso-height-percent:0;mso-wrap-distance-left:9pt;mso-wrap-distance-top:0;mso-wrap-distance-right:9pt;mso-wrap-distance-bottom:0;mso-position-horizontal:absolute;mso-position-horizontal-relative:margin;mso-position-vertical:absolute;mso-position-vertical-relative:text;mso-width-percent:0;mso-height-percent:0;mso-width-relative:margin;mso-height-relative:margin" o:gfxdata="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" adj="10800" strokecolor="black [3200]">
+                <v:stroke dashstyle="dash"/>
+                <w10:wrap anchorx="margin"/>
+              </v:shape>
+            </w:pict>
+          </mc:Fallback>
+        </mc:AlternateContent>
+      </w:r>
+      <w:r>
+        <w:rPr>
+          <w:noProof/>
+        </w:rPr>
+        <mc:AlternateContent>
+          <mc:Choice Requires="wps">
+            <w:drawing>
+              <wp:anchor distT="0" distB="0" distL="114300" distR="114300" simplePos="0" relativeHeight="251755520" behindDoc="0" locked="0" layoutInCell="1" allowOverlap="1" wp14:anchorId="402F8CC0" wp14:editId="3C0BCF63">
+                <wp:simplePos x="0" y="0"/>
+                <wp:positionH relativeFrom="margin">
+                  <wp:posOffset>4806315</wp:posOffset>
+                </wp:positionH>
+                <wp:positionV relativeFrom="paragraph">
+                  <wp:posOffset>8882380</wp:posOffset>
+                </wp:positionV>
+                <wp:extent cx="1447800" cy="838200"/>
+                <wp:effectExtent l="0" t="0" r="19050" b="19050"/>
+                <wp:wrapNone/>
+                <wp:docPr id="50" name="Rectángulo 50"/>
+                <wp:cNvGraphicFramePr/>
+                <a:graphic xmlns:a="http://schemas.openxmlformats.org/drawingml/2006/main">
+                  <a:graphicData uri="http://schemas.microsoft.com/office/word/2010/wordprocessingShape">
+                    <wps:wsp>
+                      <wps:cNvSpPr/>
+                      <wps:spPr>
+                        <a:xfrm>
+                          <a:off x="0" y="0"/>
+                          <a:ext cx="1447800" cy="838200"/>
+                        </a:xfrm>
+                        <a:prstGeom prst="rect">
+                          <a:avLst/>
+                        </a:prstGeom>
+                        <a:solidFill>
+                          <a:schemeClr val="accent1">
+                            <a:lumMod val="20000"/>
+                            <a:lumOff val="80000"/>
+                          </a:schemeClr>
+                        </a:solidFill>
+                      </wps:spPr>
+                      <wps:style>
+                        <a:lnRef idx="2">
+                          <a:schemeClr val="accent1">
+                            <a:shade val="50000"/>
+                          </a:schemeClr>
+                        </a:lnRef>
+                        <a:fillRef idx="1">
+                          <a:schemeClr val="accent1"/>
+                        </a:fillRef>
+                        <a:effectRef idx="0">
+                          <a:schemeClr val="accent1"/>
+                        </a:effectRef>
+                        <a:fontRef idx="minor">
+                          <a:schemeClr val="lt1"/>
+                        </a:fontRef>
+                      </wps:style>
+                      <wps:txbx>
+                        <w:txbxContent>
+                          <w:p>
+                            <w:pPr>
+                              <w:jc w:val="center"/>
+                              <w:rPr>
+                                <w:color w:val="000000" w:themeColor="text1"/>
+                                <w:sz w:val="32"/>
+                                <w:szCs w:val="32"/>
+                              </w:rPr>
+                            </w:pPr>
+                            <w:r>
+                              <w:rPr>
+                                <w:color w:val="000000" w:themeColor="text1"/>
+                                <w:sz w:val="32"/>
+                                <w:szCs w:val="32"/>
+                              </w:rPr>
+                              <w:t>Registrarse</w:t>
+                            </w:r>
+                          </w:p>
+                          <w:p>
+                            <w:pPr>
+                              <w:jc w:val="center"/>
+                              <w:rPr>
+                                <w:color w:val="000000" w:themeColor="text1"/>
+                                <w:sz w:val="32"/>
+                                <w:szCs w:val="32"/>
+                              </w:rPr>
+                            </w:pPr>
+                            <w:r>
+                              <w:rPr>
+                                <w:color w:val="000000" w:themeColor="text1"/>
+                                <w:sz w:val="32"/>
+                                <w:szCs w:val="32"/>
+                              </w:rPr>
+                              <w:t>o</w:t>
+                            </w:r>
+                            <w:r>
+                              <w:rPr>
+                                <w:color w:val="000000" w:themeColor="text1"/>
+                                <w:sz w:val="32"/>
+                                <w:szCs w:val="32"/>
+                              </w:rPr>
+                              <w:t xml:space="preserve"> iniciar sesión</w:t>
+                            </w:r>
+                          </w:p>
+                        </w:txbxContent>
+                      </wps:txbx>
+                      <wps:bodyPr rot="0" spcFirstLastPara="0" vertOverflow="overflow" horzOverflow="overflow" vert="horz" wrap="square" lIns="91440" tIns="45720" rIns="91440" bIns="45720" numCol="1" spcCol="0" rtlCol="0" fromWordArt="0" anchor="ctr" anchorCtr="0" forceAA="0" compatLnSpc="1">
+                        <a:prstTxWarp prst="textNoShape">
+                          <a:avLst/>
+                        </a:prstTxWarp>
+                        <a:noAutofit/>
+                      </wps:bodyPr>
+                    </wps:wsp>
+                  </a:graphicData>
+                </a:graphic>
+                <wp14:sizeRelH relativeFrom="margin">
+                  <wp14:pctWidth>0</wp14:pctWidth>
+                </wp14:sizeRelH>
+                <wp14:sizeRelV relativeFrom="margin">
+                  <wp14:pctHeight>0</wp14:pctHeight>
+                </wp14:sizeRelV>
+              </wp:anchor>
+            </w:drawing>
+          </mc:Choice>
+          <mc:Fallback>
+            <w:pict>
+              <v:rect w14:anchorId="402F8CC0" id="Rectángulo 50" o:spid="_x0000_s1027" style="position:absolute;margin-left:378.45pt;margin-top:699.4pt;width:114pt;height:66pt;z-index:251755520;visibility:visible;mso-wrap-style:square;mso-width-percent:0;mso-height-percent:0;mso-wrap-distance-left:9pt;mso-wrap-distance-top:0;mso-wrap-distance-right:9pt;mso-wrap-distance-bottom:0;mso-position-horizontal:absolute;mso-position-horizontal-relative:margin;mso-position-vertical:absolute;mso-position-vertical-relative:text;mso-width-percent:0;mso-height-percent:0;mso-width-relative:margin;mso-height-relative:margin;v-text-anchor:middle" o:gfxdata="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" fillcolor="#d9e2f3 [660]" strokecolor="#1f3763 [1604]" strokeweight="1pt">
+                <v:textbox>
+                  <w:txbxContent>
+                    <w:p>
+                      <w:pPr>
+                        <w:jc w:val="center"/>
+                        <w:rPr>
+                          <w:color w:val="000000" w:themeColor="text1"/>
+                          <w:sz w:val="32"/>
+                          <w:szCs w:val="32"/>
+                        </w:rPr>
+                      </w:pPr>
+                      <w:r>
+                        <w:rPr>
+                          <w:color w:val="000000" w:themeColor="text1"/>
+                          <w:sz w:val="32"/>
+                          <w:szCs w:val="32"/>
+                        </w:rPr>
+                        <w:t>Registrarse</w:t>
+                      </w:r>
+                    </w:p>
+                    <w:p>
+                      <w:pPr>
+                        <w:jc w:val="center"/>
+                        <w:rPr>
+                          <w:color w:val="000000" w:themeColor="text1"/>
+                          <w:sz w:val="32"/>
+                          <w:szCs w:val="32"/>
+                        </w:rPr>
+                      </w:pPr>
+                      <w:r>
+                        <w:rPr>
+                          <w:color w:val="000000" w:themeColor="text1"/>
+                          <w:sz w:val="32"/>
+                          <w:szCs w:val="32"/>
+                        </w:rPr>
+                        <w:t>o</w:t>
+                      </w:r>
+                      <w:r>
+                        <w:rPr>
+                          <w:color w:val="000000" w:themeColor="text1"/>
+                          <w:sz w:val="32"/>
+                          <w:szCs w:val="32"/>
+                        </w:rPr>
+                        <w:t xml:space="preserve"> iniciar sesión</w:t>
+                      </w:r>
+                    </w:p>
+                  </w:txbxContent>
+                </v:textbox>
+                <w10:wrap anchorx="margin"/>
+              </v:rect>
+            </w:pict>
+          </mc:Fallback>
+        </mc:AlternateContent>
+      </w:r>
+      <w:r>
+        <w:rPr>
+          <w:noProof/>
+        </w:rPr>
+        <mc:AlternateContent>
+          <mc:Choice Requires="wps">
+            <w:drawing>
+              <wp:anchor distT="0" distB="0" distL="114300" distR="114300" simplePos="0" relativeHeight="251785216" behindDoc="0" locked="0" layoutInCell="1" allowOverlap="1" wp14:anchorId="61E856E1" wp14:editId="36CDF68A">
+                <wp:simplePos x="0" y="0"/>
+                <wp:positionH relativeFrom="column">
+                  <wp:posOffset>3615690</wp:posOffset>
+                </wp:positionH>
+                <wp:positionV relativeFrom="paragraph">
+                  <wp:posOffset>109220</wp:posOffset>
+                </wp:positionV>
+                <wp:extent cx="1371600" cy="1381125"/>
+                <wp:effectExtent l="0" t="57150" r="19050" b="28575"/>
+                <wp:wrapNone/>
+                <wp:docPr id="16" name="Conector: curvado 16"/>
+                <wp:cNvGraphicFramePr/>
+                <a:graphic xmlns:a="http://schemas.openxmlformats.org/drawingml/2006/main">
+                  <a:graphicData uri="http://schemas.microsoft.com/office/word/2010/wordprocessingShape">
+                    <wps:wsp>
+                      <wps:cNvCnPr/>
+                      <wps:spPr>
+                        <a:xfrm flipH="1" flipV="1">
+                          <a:off x="0" y="0"/>
+                          <a:ext cx="1371600" cy="1381125"/>
+                        </a:xfrm>
+                        <a:prstGeom prst="curvedConnector3">
+                          <a:avLst/>
+                        </a:prstGeom>
+                        <a:ln>
+                          <a:tailEnd type="triangle"/>
+                        </a:ln>
+                      </wps:spPr>
+                      <wps:style>
+                        <a:lnRef idx="3">
+                          <a:schemeClr val="accent4"/>
+                        </a:lnRef>
+                        <a:fillRef idx="0">
+                          <a:schemeClr val="accent4"/>
+                        </a:fillRef>
+                        <a:effectRef idx="2">
+                          <a:schemeClr val="accent4"/>
+                        </a:effectRef>
+                        <a:fontRef idx="minor">
+                          <a:schemeClr val="tx1"/>
+                        </a:fontRef>
+                      </wps:style>
+                      <wps:bodyPr/>
+                    </wps:wsp>
+                  </a:graphicData>
+                </a:graphic>
+                <wp14:sizeRelH relativeFrom="margin">
+                  <wp14:pctWidth>0</wp14:pctWidth>
+                </wp14:sizeRelH>
+                <wp14:sizeRelV relativeFrom="margin">
+                  <wp14:pctHeight>0</wp14:pctHeight>
+                </wp14:sizeRelV>
+              </wp:anchor>
+            </w:drawing>
+          </mc:Choice>
+          <mc:Fallback>
+            <w:pict>
+              <v:shape w14:anchorId="7DF4838F" id="Conector: curvado 16" o:spid="_x0000_s1026" type="#_x0000_t38" style="position:absolute;margin-left:284.7pt;margin-top:8.6pt;width:108pt;height:108.75pt;flip:x y;z-index:251785216;visibility:visible;mso-wrap-style:square;mso-width-percent:0;mso-height-percent:0;mso-wrap-distance-left:9pt;mso-wrap-distance-top:0;mso-wrap-distance-right:9pt;mso-wrap-distance-bottom:0;mso-position-horizontal:absolute;mso-position-horizontal-relative:text;mso-position-vertical:absolute;mso-position-vertical-relative:text;mso-width-percent:0;mso-height-percent:0;mso-width-relative:margin;mso-height-relative:margin" o:gfxdata="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" adj="10800" strokecolor="#ffc000 [3207]" strokeweight="1.5pt">
+                <v:stroke endarrow="block" joinstyle="miter"/>
+              </v:shape>
+            </w:pict>
+          </mc:Fallback>
+        </mc:AlternateContent>
+      </w:r>
+      <w:r>
+        <w:rPr>
+          <w:noProof/>
+        </w:rPr>
+        <mc:AlternateContent>
+          <mc:Choice Requires="wps">
+            <w:drawing>
+              <wp:anchor distT="0" distB="0" distL="114300" distR="114300" simplePos="0" relativeHeight="251783168" behindDoc="0" locked="0" layoutInCell="1" allowOverlap="1" wp14:anchorId="4A4C401C" wp14:editId="70110F1A">
+                <wp:simplePos x="0" y="0"/>
+                <wp:positionH relativeFrom="column">
+                  <wp:posOffset>1586865</wp:posOffset>
+                </wp:positionH>
+                <wp:positionV relativeFrom="paragraph">
+                  <wp:posOffset>748030</wp:posOffset>
+                </wp:positionV>
+                <wp:extent cx="552450" cy="1447800"/>
+                <wp:effectExtent l="38100" t="38100" r="19050" b="19050"/>
+                <wp:wrapNone/>
+                <wp:docPr id="14" name="Conector: curvado 14"/>
+                <wp:cNvGraphicFramePr/>
+                <a:graphic xmlns:a="http://schemas.openxmlformats.org/drawingml/2006/main">
+                  <a:graphicData uri="http://schemas.microsoft.com/office/word/2010/wordprocessingShape">
+                    <wps:wsp>
+                      <wps:cNvCnPr/>
+                      <wps:spPr>
+                        <a:xfrm flipH="1" flipV="1">
+                          <a:off x="0" y="0"/>
+                          <a:ext cx="552450" cy="1447800"/>
+                        </a:xfrm>
+                        <a:prstGeom prst="curvedConnector3">
+                          <a:avLst/>
+                        </a:prstGeom>
+                        <a:ln>
+                          <a:tailEnd type="triangle"/>
+                        </a:ln>
+                      </wps:spPr>
+                      <wps:style>
+                        <a:lnRef idx="3">
+                          <a:schemeClr val="accent4"/>
+                        </a:lnRef>
+                        <a:fillRef idx="0">
+                          <a:schemeClr val="accent4"/>
+                        </a:fillRef>
+                        <a:effectRef idx="2">
+                          <a:schemeClr val="accent4"/>
+                        </a:effectRef>
+                        <a:fontRef idx="minor">
+                          <a:schemeClr val="tx1"/>
+                        </a:fontRef>
+                      </wps:style>
+                      <wps:bodyPr/>
+                    </wps:wsp>
+                  </a:graphicData>
+                </a:graphic>
+                <wp14:sizeRelH relativeFrom="margin">
+                  <wp14:pctWidth>0</wp14:pctWidth>
+                </wp14:sizeRelH>
+                <wp14:sizeRelV relativeFrom="margin">
+                  <wp14:pctHeight>0</wp14:pctHeight>
+                </wp14:sizeRelV>
+              </wp:anchor>
+            </w:drawing>
+          </mc:Choice>
+          <mc:Fallback>
+            <w:pict>
+              <v:shape w14:anchorId="41A3824F" id="Conector: curvado 14" o:spid="_x0000_s1026" type="#_x0000_t38" style="position:absolute;margin-left:124.95pt;margin-top:58.9pt;width:43.5pt;height:114pt;flip:x y;z-index:251783168;visibility:visible;mso-wrap-style:square;mso-width-percent:0;mso-height-percent:0;mso-wrap-distance-left:9pt;mso-wrap-distance-top:0;mso-wrap-distance-right:9pt;mso-wrap-distance-bottom:0;mso-position-horizontal:absolute;mso-position-horizontal-relative:text;mso-position-vertical:absolute;mso-position-vertical-relative:text;mso-width-percent:0;mso-height-percent:0;mso-width-relative:margin;mso-height-relative:margin" o:gfxdata="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" adj="10800" strokecolor="#ffc000 [3207]" strokeweight="1.5pt">
+                <v:stroke endarrow="block" joinstyle="miter"/>
+              </v:shape>
+            </w:pict>
+          </mc:Fallback>
+        </mc:AlternateContent>
+      </w:r>
+      <w:r>
+        <w:rPr>
+          <w:noProof/>
+        </w:rPr>
+        <mc:AlternateContent>
+          <mc:Choice Requires="wps">
+            <w:drawing>
+              <wp:anchor distT="0" distB="0" distL="114300" distR="114300" simplePos="0" relativeHeight="251744256" behindDoc="0" locked="0" layoutInCell="1" allowOverlap="1" wp14:anchorId="2E65147D" wp14:editId="090427DE">
+                <wp:simplePos x="0" y="0"/>
+                <wp:positionH relativeFrom="margin">
+                  <wp:posOffset>-327660</wp:posOffset>
+                </wp:positionH>
+                <wp:positionV relativeFrom="paragraph">
+                  <wp:posOffset>8882380</wp:posOffset>
+                </wp:positionV>
+                <wp:extent cx="1333500" cy="781050"/>
+                <wp:effectExtent l="0" t="0" r="19050" b="19050"/>
+                <wp:wrapNone/>
+                <wp:docPr id="33" name="Rectángulo 33"/>
+                <wp:cNvGraphicFramePr/>
+                <a:graphic xmlns:a="http://schemas.openxmlformats.org/drawingml/2006/main">
+                  <a:graphicData uri="http://schemas.microsoft.com/office/word/2010/wordprocessingShape">
+                    <wps:wsp>
+                      <wps:cNvSpPr/>
+                      <wps:spPr>
+                        <a:xfrm>
+                          <a:off x="0" y="0"/>
+                          <a:ext cx="1333500" cy="781050"/>
+                        </a:xfrm>
+                        <a:prstGeom prst="rect">
+                          <a:avLst/>
+                        </a:prstGeom>
+                        <a:solidFill>
+                          <a:schemeClr val="accent1">
+                            <a:lumMod val="20000"/>
+                            <a:lumOff val="80000"/>
+                          </a:schemeClr>
+                        </a:solidFill>
+                      </wps:spPr>
+                      <wps:style>
+                        <a:lnRef idx="2">
+                          <a:schemeClr val="accent1">
+                            <a:shade val="50000"/>
+                          </a:schemeClr>
+                        </a:lnRef>
+                        <a:fillRef idx="1">
+                          <a:schemeClr val="accent1"/>
+                        </a:fillRef>
+                        <a:effectRef idx="0">
+                          <a:schemeClr val="accent1"/>
+                        </a:effectRef>
+                        <a:fontRef idx="minor">
+                          <a:schemeClr val="lt1"/>
+                        </a:fontRef>
+                      </wps:style>
+                      <wps:txbx>
+                        <w:txbxContent>
+                          <w:p>
+                            <w:pPr>
+                              <w:jc w:val="center"/>
+                              <w:rPr>
+                                <w:color w:val="000000" w:themeColor="text1"/>
+                                <w:sz w:val="40"/>
+                                <w:szCs w:val="40"/>
+                              </w:rPr>
+                            </w:pPr>
+                            <w:r>
+                              <w:rPr>
+                                <w:color w:val="000000" w:themeColor="text1"/>
+                                <w:sz w:val="40"/>
+                                <w:szCs w:val="40"/>
+                              </w:rPr>
+                              <w:t>Inicio</w:t>
+                            </w:r>
+                          </w:p>
+                          <w:p>
+                            <w:pPr>
+                              <w:jc w:val="center"/>
+                              <w:rPr>
+                                <w:color w:val="000000" w:themeColor="text1"/>
+                                <w:sz w:val="20"/>
+                                <w:szCs w:val="20"/>
+                              </w:rPr>
+                            </w:pPr>
+                            <w:r>
+                              <w:rPr>
+                                <w:color w:val="000000" w:themeColor="text1"/>
+                                <w:sz w:val="36"/>
+                                <w:szCs w:val="36"/>
+                              </w:rPr>
+                              <w:t>(1)</w:t>
+                            </w:r>
+                          </w:p>
+                        </w:txbxContent>
+                      </wps:txbx>
+                      <wps:bodyPr rot="0" spcFirstLastPara="0" vertOverflow="overflow" horzOverflow="overflow" vert="horz" wrap="square" lIns="91440" tIns="45720" rIns="91440" bIns="45720" numCol="1" spcCol="0" rtlCol="0" fromWordArt="0" anchor="ctr" anchorCtr="0" forceAA="0" compatLnSpc="1">
+                        <a:prstTxWarp prst="textNoShape">
+                          <a:avLst/>
+                        </a:prstTxWarp>
+                        <a:noAutofit/>
+                      </wps:bodyPr>
+                    </wps:wsp>
+                  </a:graphicData>
+                </a:graphic>
+                <wp14:sizeRelH relativeFrom="margin">
+                  <wp14:pctWidth>0</wp14:pctWidth>
+                </wp14:sizeRelH>
+                <wp14:sizeRelV relativeFrom="margin">
+                  <wp14:pctHeight>0</wp14:pctHeight>
+                </wp14:sizeRelV>
+              </wp:anchor>
+            </w:drawing>
+          </mc:Choice>
+          <mc:Fallback>
+            <w:pict>
+              <v:rect w14:anchorId="2E65147D" id="Rectángulo 33" o:spid="_x0000_s1028" style="position:absolute;margin-left:-25.8pt;margin-top:699.4pt;width:105pt;height:61.5pt;z-index:251744256;visibility:visible;mso-wrap-style:square;mso-width-percent:0;mso-height-percent:0;mso-wrap-distance-left:9pt;mso-wrap-distance-top:0;mso-wrap-distance-right:9pt;mso-wrap-distance-bottom:0;mso-position-horizontal:absolute;mso-position-horizontal-relative:margin;mso-position-vertical:absolute;mso-position-vertical-relative:text;mso-width-percent:0;mso-height-percent:0;mso-width-relative:margin;mso-height-relative:margin;v-text-anchor:middle" o:gfxdata="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" fillcolor="#d9e2f3 [660]" strokecolor="#1f3763 [1604]" strokeweight="1pt">
+                <v:textbox>
+                  <w:txbxContent>
+                    <w:p>
+                      <w:pPr>
+                        <w:jc w:val="center"/>
+                        <w:rPr>
+                          <w:color w:val="000000" w:themeColor="text1"/>
+                          <w:sz w:val="40"/>
+                          <w:szCs w:val="40"/>
+                        </w:rPr>
+                      </w:pPr>
+                      <w:r>
+                        <w:rPr>
+                          <w:color w:val="000000" w:themeColor="text1"/>
+                          <w:sz w:val="40"/>
+                          <w:szCs w:val="40"/>
+                        </w:rPr>
+                        <w:t>Inicio</w:t>
+                      </w:r>
+                    </w:p>
+                    <w:p>
+                      <w:pPr>
+                        <w:jc w:val="center"/>
+                        <w:rPr>
+                          <w:color w:val="000000" w:themeColor="text1"/>
+                          <w:sz w:val="20"/>
+                          <w:szCs w:val="20"/>
+                        </w:rPr>
+                      </w:pPr>
+                      <w:r>
+                        <w:rPr>
+                          <w:color w:val="000000" w:themeColor="text1"/>
+                          <w:sz w:val="36"/>
+                          <w:szCs w:val="36"/>
+                        </w:rPr>
+                        <w:t>(1)</w:t>
+                      </w:r>
+                    </w:p>
+                  </w:txbxContent>
+                </v:textbox>
+                <w10:wrap anchorx="margin"/>
+              </v:rect>
+            </w:pict>
+          </mc:Fallback>
+        </mc:AlternateContent>
+      </w:r>
+      <w:r>
+        <w:rPr>
+          <w:noProof/>
+        </w:rPr>
+        <mc:AlternateContent>
+          <mc:Choice Requires="wps">
+            <w:drawing>
+              <wp:anchor distT="0" distB="0" distL="114300" distR="114300" simplePos="0" relativeHeight="251738112" behindDoc="0" locked="0" layoutInCell="1" allowOverlap="1" wp14:anchorId="4BB7F264" wp14:editId="7C8B1465">
+                <wp:simplePos x="0" y="0"/>
+                <wp:positionH relativeFrom="margin">
+                  <wp:posOffset>5349240</wp:posOffset>
+                </wp:positionH>
+                <wp:positionV relativeFrom="paragraph">
+                  <wp:posOffset>5205730</wp:posOffset>
+                </wp:positionV>
+                <wp:extent cx="981075" cy="1171575"/>
+                <wp:effectExtent l="0" t="0" r="28575" b="28575"/>
+                <wp:wrapNone/>
+                <wp:docPr id="46" name="Elipse 46"/>
+                <wp:cNvGraphicFramePr/>
+                <a:graphic xmlns:a="http://schemas.openxmlformats.org/drawingml/2006/main">
+                  <a:graphicData uri="http://schemas.microsoft.com/office/word/2010/wordprocessingShape">
+                    <wps:wsp>
+                      <wps:cNvSpPr/>
+                      <wps:spPr>
+                        <a:xfrm>
+                          <a:off x="0" y="0"/>
+                          <a:ext cx="981075" cy="1171575"/>
+                        </a:xfrm>
+                        <a:prstGeom prst="ellipse">
+                          <a:avLst/>
+                        </a:prstGeom>
+                        <a:solidFill>
+                          <a:srgbClr val="92D050"/>
+                        </a:solidFill>
+                      </wps:spPr>
+                      <wps:style>
+                        <a:lnRef idx="2">
+                          <a:schemeClr val="accent1">
+                            <a:shade val="50000"/>
+                          </a:schemeClr>
+                        </a:lnRef>
+                        <a:fillRef idx="1">
+                          <a:schemeClr val="accent1"/>
+                        </a:fillRef>
+                        <a:effectRef idx="0">
+                          <a:schemeClr val="accent1"/>
+                        </a:effectRef>
+                        <a:fontRef idx="minor">
+                          <a:schemeClr val="lt1"/>
+                        </a:fontRef>
+                      </wps:style>
+                      <wps:txbx>
+                        <w:txbxContent>
+                          <w:p>
+                            <w:pPr>
+                              <w:jc w:val="center"/>
+                            </w:pPr>
+                            <w:r>
+                              <w:t>Frutería</w:t>
+                            </w:r>
+                          </w:p>
+                          <w:p>
+                            <w:pPr>
+                              <w:jc w:val="center"/>
+                            </w:pPr>
+                            <w:r>
+                              <w:t>Manolo</w:t>
+                            </w:r>
+                          </w:p>
+                          <w:p>
+                            <w:pPr>
+                              <w:jc w:val="center"/>
+                            </w:pPr>
+                            <w:r>
+                              <w:t>(2)</w:t>
+                            </w:r>
+                          </w:p>
+                        </w:txbxContent>
+                      </wps:txbx>
+                      <wps:bodyPr rot="0" spcFirstLastPara="0" vertOverflow="overflow" horzOverflow="overflow" vert="horz" wrap="square" lIns="91440" tIns="45720" rIns="91440" bIns="45720" numCol="1" spcCol="0" rtlCol="0" fromWordArt="0" anchor="ctr" anchorCtr="0" forceAA="0" compatLnSpc="1">
+                        <a:prstTxWarp prst="textNoShape">
+                          <a:avLst/>
+                        </a:prstTxWarp>
+                        <a:noAutofit/>
+                      </wps:bodyPr>
+                    </wps:wsp>
+                  </a:graphicData>
+                </a:graphic>
+                <wp14:sizeRelH relativeFrom="margin">
+                  <wp14:pctWidth>0</wp14:pctWidth>
+                </wp14:sizeRelH>
+                <wp14:sizeRelV relativeFrom="margin">
+                  <wp14:pctHeight>0</wp14:pctHeight>
+                </wp14:sizeRelV>
+              </wp:anchor>
+            </w:drawing>
+          </mc:Choice>
+          <mc:Fallback>
+            <w:pict>
+              <v:oval w14:anchorId="4BB7F264" id="Elipse 46" o:spid="_x0000_s1029" style="position:absolute;margin-left:421.2pt;margin-top:409.9pt;width:77.25pt;height:92.25pt;z-index:251738112;visibility:visible;mso-wrap-style:square;mso-width-percent:0;mso-height-percent:0;mso-wrap-distance-left:9pt;mso-wrap-distance-top:0;mso-wrap-distance-right:9pt;mso-wrap-distance-bottom:0;mso-position-horizontal:absolute;mso-position-horizontal-relative:margin;mso-position-vertical:absolute;mso-position-vertical-relative:text;mso-width-percent:0;mso-height-percent:0;mso-width-relative:margin;mso-height-relative:margin;v-text-anchor:middle" o:gfxdata="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" fillcolor="#92d050" strokecolor="#1f3763 [1604]" strokeweight="1pt">
+                <v:stroke joinstyle="miter"/>
+                <v:textbox>
+                  <w:txbxContent>
+                    <w:p>
+                      <w:pPr>
+                        <w:jc w:val="center"/>
+                      </w:pPr>
+                      <w:r>
+                        <w:t>Frutería</w:t>
+                      </w:r>
+                    </w:p>
+                    <w:p>
+                      <w:pPr>
+                        <w:jc w:val="center"/>
+                      </w:pPr>
+                      <w:r>
+                        <w:t>Manolo</w:t>
+                      </w:r>
+                    </w:p>
+                    <w:p>
+                      <w:pPr>
+                        <w:jc w:val="center"/>
+                      </w:pPr>
+                      <w:r>
+                        <w:t>(2)</w:t>
+                      </w:r>
+                    </w:p>
+                  </w:txbxContent>
+                </v:textbox>
+                <w10:wrap anchorx="margin"/>
+              </v:oval>
+            </w:pict>
+          </mc:Fallback>
+        </mc:AlternateContent>
+      </w:r>
+      <w:r>
+        <w:rPr>
+          <w:noProof/>
+        </w:rPr>
+        <mc:AlternateContent>
+          <mc:Choice Requires="wps">
+            <w:drawing>
+              <wp:anchor distT="0" distB="0" distL="114300" distR="114300" simplePos="0" relativeHeight="251736064" behindDoc="0" locked="0" layoutInCell="1" allowOverlap="1" wp14:anchorId="735705B5" wp14:editId="6CD5C926">
+                <wp:simplePos x="0" y="0"/>
+                <wp:positionH relativeFrom="margin">
+                  <wp:posOffset>5282565</wp:posOffset>
+                </wp:positionH>
+                <wp:positionV relativeFrom="paragraph">
+                  <wp:posOffset>6615430</wp:posOffset>
+                </wp:positionV>
+                <wp:extent cx="981075" cy="1228725"/>
+                <wp:effectExtent l="0" t="0" r="28575" b="28575"/>
+                <wp:wrapNone/>
+                <wp:docPr id="45" name="Elipse 45"/>
+                <wp:cNvGraphicFramePr/>
+                <a:graphic xmlns:a="http://schemas.openxmlformats.org/drawingml/2006/main">
+                  <a:graphicData uri="http://schemas.microsoft.com/office/word/2010/wordprocessingShape">
+                    <wps:wsp>
+                      <wps:cNvSpPr/>
+                      <wps:spPr>
+                        <a:xfrm>
+                          <a:off x="0" y="0"/>
+                          <a:ext cx="981075" cy="1228725"/>
+                        </a:xfrm>
+                        <a:prstGeom prst="ellipse">
+                          <a:avLst/>
+                        </a:prstGeom>
+                        <a:solidFill>
+                          <a:srgbClr val="92D050"/>
+                        </a:solidFill>
+                      </wps:spPr>
+                      <wps:style>
+                        <a:lnRef idx="2">
+                          <a:schemeClr val="accent1">
+                            <a:shade val="50000"/>
+                          </a:schemeClr>
+                        </a:lnRef>
+                        <a:fillRef idx="1">
+                          <a:schemeClr val="accent1"/>
+                        </a:fillRef>
+                        <a:effectRef idx="0">
+                          <a:schemeClr val="accent1"/>
+                        </a:effectRef>
+                        <a:fontRef idx="minor">
+                          <a:schemeClr val="lt1"/>
+                        </a:fontRef>
+                      </wps:style>
+                      <wps:txbx>
+                        <w:txbxContent>
+                          <w:p>
+                            <w:pPr>
+                              <w:jc w:val="center"/>
+                            </w:pPr>
+                            <w:r>
+                              <w:t>Frutería</w:t>
+                            </w:r>
+                          </w:p>
+                          <w:p>
+                            <w:pPr>
+                              <w:jc w:val="center"/>
+                            </w:pPr>
+                            <w:r>
+                              <w:t>Alberto</w:t>
+                            </w:r>
+                          </w:p>
+                          <w:p>
+                            <w:pPr>
+                              <w:jc w:val="center"/>
+                            </w:pPr>
+                            <w:r>
+                              <w:t>(1)</w:t>
+                            </w:r>
+                          </w:p>
+                        </w:txbxContent>
+                      </wps:txbx>
+                      <wps:bodyPr rot="0" spcFirstLastPara="0" vertOverflow="overflow" horzOverflow="overflow" vert="horz" wrap="square" lIns="91440" tIns="45720" rIns="91440" bIns="45720" numCol="1" spcCol="0" rtlCol="0" fromWordArt="0" anchor="ctr" anchorCtr="0" forceAA="0" compatLnSpc="1">
+                        <a:prstTxWarp prst="textNoShape">
+                          <a:avLst/>
+                        </a:prstTxWarp>
+                        <a:noAutofit/>
+                      </wps:bodyPr>
+                    </wps:wsp>
+                  </a:graphicData>
+                </a:graphic>
+                <wp14:sizeRelH relativeFrom="margin">
+                  <wp14:pctWidth>0</wp14:pctWidth>
+                </wp14:sizeRelH>
+                <wp14:sizeRelV relativeFrom="margin">
+                  <wp14:pctHeight>0</wp14:pctHeight>
+                </wp14:sizeRelV>
+              </wp:anchor>
+            </w:drawing>
+          </mc:Choice>
+          <mc:Fallback>
+            <w:pict>
+              <v:oval w14:anchorId="735705B5" id="Elipse 45" o:spid="_x0000_s1030" style="position:absolute;margin-left:415.95pt;margin-top:520.9pt;width:77.25pt;height:96.75pt;z-index:251736064;visibility:visible;mso-wrap-style:square;mso-width-percent:0;mso-height-percent:0;mso-wrap-distance-left:9pt;mso-wrap-distance-top:0;mso-wrap-distance-right:9pt;mso-wrap-distance-bottom:0;mso-position-horizontal:absolute;mso-position-horizontal-relative:margin;mso-position-vertical:absolute;mso-position-vertical-relative:text;mso-width-percent:0;mso-height-percent:0;mso-width-relative:margin;mso-height-relative:margin;v-text-anchor:middle" o:gfxdata="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" fillcolor="#92d050" strokecolor="#1f3763 [1604]" strokeweight="1pt">
+                <v:stroke joinstyle="miter"/>
+                <v:textbox>
+                  <w:txbxContent>
+                    <w:p>
+                      <w:pPr>
+                        <w:jc w:val="center"/>
+                      </w:pPr>
+                      <w:r>
+                        <w:t>Frutería</w:t>
+                      </w:r>
+                    </w:p>
+                    <w:p>
+                      <w:pPr>
+                        <w:jc w:val="center"/>
+                      </w:pPr>
+                      <w:r>
+                        <w:t>Alberto</w:t>
+                      </w:r>
+                    </w:p>
+                    <w:p>
+                      <w:pPr>
+                        <w:jc w:val="center"/>
+                      </w:pPr>
+                      <w:r>
+                        <w:t>(1)</w:t>
+                      </w:r>
+                    </w:p>
+                  </w:txbxContent>
+                </v:textbox>
+                <w10:wrap anchorx="margin"/>
+              </v:oval>
+            </w:pict>
+          </mc:Fallback>
+        </mc:AlternateContent>
+      </w:r>
+      <w:r>
+        <w:rPr>
+          <w:noProof/>
+        </w:rPr>
+        <mc:AlternateContent>
+          <mc:Choice Requires="wps">
+            <w:drawing>
+              <wp:anchor distT="0" distB="0" distL="114300" distR="114300" simplePos="0" relativeHeight="251731968" behindDoc="0" locked="0" layoutInCell="1" allowOverlap="1" wp14:anchorId="3482F1F1" wp14:editId="3A9DEB8B">
+                <wp:simplePos x="0" y="0"/>
+                <wp:positionH relativeFrom="margin">
+                  <wp:posOffset>2529840</wp:posOffset>
+                </wp:positionH>
+                <wp:positionV relativeFrom="paragraph">
+                  <wp:posOffset>6367780</wp:posOffset>
+                </wp:positionV>
+                <wp:extent cx="1238250" cy="857250"/>
+                <wp:effectExtent l="0" t="0" r="19050" b="19050"/>
+                <wp:wrapNone/>
+                <wp:docPr id="43" name="Elipse 43"/>
+                <wp:cNvGraphicFramePr/>
+                <a:graphic xmlns:a="http://schemas.openxmlformats.org/drawingml/2006/main">
+                  <a:graphicData uri="http://schemas.microsoft.com/office/word/2010/wordprocessingShape">
+                    <wps:wsp>
+                      <wps:cNvSpPr/>
+                      <wps:spPr>
+                        <a:xfrm>
+                          <a:off x="0" y="0"/>
+                          <a:ext cx="1238250" cy="857250"/>
+                        </a:xfrm>
+                        <a:prstGeom prst="ellipse">
+                          <a:avLst/>
+                        </a:prstGeom>
+                        <a:solidFill>
+                          <a:srgbClr val="0070C0"/>
+                        </a:solidFill>
+                      </wps:spPr>
+                      <wps:style>
+                        <a:lnRef idx="2">
+                          <a:schemeClr val="accent1">
+                            <a:shade val="50000"/>
+                          </a:schemeClr>
+                        </a:lnRef>
+                        <a:fillRef idx="1">
+                          <a:schemeClr val="accent1"/>
+                        </a:fillRef>
+                        <a:effectRef idx="0">
+                          <a:schemeClr val="accent1"/>
+                        </a:effectRef>
+                        <a:fontRef idx="minor">
+                          <a:schemeClr val="lt1"/>
+                        </a:fontRef>
+                      </wps:style>
+                      <wps:txbx>
+                        <w:txbxContent>
+                          <w:p>
+                            <w:pPr>
+                              <w:jc w:val="center"/>
+                            </w:pPr>
+                            <w:r>
+                              <w:t>Pescadería</w:t>
+                            </w:r>
+                          </w:p>
+                          <w:p>
+                            <w:pPr>
+                              <w:jc w:val="center"/>
+                            </w:pPr>
+                            <w:r>
+                              <w:t>Carlos</w:t>
+                            </w:r>
+                          </w:p>
+                        </w:txbxContent>
+                      </wps:txbx>
+                      <wps:bodyPr rot="0" spcFirstLastPara="0" vertOverflow="overflow" horzOverflow="overflow" vert="horz" wrap="square" lIns="91440" tIns="45720" rIns="91440" bIns="45720" numCol="1" spcCol="0" rtlCol="0" fromWordArt="0" anchor="ctr" anchorCtr="0" forceAA="0" compatLnSpc="1">
+                        <a:prstTxWarp prst="textNoShape">
+                          <a:avLst/>
+                        </a:prstTxWarp>
+                        <a:noAutofit/>
+                      </wps:bodyPr>
+                    </wps:wsp>
+                  </a:graphicData>
+                </a:graphic>
+                <wp14:sizeRelH relativeFrom="margin">
+                  <wp14:pctWidth>0</wp14:pctWidth>
+                </wp14:sizeRelH>
+                <wp14:sizeRelV relativeFrom="margin">
+                  <wp14:pctHeight>0</wp14:pctHeight>
+                </wp14:sizeRelV>
+              </wp:anchor>
+            </w:drawing>
+          </mc:Choice>
+          <mc:Fallback>
+            <w:pict>
+              <v:oval w14:anchorId="3482F1F1" id="Elipse 43" o:spid="_x0000_s1031" style="position:absolute;margin-left:199.2pt;margin-top:501.4pt;width:97.5pt;height:67.5pt;z-index:251731968;visibility:visible;mso-wrap-style:square;mso-width-percent:0;mso-height-percent:0;mso-wrap-distance-left:9pt;mso-wrap-distance-top:0;mso-wrap-distance-right:9pt;mso-wrap-distance-bottom:0;mso-position-horizontal:absolute;mso-position-horizontal-relative:margin;mso-position-vertical:absolute;mso-position-vertical-relative:text;mso-width-percent:0;mso-height-percent:0;mso-width-relative:margin;mso-height-relative:margin;v-text-anchor:middle" o:gfxdata="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" fillcolor="#0070c0" strokecolor="#1f3763 [1604]" strokeweight="1pt">
+                <v:stroke joinstyle="miter"/>
+                <v:textbox>
+                  <w:txbxContent>
+                    <w:p>
+                      <w:pPr>
+                        <w:jc w:val="center"/>
+                      </w:pPr>
+                      <w:r>
+                        <w:t>Pescadería</w:t>
+                      </w:r>
+                    </w:p>
+                    <w:p>
+                      <w:pPr>
+                        <w:jc w:val="center"/>
+                      </w:pPr>
+                      <w:r>
+                        <w:t>Carlos</w:t>
+                      </w:r>
+                    </w:p>
+                  </w:txbxContent>
+                </v:textbox>
+                <w10:wrap anchorx="margin"/>
+              </v:oval>
+            </w:pict>
+          </mc:Fallback>
+        </mc:AlternateContent>
+      </w:r>
       <w:r>
         <w:rPr>
           <w:noProof/>
@@ -105,7 +1972,7 @@
           </mc:Choice>
           <mc:Fallback>
             <w:pict>
-              <v:oval w14:anchorId="60F150D2" id="Elipse 42" o:spid="_x0000_s1026" style="position:absolute;margin-left:43.95pt;margin-top:567.8pt;width:101.25pt;height:91.65pt;z-index:251729920;visibility:visible;mso-wrap-style:square;mso-width-percent:0;mso-height-percent:0;mso-wrap-distance-left:9pt;mso-wrap-distance-top:0;mso-wrap-distance-right:9pt;mso-wrap-distance-bottom:0;mso-position-horizontal:absolute;mso-position-horizontal-relative:page;mso-position-vertical:absolute;mso-position-vertical-relative:text;mso-width-percent:0;mso-height-percent:0;mso-width-relative:margin;mso-height-relative:margin;v-text-anchor:middle" o:gfxdata="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" fillcolor="#c45911 [2405]" strokecolor="#1f3763 [1604]" strokeweight="1pt">
+              <v:oval w14:anchorId="60F150D2" id="Elipse 42" o:spid="_x0000_s1032" style="position:absolute;margin-left:43.95pt;margin-top:567.8pt;width:101.25pt;height:91.65pt;z-index:251729920;visibility:visible;mso-wrap-style:square;mso-width-percent:0;mso-height-percent:0;mso-wrap-distance-left:9pt;mso-wrap-distance-top:0;mso-wrap-distance-right:9pt;mso-wrap-distance-bottom:0;mso-position-horizontal:absolute;mso-position-horizontal-relative:page;mso-position-vertical:absolute;mso-position-vertical-relative:text;mso-width-percent:0;mso-height-percent:0;mso-width-relative:margin;mso-height-relative:margin;v-text-anchor:middle" o:gfxdata="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" fillcolor="#c45911 [2405]" strokecolor="#1f3763 [1604]" strokeweight="1pt">
                 <v:stroke joinstyle="miter"/>
                 <v:textbox>
                   <w:txbxContent>
@@ -201,9 +2068,11 @@
                             <w:pPr>
                               <w:jc w:val="center"/>
                             </w:pPr>
+                            <w:proofErr w:type="spellStart"/>
                             <w:r>
                               <w:t>CharcuteríaDial</w:t>
                             </w:r>
+                            <w:proofErr w:type="spellEnd"/>
                           </w:p>
                           <w:p>
                             <w:pPr>
@@ -235,7 +2104,7 @@
           </mc:Choice>
           <mc:Fallback>
             <w:pict>
-              <v:oval w14:anchorId="478EBF3D" id="Elipse 41" o:spid="_x0000_s1027" style="position:absolute;margin-left:65.45pt;margin-top:480.85pt;width:101.25pt;height:83.2pt;z-index:251727872;visibility:visible;mso-wrap-style:square;mso-width-percent:0;mso-height-percent:0;mso-wrap-distance-left:9pt;mso-wrap-distance-top:0;mso-wrap-distance-right:9pt;mso-wrap-distance-bottom:0;mso-position-horizontal:absolute;mso-position-horizontal-relative:page;mso-position-vertical:absolute;mso-position-vertical-relative:text;mso-width-percent:0;mso-height-percent:0;mso-width-relative:margin;mso-height-relative:margin;v-text-anchor:middle" o:gfxdata="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" fillcolor="#c45911 [2405]" strokecolor="#1f3763 [1604]" strokeweight="1pt">
+              <v:oval w14:anchorId="478EBF3D" id="Elipse 41" o:spid="_x0000_s1033" style="position:absolute;margin-left:65.45pt;margin-top:480.85pt;width:101.25pt;height:83.2pt;z-index:251727872;visibility:visible;mso-wrap-style:square;mso-width-percent:0;mso-height-percent:0;mso-wrap-distance-left:9pt;mso-wrap-distance-top:0;mso-wrap-distance-right:9pt;mso-wrap-distance-bottom:0;mso-position-horizontal:absolute;mso-position-horizontal-relative:page;mso-position-vertical:absolute;mso-position-vertical-relative:text;mso-width-percent:0;mso-height-percent:0;mso-width-relative:margin;mso-height-relative:margin;v-text-anchor:middle" o:gfxdata="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" fillcolor="#c45911 [2405]" strokecolor="#1f3763 [1604]" strokeweight="1pt">
                 <v:stroke joinstyle="miter"/>
                 <v:textbox>
                   <w:txbxContent>
@@ -243,9 +2112,11 @@
                       <w:pPr>
                         <w:jc w:val="center"/>
                       </w:pPr>
+                      <w:proofErr w:type="spellStart"/>
                       <w:r>
                         <w:t>CharcuteríaDial</w:t>
                       </w:r>
+                      <w:proofErr w:type="spellEnd"/>
                     </w:p>
                     <w:p>
                       <w:pPr>
@@ -270,7 +2141,7 @@
         <mc:AlternateContent>
           <mc:Choice Requires="wps">
             <w:drawing>
-              <wp:anchor distT="0" distB="0" distL="114300" distR="114300" simplePos="0" relativeHeight="251776000" behindDoc="0" locked="0" layoutInCell="1" allowOverlap="1" wp14:anchorId="34B186AD" wp14:editId="2DE5035B">
+              <wp:anchor distT="0" distB="0" distL="114300" distR="114300" simplePos="0" relativeHeight="251776000" behindDoc="0" locked="0" layoutInCell="1" allowOverlap="1" wp14:anchorId="34B186AD" wp14:editId="728899E5">
                 <wp:simplePos x="0" y="0"/>
                 <wp:positionH relativeFrom="margin">
                   <wp:align>right</wp:align>
@@ -331,95 +2202,7 @@
           </mc:Choice>
           <mc:Fallback>
             <w:pict>
-              <v:shapetype w14:anchorId="7E626B0B" id="_x0000_t38" coordsize="21600,21600" o:spt="38" o:oned="t" path="m,c@0,0@1,5400@1,10800@1,16200@2,21600,21600,21600e" filled="f">
-                <v:formulas>
-                  <v:f eqn="mid #0 0"/>
-                  <v:f eqn="val #0"/>
-                  <v:f eqn="mid #0 21600"/>
-                </v:formulas>
-                <v:path arrowok="t" fillok="f" o:connecttype="none"/>
-                <v:handles>
-                  <v:h position="#0,center"/>
-                </v:handles>
-                <o:lock v:ext="edit" shapetype="t"/>
-              </v:shapetype>
-              <v:shape id="Conector: curvado 62" o:spid="_x0000_s1026" type="#_x0000_t38" style="position:absolute;margin-left:107.8pt;margin-top:51.4pt;width:159pt;height:423pt;flip:x y;z-index:251776000;visibility:visible;mso-wrap-style:square;mso-width-percent:0;mso-height-percent:0;mso-wrap-distance-left:9pt;mso-wrap-distance-top:0;mso-wrap-distance-right:9pt;mso-wrap-distance-bottom:0;mso-position-horizontal:right;mso-position-horizontal-relative:margin;mso-position-vertical:absolute;mso-position-vertical-relative:text;mso-width-percent:0;mso-height-percent:0;mso-width-relative:margin;mso-height-relative:margin" o:gfxdata="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" adj="10800" strokecolor="#70ad47 [3209]" strokeweight=".5pt">
-                <v:stroke endarrow="block" joinstyle="miter"/>
-                <w10:wrap anchorx="margin"/>
-              </v:shape>
-            </w:pict>
-          </mc:Fallback>
-        </mc:AlternateContent>
-      </w:r>
-      <w:r>
-        <w:rPr>
-          <w:noProof/>
-        </w:rPr>
-        <mc:AlternateContent>
-          <mc:Choice Requires="wps">
-            <w:drawing>
-              <wp:anchor distT="0" distB="0" distL="114300" distR="114300" simplePos="0" relativeHeight="251778048" behindDoc="0" locked="0" layoutInCell="1" allowOverlap="1" wp14:anchorId="1870A280" wp14:editId="72938BE0">
-                <wp:simplePos x="0" y="0"/>
-                <wp:positionH relativeFrom="margin">
-                  <wp:posOffset>2767965</wp:posOffset>
-                </wp:positionH>
-                <wp:positionV relativeFrom="paragraph">
-                  <wp:posOffset>6005830</wp:posOffset>
-                </wp:positionV>
-                <wp:extent cx="2705100" cy="3028950"/>
-                <wp:effectExtent l="38100" t="0" r="19050" b="95250"/>
-                <wp:wrapNone/>
-                <wp:docPr id="63" name="Conector: curvado 63"/>
-                <wp:cNvGraphicFramePr/>
-                <a:graphic xmlns:a="http://schemas.openxmlformats.org/drawingml/2006/main">
-                  <a:graphicData uri="http://schemas.microsoft.com/office/word/2010/wordprocessingShape">
-                    <wps:wsp>
-                      <wps:cNvCnPr/>
-                      <wps:spPr>
-                        <a:xfrm flipH="1">
-                          <a:off x="0" y="0"/>
-                          <a:ext cx="2705100" cy="3028950"/>
-                        </a:xfrm>
-                        <a:prstGeom prst="curvedConnector3">
-                          <a:avLst/>
-                        </a:prstGeom>
-                        <a:ln>
-                          <a:solidFill>
-                            <a:schemeClr val="accent6"/>
-                          </a:solidFill>
-                          <a:tailEnd type="triangle"/>
-                        </a:ln>
-                      </wps:spPr>
-                      <wps:style>
-                        <a:lnRef idx="1">
-                          <a:schemeClr val="accent1"/>
-                        </a:lnRef>
-                        <a:fillRef idx="0">
-                          <a:schemeClr val="accent1"/>
-                        </a:fillRef>
-                        <a:effectRef idx="0">
-                          <a:schemeClr val="accent1"/>
-                        </a:effectRef>
-                        <a:fontRef idx="minor">
-                          <a:schemeClr val="tx1"/>
-                        </a:fontRef>
-                      </wps:style>
-                      <wps:bodyPr/>
-                    </wps:wsp>
-                  </a:graphicData>
-                </a:graphic>
-                <wp14:sizeRelH relativeFrom="margin">
-                  <wp14:pctWidth>0</wp14:pctWidth>
-                </wp14:sizeRelH>
-                <wp14:sizeRelV relativeFrom="margin">
-                  <wp14:pctHeight>0</wp14:pctHeight>
-                </wp14:sizeRelV>
-              </wp:anchor>
-            </w:drawing>
-          </mc:Choice>
-          <mc:Fallback>
-            <w:pict>
-              <v:shape w14:anchorId="39E6B754" id="Conector: curvado 63" o:spid="_x0000_s1026" type="#_x0000_t38" style="position:absolute;margin-left:217.95pt;margin-top:472.9pt;width:213pt;height:238.5pt;flip:x;z-index:251778048;visibility:visible;mso-wrap-style:square;mso-width-percent:0;mso-height-percent:0;mso-wrap-distance-left:9pt;mso-wrap-distance-top:0;mso-wrap-distance-right:9pt;mso-wrap-distance-bottom:0;mso-position-horizontal:absolute;mso-position-horizontal-relative:margin;mso-position-vertical:absolute;mso-position-vertical-relative:text;mso-width-percent:0;mso-height-percent:0;mso-width-relative:margin;mso-height-relative:margin" o:gfxdata="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" adj="10800" strokecolor="#70ad47 [3209]" strokeweight=".5pt">
+              <v:shape w14:anchorId="0D393C4F" id="Conector: curvado 62" o:spid="_x0000_s1026" type="#_x0000_t38" style="position:absolute;margin-left:107.8pt;margin-top:51.4pt;width:159pt;height:423pt;flip:x y;z-index:251776000;visibility:visible;mso-wrap-style:square;mso-width-percent:0;mso-height-percent:0;mso-wrap-distance-left:9pt;mso-wrap-distance-top:0;mso-wrap-distance-right:9pt;mso-wrap-distance-bottom:0;mso-position-horizontal:right;mso-position-horizontal-relative:margin;mso-position-vertical:absolute;mso-position-vertical-relative:text;mso-width-percent:0;mso-height-percent:0;mso-width-relative:margin;mso-height-relative:margin" o:gfxdata="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" adj="10800" strokecolor="#70ad47 [3209]" strokeweight=".5pt">
                 <v:stroke endarrow="block" joinstyle="miter"/>
                 <w10:wrap anchorx="margin"/>
               </v:shape>
@@ -511,7 +2294,7 @@
         <mc:AlternateContent>
           <mc:Choice Requires="wps">
             <w:drawing>
-              <wp:anchor distT="45720" distB="45720" distL="114300" distR="114300" simplePos="0" relativeHeight="251676672" behindDoc="1" locked="0" layoutInCell="1" allowOverlap="1" wp14:anchorId="0F4D368D" wp14:editId="4D83755C">
+              <wp:anchor distT="45720" distB="45720" distL="114300" distR="114300" simplePos="0" relativeHeight="251676672" behindDoc="1" locked="0" layoutInCell="1" allowOverlap="1" wp14:anchorId="0F4D368D" wp14:editId="6B1493FF">
                 <wp:simplePos x="0" y="0"/>
                 <wp:positionH relativeFrom="page">
                   <wp:posOffset>3045460</wp:posOffset>
@@ -560,9 +2343,11 @@
                                 <w:numId w:val="1"/>
                               </w:numPr>
                             </w:pPr>
+                            <w:proofErr w:type="spellStart"/>
                             <w:r>
                               <w:t>Scanf</w:t>
                             </w:r>
+                            <w:proofErr w:type="spellEnd"/>
                           </w:p>
                           <w:p>
                             <w:pPr>
@@ -572,8 +2357,13 @@
                                 <w:numId w:val="1"/>
                               </w:numPr>
                             </w:pPr>
+                            <w:proofErr w:type="spellStart"/>
                             <w:r>
-                              <w:t>Switch case</w:t>
+                              <w:t>Switch</w:t>
+                            </w:r>
+                            <w:proofErr w:type="spellEnd"/>
+                            <w:r>
+                              <w:t xml:space="preserve"> case</w:t>
                             </w:r>
                           </w:p>
                         </w:txbxContent>
@@ -599,7 +2389,7 @@
                 <v:stroke joinstyle="miter"/>
                 <v:path gradientshapeok="t" o:connecttype="rect"/>
               </v:shapetype>
-              <v:shape id="Cuadro de texto 2" o:spid="_x0000_s1028" type="#_x0000_t202" style="position:absolute;margin-left:239.8pt;margin-top:58.9pt;width:164.25pt;height:42pt;z-index:-251639808;visibility:visible;mso-wrap-style:square;mso-width-percent:0;mso-height-percent:0;mso-wrap-distance-left:9pt;mso-wrap-distance-top:3.6pt;mso-wrap-distance-right:9pt;mso-wrap-distance-bottom:3.6pt;mso-position-horizontal:absolute;mso-position-horizontal-relative:page;mso-position-vertical:absolute;mso-position-vertical-relative:text;mso-width-percent:0;mso-height-percent:0;mso-width-relative:margin;mso-height-relative:margin;v-text-anchor:top" o:gfxdata="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" stroked="f">
+              <v:shape id="Cuadro de texto 2" o:spid="_x0000_s1034" type="#_x0000_t202" style="position:absolute;margin-left:239.8pt;margin-top:58.9pt;width:164.25pt;height:42pt;z-index:-251639808;visibility:visible;mso-wrap-style:square;mso-width-percent:0;mso-height-percent:0;mso-wrap-distance-left:9pt;mso-wrap-distance-top:3.6pt;mso-wrap-distance-right:9pt;mso-wrap-distance-bottom:3.6pt;mso-position-horizontal:absolute;mso-position-horizontal-relative:page;mso-position-vertical:absolute;mso-position-vertical-relative:text;mso-width-percent:0;mso-height-percent:0;mso-width-relative:margin;mso-height-relative:margin;v-text-anchor:top" o:gfxdata="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" stroked="f">
                 <v:textbox>
                   <w:txbxContent>
                     <w:p>
@@ -610,9 +2400,11 @@
                           <w:numId w:val="1"/>
                         </w:numPr>
                       </w:pPr>
+                      <w:proofErr w:type="spellStart"/>
                       <w:r>
                         <w:t>Scanf</w:t>
                       </w:r>
+                      <w:proofErr w:type="spellEnd"/>
                     </w:p>
                     <w:p>
                       <w:pPr>
@@ -622,134 +2414,19 @@
                           <w:numId w:val="1"/>
                         </w:numPr>
                       </w:pPr>
+                      <w:proofErr w:type="spellStart"/>
                       <w:r>
-                        <w:t>Switch case</w:t>
+                        <w:t>Switch</w:t>
+                      </w:r>
+                      <w:proofErr w:type="spellEnd"/>
+                      <w:r>
+                        <w:t xml:space="preserve"> case</w:t>
                       </w:r>
                     </w:p>
                   </w:txbxContent>
                 </v:textbox>
                 <w10:wrap anchorx="page"/>
               </v:shape>
-            </w:pict>
-          </mc:Fallback>
-        </mc:AlternateContent>
-      </w:r>
-      <w:r>
-        <w:rPr>
-          <w:noProof/>
-        </w:rPr>
-        <mc:AlternateContent>
-          <mc:Choice Requires="wps">
-            <w:drawing>
-              <wp:anchor distT="0" distB="0" distL="114300" distR="114300" simplePos="0" relativeHeight="251738112" behindDoc="0" locked="0" layoutInCell="1" allowOverlap="1" wp14:anchorId="4BB7F264" wp14:editId="4BBC962E">
-                <wp:simplePos x="0" y="0"/>
-                <wp:positionH relativeFrom="margin">
-                  <wp:posOffset>5339715</wp:posOffset>
-                </wp:positionH>
-                <wp:positionV relativeFrom="paragraph">
-                  <wp:posOffset>5272405</wp:posOffset>
-                </wp:positionV>
-                <wp:extent cx="981075" cy="885825"/>
-                <wp:effectExtent l="0" t="0" r="28575" b="28575"/>
-                <wp:wrapNone/>
-                <wp:docPr id="46" name="Elipse 46"/>
-                <wp:cNvGraphicFramePr/>
-                <a:graphic xmlns:a="http://schemas.openxmlformats.org/drawingml/2006/main">
-                  <a:graphicData uri="http://schemas.microsoft.com/office/word/2010/wordprocessingShape">
-                    <wps:wsp>
-                      <wps:cNvSpPr/>
-                      <wps:spPr>
-                        <a:xfrm>
-                          <a:off x="0" y="0"/>
-                          <a:ext cx="981075" cy="885825"/>
-                        </a:xfrm>
-                        <a:prstGeom prst="ellipse">
-                          <a:avLst/>
-                        </a:prstGeom>
-                        <a:solidFill>
-                          <a:srgbClr val="92D050"/>
-                        </a:solidFill>
-                      </wps:spPr>
-                      <wps:style>
-                        <a:lnRef idx="2">
-                          <a:schemeClr val="accent1">
-                            <a:shade val="50000"/>
-                          </a:schemeClr>
-                        </a:lnRef>
-                        <a:fillRef idx="1">
-                          <a:schemeClr val="accent1"/>
-                        </a:fillRef>
-                        <a:effectRef idx="0">
-                          <a:schemeClr val="accent1"/>
-                        </a:effectRef>
-                        <a:fontRef idx="minor">
-                          <a:schemeClr val="lt1"/>
-                        </a:fontRef>
-                      </wps:style>
-                      <wps:txbx>
-                        <w:txbxContent>
-                          <w:p>
-                            <w:pPr>
-                              <w:jc w:val="center"/>
-                            </w:pPr>
-                            <w:r>
-                              <w:t>Frutería</w:t>
-                            </w:r>
-                          </w:p>
-                          <w:p>
-                            <w:pPr>
-                              <w:jc w:val="center"/>
-                            </w:pPr>
-                            <w:r>
-                              <w:t>Manolo</w:t>
-                            </w:r>
-                          </w:p>
-                        </w:txbxContent>
-                      </wps:txbx>
-                      <wps:bodyPr rot="0" spcFirstLastPara="0" vertOverflow="overflow" horzOverflow="overflow" vert="horz" wrap="square" lIns="91440" tIns="45720" rIns="91440" bIns="45720" numCol="1" spcCol="0" rtlCol="0" fromWordArt="0" anchor="ctr" anchorCtr="0" forceAA="0" compatLnSpc="1">
-                        <a:prstTxWarp prst="textNoShape">
-                          <a:avLst/>
-                        </a:prstTxWarp>
-                        <a:noAutofit/>
-                      </wps:bodyPr>
-                    </wps:wsp>
-                  </a:graphicData>
-                </a:graphic>
-                <wp14:sizeRelH relativeFrom="margin">
-                  <wp14:pctWidth>0</wp14:pctWidth>
-                </wp14:sizeRelH>
-                <wp14:sizeRelV relativeFrom="margin">
-                  <wp14:pctHeight>0</wp14:pctHeight>
-                </wp14:sizeRelV>
-              </wp:anchor>
-            </w:drawing>
-          </mc:Choice>
-          <mc:Fallback>
-            <w:pict>
-              <v:oval w14:anchorId="4BB7F264" id="Elipse 46" o:spid="_x0000_s1029" style="position:absolute;margin-left:420.45pt;margin-top:415.15pt;width:77.25pt;height:69.75pt;z-index:251738112;visibility:visible;mso-wrap-style:square;mso-width-percent:0;mso-height-percent:0;mso-wrap-distance-left:9pt;mso-wrap-distance-top:0;mso-wrap-distance-right:9pt;mso-wrap-distance-bottom:0;mso-position-horizontal:absolute;mso-position-horizontal-relative:margin;mso-position-vertical:absolute;mso-position-vertical-relative:text;mso-width-percent:0;mso-height-percent:0;mso-width-relative:margin;mso-height-relative:margin;v-text-anchor:middle" o:gfxdata="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" fillcolor="#92d050" strokecolor="#1f3763 [1604]" strokeweight="1pt">
-                <v:stroke joinstyle="miter"/>
-                <v:textbox>
-                  <w:txbxContent>
-                    <w:p>
-                      <w:pPr>
-                        <w:jc w:val="center"/>
-                      </w:pPr>
-                      <w:r>
-                        <w:t>Frutería</w:t>
-                      </w:r>
-                    </w:p>
-                    <w:p>
-                      <w:pPr>
-                        <w:jc w:val="center"/>
-                      </w:pPr>
-                      <w:r>
-                        <w:t>Manolo</w:t>
-                      </w:r>
-                    </w:p>
-                  </w:txbxContent>
-                </v:textbox>
-                <w10:wrap anchorx="margin"/>
-              </v:oval>
             </w:pict>
           </mc:Fallback>
         </mc:AlternateContent>
@@ -810,9 +2487,11 @@
                                 <w:numId w:val="2"/>
                               </w:numPr>
                             </w:pPr>
+                            <w:proofErr w:type="spellStart"/>
                             <w:r>
                               <w:t>if</w:t>
                             </w:r>
+                            <w:proofErr w:type="spellEnd"/>
                           </w:p>
                         </w:txbxContent>
                       </wps:txbx>
@@ -833,7 +2512,7 @@
           </mc:Choice>
           <mc:Fallback>
             <w:pict>
-              <v:shape w14:anchorId="5E9BE65A" id="_x0000_s1030" type="#_x0000_t202" style="position:absolute;margin-left:460.5pt;margin-top:392.65pt;width:73.5pt;height:26.25pt;z-index:-251596800;visibility:visible;mso-wrap-style:square;mso-width-percent:0;mso-height-percent:0;mso-wrap-distance-left:9pt;mso-wrap-distance-top:3.6pt;mso-wrap-distance-right:9pt;mso-wrap-distance-bottom:3.6pt;mso-position-horizontal:absolute;mso-position-horizontal-relative:page;mso-position-vertical:absolute;mso-position-vertical-relative:text;mso-width-percent:0;mso-height-percent:0;mso-width-relative:margin;mso-height-relative:margin;v-text-anchor:top" o:gfxdata="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" stroked="f">
+              <v:shape w14:anchorId="5E9BE65A" id="_x0000_s1035" type="#_x0000_t202" style="position:absolute;margin-left:460.5pt;margin-top:392.65pt;width:73.5pt;height:26.25pt;z-index:-251596800;visibility:visible;mso-wrap-style:square;mso-width-percent:0;mso-height-percent:0;mso-wrap-distance-left:9pt;mso-wrap-distance-top:3.6pt;mso-wrap-distance-right:9pt;mso-wrap-distance-bottom:3.6pt;mso-position-horizontal:absolute;mso-position-horizontal-relative:page;mso-position-vertical:absolute;mso-position-vertical-relative:text;mso-width-percent:0;mso-height-percent:0;mso-width-relative:margin;mso-height-relative:margin;v-text-anchor:top" o:gfxdata="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" stroked="f">
                 <v:textbox>
                   <w:txbxContent>
                     <w:p>
@@ -844,9 +2523,11 @@
                           <w:numId w:val="2"/>
                         </w:numPr>
                       </w:pPr>
+                      <w:proofErr w:type="spellStart"/>
                       <w:r>
                         <w:t>if</w:t>
                       </w:r>
+                      <w:proofErr w:type="spellEnd"/>
                     </w:p>
                   </w:txbxContent>
                 </v:textbox>
@@ -912,9 +2593,19 @@
                                 <w:numId w:val="2"/>
                               </w:numPr>
                             </w:pPr>
+                            <w:proofErr w:type="spellStart"/>
                             <w:r>
-                              <w:t>Else if</w:t>
+                              <w:t>Else</w:t>
                             </w:r>
+                            <w:proofErr w:type="spellEnd"/>
+                            <w:r>
+                              <w:t xml:space="preserve"> </w:t>
+                            </w:r>
+                            <w:proofErr w:type="spellStart"/>
+                            <w:r>
+                              <w:t>if</w:t>
+                            </w:r>
+                            <w:proofErr w:type="spellEnd"/>
                           </w:p>
                         </w:txbxContent>
                       </wps:txbx>
@@ -935,7 +2626,7 @@
           </mc:Choice>
           <mc:Fallback>
             <w:pict>
-              <v:shape w14:anchorId="2C2AA0A5" id="_x0000_s1031" type="#_x0000_t202" style="position:absolute;margin-left:375.7pt;margin-top:491.65pt;width:96.75pt;height:26.25pt;z-index:-251592704;visibility:visible;mso-wrap-style:square;mso-width-percent:0;mso-height-percent:0;mso-wrap-distance-left:9pt;mso-wrap-distance-top:3.6pt;mso-wrap-distance-right:9pt;mso-wrap-distance-bottom:3.6pt;mso-position-horizontal:absolute;mso-position-horizontal-relative:margin;mso-position-vertical:absolute;mso-position-vertical-relative:text;mso-width-percent:0;mso-height-percent:0;mso-width-relative:margin;mso-height-relative:margin;v-text-anchor:top" o:gfxdata="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" stroked="f">
+              <v:shape w14:anchorId="2C2AA0A5" id="_x0000_s1036" type="#_x0000_t202" style="position:absolute;margin-left:375.7pt;margin-top:491.65pt;width:96.75pt;height:26.25pt;z-index:-251592704;visibility:visible;mso-wrap-style:square;mso-width-percent:0;mso-height-percent:0;mso-wrap-distance-left:9pt;mso-wrap-distance-top:3.6pt;mso-wrap-distance-right:9pt;mso-wrap-distance-bottom:3.6pt;mso-position-horizontal:absolute;mso-position-horizontal-relative:margin;mso-position-vertical:absolute;mso-position-vertical-relative:text;mso-width-percent:0;mso-height-percent:0;mso-width-relative:margin;mso-height-relative:margin;v-text-anchor:top" o:gfxdata="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" stroked="f">
                 <v:textbox>
                   <w:txbxContent>
                     <w:p>
@@ -946,9 +2637,19 @@
                           <w:numId w:val="2"/>
                         </w:numPr>
                       </w:pPr>
+                      <w:proofErr w:type="spellStart"/>
                       <w:r>
-                        <w:t>Else if</w:t>
+                        <w:t>Else</w:t>
                       </w:r>
+                      <w:proofErr w:type="spellEnd"/>
+                      <w:r>
+                        <w:t xml:space="preserve"> </w:t>
+                      </w:r>
+                      <w:proofErr w:type="spellStart"/>
+                      <w:r>
+                        <w:t>if</w:t>
+                      </w:r>
+                      <w:proofErr w:type="spellEnd"/>
                     </w:p>
                   </w:txbxContent>
                 </v:textbox>
@@ -1014,9 +2715,19 @@
                                 <w:numId w:val="2"/>
                               </w:numPr>
                             </w:pPr>
+                            <w:proofErr w:type="spellStart"/>
                             <w:r>
-                              <w:t>Else if</w:t>
+                              <w:t>Else</w:t>
                             </w:r>
+                            <w:proofErr w:type="spellEnd"/>
+                            <w:r>
+                              <w:t xml:space="preserve"> </w:t>
+                            </w:r>
+                            <w:proofErr w:type="spellStart"/>
+                            <w:r>
+                              <w:t>if</w:t>
+                            </w:r>
+                            <w:proofErr w:type="spellEnd"/>
                           </w:p>
                         </w:txbxContent>
                       </wps:txbx>
@@ -1037,7 +2748,7 @@
           </mc:Choice>
           <mc:Fallback>
             <w:pict>
-              <v:shape w14:anchorId="363762B6" id="_x0000_s1032" type="#_x0000_t202" style="position:absolute;margin-left:125.6pt;margin-top:560.65pt;width:96.75pt;height:26.25pt;z-index:-251590656;visibility:visible;mso-wrap-style:square;mso-width-percent:0;mso-height-percent:0;mso-wrap-distance-left:9pt;mso-wrap-distance-top:3.6pt;mso-wrap-distance-right:9pt;mso-wrap-distance-bottom:3.6pt;mso-position-horizontal:absolute;mso-position-horizontal-relative:margin;mso-position-vertical:absolute;mso-position-vertical-relative:text;mso-width-percent:0;mso-height-percent:0;mso-width-relative:margin;mso-height-relative:margin;v-text-anchor:top" o:gfxdata="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" stroked="f">
+              <v:shape w14:anchorId="363762B6" id="_x0000_s1037" type="#_x0000_t202" style="position:absolute;margin-left:125.6pt;margin-top:560.65pt;width:96.75pt;height:26.25pt;z-index:-251590656;visibility:visible;mso-wrap-style:square;mso-width-percent:0;mso-height-percent:0;mso-wrap-distance-left:9pt;mso-wrap-distance-top:3.6pt;mso-wrap-distance-right:9pt;mso-wrap-distance-bottom:3.6pt;mso-position-horizontal:absolute;mso-position-horizontal-relative:margin;mso-position-vertical:absolute;mso-position-vertical-relative:text;mso-width-percent:0;mso-height-percent:0;mso-width-relative:margin;mso-height-relative:margin;v-text-anchor:top" o:gfxdata="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" stroked="f">
                 <v:textbox>
                   <w:txbxContent>
                     <w:p>
@@ -1048,9 +2759,19 @@
                           <w:numId w:val="2"/>
                         </w:numPr>
                       </w:pPr>
+                      <w:proofErr w:type="spellStart"/>
                       <w:r>
-                        <w:t>Else if</w:t>
+                        <w:t>Else</w:t>
                       </w:r>
+                      <w:proofErr w:type="spellEnd"/>
+                      <w:r>
+                        <w:t xml:space="preserve"> </w:t>
+                      </w:r>
+                      <w:proofErr w:type="spellStart"/>
+                      <w:r>
+                        <w:t>if</w:t>
+                      </w:r>
+                      <w:proofErr w:type="spellEnd"/>
                     </w:p>
                   </w:txbxContent>
                 </v:textbox>
@@ -1116,9 +2837,11 @@
                                 <w:numId w:val="2"/>
                               </w:numPr>
                             </w:pPr>
+                            <w:proofErr w:type="spellStart"/>
                             <w:r>
                               <w:t>Scanf</w:t>
                             </w:r>
+                            <w:proofErr w:type="spellEnd"/>
                           </w:p>
                           <w:p>
                             <w:pPr>
@@ -1128,8 +2851,13 @@
                                 <w:numId w:val="2"/>
                               </w:numPr>
                             </w:pPr>
+                            <w:proofErr w:type="spellStart"/>
                             <w:r>
-                              <w:t>Switch case</w:t>
+                              <w:t>Switch</w:t>
+                            </w:r>
+                            <w:proofErr w:type="spellEnd"/>
+                            <w:r>
+                              <w:t xml:space="preserve"> case</w:t>
                             </w:r>
                           </w:p>
                         </w:txbxContent>
@@ -1151,7 +2879,7 @@
           </mc:Choice>
           <mc:Fallback>
             <w:pict>
-              <v:shape w14:anchorId="2853066D" id="_x0000_s1033" type="#_x0000_t202" style="position:absolute;margin-left:-33pt;margin-top:218.1pt;width:164.25pt;height:42pt;z-index:-251637760;visibility:visible;mso-wrap-style:square;mso-width-percent:0;mso-height-percent:0;mso-wrap-distance-left:9pt;mso-wrap-distance-top:3.6pt;mso-wrap-distance-right:9pt;mso-wrap-distance-bottom:3.6pt;mso-position-horizontal:absolute;mso-position-horizontal-relative:text;mso-position-vertical:absolute;mso-position-vertical-relative:text;mso-width-percent:0;mso-height-percent:0;mso-width-relative:margin;mso-height-relative:margin;v-text-anchor:top" o:gfxdata="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" stroked="f">
+              <v:shape w14:anchorId="2853066D" id="_x0000_s1038" type="#_x0000_t202" style="position:absolute;margin-left:-33pt;margin-top:218.1pt;width:164.25pt;height:42pt;z-index:-251637760;visibility:visible;mso-wrap-style:square;mso-width-percent:0;mso-height-percent:0;mso-wrap-distance-left:9pt;mso-wrap-distance-top:3.6pt;mso-wrap-distance-right:9pt;mso-wrap-distance-bottom:3.6pt;mso-position-horizontal:absolute;mso-position-horizontal-relative:text;mso-position-vertical:absolute;mso-position-vertical-relative:text;mso-width-percent:0;mso-height-percent:0;mso-width-relative:margin;mso-height-relative:margin;v-text-anchor:top" o:gfxdata="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" stroked="f">
                 <v:textbox>
                   <w:txbxContent>
                     <w:p>
@@ -1162,9 +2890,11 @@
                           <w:numId w:val="2"/>
                         </w:numPr>
                       </w:pPr>
+                      <w:proofErr w:type="spellStart"/>
                       <w:r>
                         <w:t>Scanf</w:t>
                       </w:r>
+                      <w:proofErr w:type="spellEnd"/>
                     </w:p>
                     <w:p>
                       <w:pPr>
@@ -1174,8 +2904,13 @@
                           <w:numId w:val="2"/>
                         </w:numPr>
                       </w:pPr>
+                      <w:proofErr w:type="spellStart"/>
                       <w:r>
-                        <w:t>Switch case</w:t>
+                        <w:t>Switch</w:t>
+                      </w:r>
+                      <w:proofErr w:type="spellEnd"/>
+                      <w:r>
+                        <w:t xml:space="preserve"> case</w:t>
                       </w:r>
                     </w:p>
                   </w:txbxContent>
@@ -1192,7 +2927,7 @@
         <mc:AlternateContent>
           <mc:Choice Requires="wps">
             <w:drawing>
-              <wp:anchor distT="0" distB="0" distL="114300" distR="114300" simplePos="0" relativeHeight="251705344" behindDoc="0" locked="0" layoutInCell="1" allowOverlap="1" wp14:anchorId="74038271" wp14:editId="31CCFA82">
+              <wp:anchor distT="0" distB="0" distL="114300" distR="114300" simplePos="0" relativeHeight="251705344" behindDoc="0" locked="0" layoutInCell="1" allowOverlap="1" wp14:anchorId="74038271" wp14:editId="6F79EB7A">
                 <wp:simplePos x="0" y="0"/>
                 <wp:positionH relativeFrom="margin">
                   <wp:posOffset>5111115</wp:posOffset>
@@ -1250,7 +2985,7 @@
           </mc:Choice>
           <mc:Fallback>
             <w:pict>
-              <v:shapetype w14:anchorId="1920437E" id="_x0000_t34" coordsize="21600,21600" o:spt="34" o:oned="t" adj="10800" path="m,l@0,0@0,21600,21600,21600e" filled="f">
+              <v:shapetype w14:anchorId="6FE1A727" id="_x0000_t34" coordsize="21600,21600" o:spt="34" o:oned="t" adj="10800" path="m,l@0,0@0,21600,21600,21600e" filled="f">
                 <v:stroke joinstyle="miter"/>
                 <v:formulas>
                   <v:f eqn="val #0"/>
@@ -1276,18 +3011,18 @@
         <mc:AlternateContent>
           <mc:Choice Requires="wps">
             <w:drawing>
-              <wp:anchor distT="0" distB="0" distL="114300" distR="114300" simplePos="0" relativeHeight="251767808" behindDoc="0" locked="0" layoutInCell="1" allowOverlap="1" wp14:anchorId="451030ED" wp14:editId="272D5938">
+              <wp:anchor distT="0" distB="0" distL="114300" distR="114300" simplePos="0" relativeHeight="251782144" behindDoc="0" locked="0" layoutInCell="1" allowOverlap="1" wp14:anchorId="01E74A63" wp14:editId="3B1CFD78">
                 <wp:simplePos x="0" y="0"/>
-                <wp:positionH relativeFrom="column">
-                  <wp:posOffset>3263264</wp:posOffset>
+                <wp:positionH relativeFrom="margin">
+                  <wp:posOffset>3539490</wp:posOffset>
                 </wp:positionH>
                 <wp:positionV relativeFrom="paragraph">
-                  <wp:posOffset>681355</wp:posOffset>
+                  <wp:posOffset>319404</wp:posOffset>
                 </wp:positionV>
-                <wp:extent cx="180975" cy="5791200"/>
-                <wp:effectExtent l="38100" t="38100" r="9525" b="19050"/>
+                <wp:extent cx="1733550" cy="6753225"/>
+                <wp:effectExtent l="0" t="0" r="19050" b="28575"/>
                 <wp:wrapNone/>
-                <wp:docPr id="58" name="Conector: curvado 58"/>
+                <wp:docPr id="193" name="Conector: curvado 193"/>
                 <wp:cNvGraphicFramePr/>
                 <a:graphic xmlns:a="http://schemas.openxmlformats.org/drawingml/2006/main">
                   <a:graphicData uri="http://schemas.microsoft.com/office/word/2010/wordprocessingShape">
@@ -1296,27 +3031,30 @@
                       <wps:spPr>
                         <a:xfrm flipH="1" flipV="1">
                           <a:off x="0" y="0"/>
-                          <a:ext cx="180975" cy="5791200"/>
+                          <a:ext cx="1733550" cy="6753225"/>
                         </a:xfrm>
                         <a:prstGeom prst="curvedConnector3">
                           <a:avLst/>
                         </a:prstGeom>
-                        <a:ln>
+                        <a:ln w="9525" cap="flat" cmpd="sng" algn="ctr">
                           <a:solidFill>
-                            <a:srgbClr val="00B0F0"/>
+                            <a:schemeClr val="dk1"/>
                           </a:solidFill>
-                          <a:tailEnd type="triangle"/>
+                          <a:prstDash val="dash"/>
+                          <a:round/>
+                          <a:headEnd type="none" w="med" len="med"/>
+                          <a:tailEnd type="none" w="med" len="med"/>
                         </a:ln>
                       </wps:spPr>
                       <wps:style>
-                        <a:lnRef idx="1">
-                          <a:schemeClr val="accent1"/>
+                        <a:lnRef idx="0">
+                          <a:scrgbClr r="0" g="0" b="0"/>
                         </a:lnRef>
                         <a:fillRef idx="0">
-                          <a:schemeClr val="accent1"/>
+                          <a:scrgbClr r="0" g="0" b="0"/>
                         </a:fillRef>
                         <a:effectRef idx="0">
-                          <a:schemeClr val="accent1"/>
+                          <a:scrgbClr r="0" g="0" b="0"/>
                         </a:effectRef>
                         <a:fontRef idx="minor">
                           <a:schemeClr val="tx1"/>
@@ -1337,162 +3075,8 @@
           </mc:Choice>
           <mc:Fallback>
             <w:pict>
-              <v:shape w14:anchorId="2C4944EF" id="Conector: curvado 58" o:spid="_x0000_s1026" type="#_x0000_t38" style="position:absolute;margin-left:256.95pt;margin-top:53.65pt;width:14.25pt;height:456pt;flip:x y;z-index:251767808;visibility:visible;mso-wrap-style:square;mso-width-percent:0;mso-height-percent:0;mso-wrap-distance-left:9pt;mso-wrap-distance-top:0;mso-wrap-distance-right:9pt;mso-wrap-distance-bottom:0;mso-position-horizontal:absolute;mso-position-horizontal-relative:text;mso-position-vertical:absolute;mso-position-vertical-relative:text;mso-width-percent:0;mso-height-percent:0;mso-width-relative:margin;mso-height-relative:margin" o:gfxdata="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" adj="10800" strokecolor="#00b0f0" strokeweight=".5pt">
-                <v:stroke endarrow="block" joinstyle="miter"/>
-              </v:shape>
-            </w:pict>
-          </mc:Fallback>
-        </mc:AlternateContent>
-      </w:r>
-      <w:r>
-        <w:rPr>
-          <w:noProof/>
-        </w:rPr>
-        <mc:AlternateContent>
-          <mc:Choice Requires="wps">
-            <w:drawing>
-              <wp:anchor distT="0" distB="0" distL="114300" distR="114300" simplePos="0" relativeHeight="251762688" behindDoc="0" locked="0" layoutInCell="1" allowOverlap="1" wp14:anchorId="48A3381B" wp14:editId="3CFEC6DA">
-                <wp:simplePos x="0" y="0"/>
-                <wp:positionH relativeFrom="column">
-                  <wp:posOffset>691515</wp:posOffset>
-                </wp:positionH>
-                <wp:positionV relativeFrom="paragraph">
-                  <wp:posOffset>7910830</wp:posOffset>
-                </wp:positionV>
-                <wp:extent cx="838200" cy="1514475"/>
-                <wp:effectExtent l="0" t="0" r="57150" b="85725"/>
-                <wp:wrapNone/>
-                <wp:docPr id="55" name="Conector: curvado 55"/>
-                <wp:cNvGraphicFramePr/>
-                <a:graphic xmlns:a="http://schemas.openxmlformats.org/drawingml/2006/main">
-                  <a:graphicData uri="http://schemas.microsoft.com/office/word/2010/wordprocessingShape">
-                    <wps:wsp>
-                      <wps:cNvCnPr/>
-                      <wps:spPr>
-                        <a:xfrm>
-                          <a:off x="0" y="0"/>
-                          <a:ext cx="838200" cy="1514475"/>
-                        </a:xfrm>
-                        <a:prstGeom prst="curvedConnector3">
-                          <a:avLst/>
-                        </a:prstGeom>
-                        <a:ln>
-                          <a:solidFill>
-                            <a:schemeClr val="bg1">
-                              <a:lumMod val="50000"/>
-                            </a:schemeClr>
-                          </a:solidFill>
-                          <a:tailEnd type="triangle"/>
-                        </a:ln>
-                      </wps:spPr>
-                      <wps:style>
-                        <a:lnRef idx="1">
-                          <a:schemeClr val="accent1"/>
-                        </a:lnRef>
-                        <a:fillRef idx="0">
-                          <a:schemeClr val="accent1"/>
-                        </a:fillRef>
-                        <a:effectRef idx="0">
-                          <a:schemeClr val="accent1"/>
-                        </a:effectRef>
-                        <a:fontRef idx="minor">
-                          <a:schemeClr val="tx1"/>
-                        </a:fontRef>
-                      </wps:style>
-                      <wps:bodyPr/>
-                    </wps:wsp>
-                  </a:graphicData>
-                </a:graphic>
-                <wp14:sizeRelH relativeFrom="margin">
-                  <wp14:pctWidth>0</wp14:pctWidth>
-                </wp14:sizeRelH>
-                <wp14:sizeRelV relativeFrom="margin">
-                  <wp14:pctHeight>0</wp14:pctHeight>
-                </wp14:sizeRelV>
-              </wp:anchor>
-            </w:drawing>
-          </mc:Choice>
-          <mc:Fallback>
-            <w:pict>
-              <v:shape w14:anchorId="3627F016" id="Conector: curvado 55" o:spid="_x0000_s1026" type="#_x0000_t38" style="position:absolute;margin-left:54.45pt;margin-top:622.9pt;width:66pt;height:119.25pt;z-index:251762688;visibility:visible;mso-wrap-style:square;mso-width-percent:0;mso-height-percent:0;mso-wrap-distance-left:9pt;mso-wrap-distance-top:0;mso-wrap-distance-right:9pt;mso-wrap-distance-bottom:0;mso-position-horizontal:absolute;mso-position-horizontal-relative:text;mso-position-vertical:absolute;mso-position-vertical-relative:text;mso-width-percent:0;mso-height-percent:0;mso-width-relative:margin;mso-height-relative:margin" o:gfxdata="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" adj="10800" strokecolor="#7f7f7f [1612]" strokeweight=".5pt">
-                <v:stroke endarrow="block" joinstyle="miter"/>
-              </v:shape>
-            </w:pict>
-          </mc:Fallback>
-        </mc:AlternateContent>
-      </w:r>
-      <w:r>
-        <w:rPr>
-          <w:noProof/>
-        </w:rPr>
-        <mc:AlternateContent>
-          <mc:Choice Requires="wps">
-            <w:drawing>
-              <wp:anchor distT="0" distB="0" distL="114300" distR="114300" simplePos="0" relativeHeight="251782144" behindDoc="0" locked="0" layoutInCell="1" allowOverlap="1" wp14:anchorId="01E74A63" wp14:editId="627BC236">
-                <wp:simplePos x="0" y="0"/>
-                <wp:positionH relativeFrom="margin">
-                  <wp:posOffset>3539490</wp:posOffset>
-                </wp:positionH>
-                <wp:positionV relativeFrom="paragraph">
-                  <wp:posOffset>319404</wp:posOffset>
-                </wp:positionV>
-                <wp:extent cx="1733550" cy="6753225"/>
-                <wp:effectExtent l="38100" t="57150" r="19050" b="28575"/>
-                <wp:wrapNone/>
-                <wp:docPr id="193" name="Conector: curvado 193"/>
-                <wp:cNvGraphicFramePr/>
-                <a:graphic xmlns:a="http://schemas.openxmlformats.org/drawingml/2006/main">
-                  <a:graphicData uri="http://schemas.microsoft.com/office/word/2010/wordprocessingShape">
-                    <wps:wsp>
-                      <wps:cNvCnPr/>
-                      <wps:spPr>
-                        <a:xfrm flipH="1" flipV="1">
-                          <a:off x="0" y="0"/>
-                          <a:ext cx="1733550" cy="6753225"/>
-                        </a:xfrm>
-                        <a:prstGeom prst="curvedConnector3">
-                          <a:avLst/>
-                        </a:prstGeom>
-                        <a:ln>
-                          <a:solidFill>
-                            <a:schemeClr val="bg2">
-                              <a:lumMod val="25000"/>
-                            </a:schemeClr>
-                          </a:solidFill>
-                          <a:tailEnd type="triangle"/>
-                        </a:ln>
-                      </wps:spPr>
-                      <wps:style>
-                        <a:lnRef idx="1">
-                          <a:schemeClr val="accent1"/>
-                        </a:lnRef>
-                        <a:fillRef idx="0">
-                          <a:schemeClr val="accent1"/>
-                        </a:fillRef>
-                        <a:effectRef idx="0">
-                          <a:schemeClr val="accent1"/>
-                        </a:effectRef>
-                        <a:fontRef idx="minor">
-                          <a:schemeClr val="tx1"/>
-                        </a:fontRef>
-                      </wps:style>
-                      <wps:bodyPr/>
-                    </wps:wsp>
-                  </a:graphicData>
-                </a:graphic>
-                <wp14:sizeRelH relativeFrom="margin">
-                  <wp14:pctWidth>0</wp14:pctWidth>
-                </wp14:sizeRelH>
-                <wp14:sizeRelV relativeFrom="margin">
-                  <wp14:pctHeight>0</wp14:pctHeight>
-                </wp14:sizeRelV>
-              </wp:anchor>
-            </w:drawing>
-          </mc:Choice>
-          <mc:Fallback>
-            <w:pict>
-              <v:shape w14:anchorId="7F91F6EE" id="Conector: curvado 193" o:spid="_x0000_s1026" type="#_x0000_t38" style="position:absolute;margin-left:278.7pt;margin-top:25.15pt;width:136.5pt;height:531.75pt;flip:x y;z-index:251782144;visibility:visible;mso-wrap-style:square;mso-width-percent:0;mso-height-percent:0;mso-wrap-distance-left:9pt;mso-wrap-distance-top:0;mso-wrap-distance-right:9pt;mso-wrap-distance-bottom:0;mso-position-horizontal:absolute;mso-position-horizontal-relative:margin;mso-position-vertical:absolute;mso-position-vertical-relative:text;mso-width-percent:0;mso-height-percent:0;mso-width-relative:margin;mso-height-relative:margin" o:gfxdata="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" adj="10800" strokecolor="#393737 [814]" strokeweight=".5pt">
-                <v:stroke endarrow="block" joinstyle="miter"/>
+              <v:shape w14:anchorId="1757510B" id="Conector: curvado 193" o:spid="_x0000_s1026" type="#_x0000_t38" style="position:absolute;margin-left:278.7pt;margin-top:25.15pt;width:136.5pt;height:531.75pt;flip:x y;z-index:251782144;visibility:visible;mso-wrap-style:square;mso-width-percent:0;mso-height-percent:0;mso-wrap-distance-left:9pt;mso-wrap-distance-top:0;mso-wrap-distance-right:9pt;mso-wrap-distance-bottom:0;mso-position-horizontal:absolute;mso-position-horizontal-relative:margin;mso-position-vertical:absolute;mso-position-vertical-relative:text;mso-width-percent:0;mso-height-percent:0;mso-width-relative:margin;mso-height-relative:margin" o:gfxdata="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" adj="10800" strokecolor="black [3200]">
+                <v:stroke dashstyle="dash"/>
                 <w10:wrap anchorx="margin"/>
               </v:shape>
             </w:pict>
@@ -1506,83 +3090,7 @@
         <mc:AlternateContent>
           <mc:Choice Requires="wps">
             <w:drawing>
-              <wp:anchor distT="0" distB="0" distL="114300" distR="114300" simplePos="0" relativeHeight="251780096" behindDoc="0" locked="0" layoutInCell="1" allowOverlap="1" wp14:anchorId="3777120F" wp14:editId="0C074DA7">
-                <wp:simplePos x="0" y="0"/>
-                <wp:positionH relativeFrom="margin">
-                  <wp:posOffset>2720340</wp:posOffset>
-                </wp:positionH>
-                <wp:positionV relativeFrom="paragraph">
-                  <wp:posOffset>7072630</wp:posOffset>
-                </wp:positionV>
-                <wp:extent cx="2552700" cy="2305050"/>
-                <wp:effectExtent l="38100" t="0" r="19050" b="95250"/>
-                <wp:wrapNone/>
-                <wp:docPr id="192" name="Conector: curvado 192"/>
-                <wp:cNvGraphicFramePr/>
-                <a:graphic xmlns:a="http://schemas.openxmlformats.org/drawingml/2006/main">
-                  <a:graphicData uri="http://schemas.microsoft.com/office/word/2010/wordprocessingShape">
-                    <wps:wsp>
-                      <wps:cNvCnPr/>
-                      <wps:spPr>
-                        <a:xfrm flipH="1">
-                          <a:off x="0" y="0"/>
-                          <a:ext cx="2552700" cy="2305050"/>
-                        </a:xfrm>
-                        <a:prstGeom prst="curvedConnector3">
-                          <a:avLst/>
-                        </a:prstGeom>
-                        <a:ln>
-                          <a:solidFill>
-                            <a:schemeClr val="tx1"/>
-                          </a:solidFill>
-                          <a:tailEnd type="triangle"/>
-                        </a:ln>
-                      </wps:spPr>
-                      <wps:style>
-                        <a:lnRef idx="1">
-                          <a:schemeClr val="accent1"/>
-                        </a:lnRef>
-                        <a:fillRef idx="0">
-                          <a:schemeClr val="accent1"/>
-                        </a:fillRef>
-                        <a:effectRef idx="0">
-                          <a:schemeClr val="accent1"/>
-                        </a:effectRef>
-                        <a:fontRef idx="minor">
-                          <a:schemeClr val="tx1"/>
-                        </a:fontRef>
-                      </wps:style>
-                      <wps:bodyPr/>
-                    </wps:wsp>
-                  </a:graphicData>
-                </a:graphic>
-                <wp14:sizeRelH relativeFrom="margin">
-                  <wp14:pctWidth>0</wp14:pctWidth>
-                </wp14:sizeRelH>
-                <wp14:sizeRelV relativeFrom="margin">
-                  <wp14:pctHeight>0</wp14:pctHeight>
-                </wp14:sizeRelV>
-              </wp:anchor>
-            </w:drawing>
-          </mc:Choice>
-          <mc:Fallback>
-            <w:pict>
-              <v:shape w14:anchorId="32E5DE38" id="Conector: curvado 192" o:spid="_x0000_s1026" type="#_x0000_t38" style="position:absolute;margin-left:214.2pt;margin-top:556.9pt;width:201pt;height:181.5pt;flip:x;z-index:251780096;visibility:visible;mso-wrap-style:square;mso-width-percent:0;mso-height-percent:0;mso-wrap-distance-left:9pt;mso-wrap-distance-top:0;mso-wrap-distance-right:9pt;mso-wrap-distance-bottom:0;mso-position-horizontal:absolute;mso-position-horizontal-relative:margin;mso-position-vertical:absolute;mso-position-vertical-relative:text;mso-width-percent:0;mso-height-percent:0;mso-width-relative:margin;mso-height-relative:margin" o:gfxdata="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" adj="10800" strokecolor="black [3213]" strokeweight=".5pt">
-                <v:stroke endarrow="block" joinstyle="miter"/>
-                <w10:wrap anchorx="margin"/>
-              </v:shape>
-            </w:pict>
-          </mc:Fallback>
-        </mc:AlternateContent>
-      </w:r>
-      <w:r>
-        <w:rPr>
-          <w:noProof/>
-        </w:rPr>
-        <mc:AlternateContent>
-          <mc:Choice Requires="wps">
-            <w:drawing>
-              <wp:anchor distT="0" distB="0" distL="114300" distR="114300" simplePos="0" relativeHeight="251773952" behindDoc="0" locked="0" layoutInCell="1" allowOverlap="1" wp14:anchorId="241EBF90" wp14:editId="7E0E9CEC">
+              <wp:anchor distT="0" distB="0" distL="114300" distR="114300" simplePos="0" relativeHeight="251773952" behindDoc="0" locked="0" layoutInCell="1" allowOverlap="1" wp14:anchorId="241EBF90" wp14:editId="6406B84C">
                 <wp:simplePos x="0" y="0"/>
                 <wp:positionH relativeFrom="column">
                   <wp:posOffset>729614</wp:posOffset>
@@ -1643,7 +3151,7 @@
           </mc:Choice>
           <mc:Fallback>
             <w:pict>
-              <v:shape w14:anchorId="162062A0" id="Conector: curvado 61" o:spid="_x0000_s1026" type="#_x0000_t38" style="position:absolute;margin-left:57.45pt;margin-top:657.4pt;width:164.25pt;height:80.25pt;flip:x;z-index:251773952;visibility:visible;mso-wrap-style:square;mso-width-percent:0;mso-height-percent:0;mso-wrap-distance-left:9pt;mso-wrap-distance-top:0;mso-wrap-distance-right:9pt;mso-wrap-distance-bottom:0;mso-position-horizontal:absolute;mso-position-horizontal-relative:text;mso-position-vertical:absolute;mso-position-vertical-relative:text;mso-width-percent:0;mso-height-percent:0;mso-width-relative:margin;mso-height-relative:margin" o:gfxdata="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" adj="10800" strokecolor="#002060" strokeweight=".5pt">
+              <v:shape w14:anchorId="1E0B6AE5" id="Conector: curvado 61" o:spid="_x0000_s1026" type="#_x0000_t38" style="position:absolute;margin-left:57.45pt;margin-top:657.4pt;width:164.25pt;height:80.25pt;flip:x;z-index:251773952;visibility:visible;mso-wrap-style:square;mso-width-percent:0;mso-height-percent:0;mso-wrap-distance-left:9pt;mso-wrap-distance-top:0;mso-wrap-distance-right:9pt;mso-wrap-distance-bottom:0;mso-position-horizontal:absolute;mso-position-horizontal-relative:text;mso-position-vertical:absolute;mso-position-vertical-relative:text;mso-width-percent:0;mso-height-percent:0;mso-width-relative:margin;mso-height-relative:margin" o:gfxdata="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" adj="10800" strokecolor="#002060" strokeweight=".5pt">
                 <v:stroke endarrow="block" joinstyle="miter"/>
               </v:shape>
             </w:pict>
@@ -1657,18 +3165,18 @@
         <mc:AlternateContent>
           <mc:Choice Requires="wps">
             <w:drawing>
-              <wp:anchor distT="0" distB="0" distL="114300" distR="114300" simplePos="0" relativeHeight="251771904" behindDoc="0" locked="0" layoutInCell="1" allowOverlap="1" wp14:anchorId="7F7E69A0" wp14:editId="0199A2FE">
+              <wp:anchor distT="0" distB="0" distL="114300" distR="114300" simplePos="0" relativeHeight="251758592" behindDoc="0" locked="0" layoutInCell="1" allowOverlap="1" wp14:anchorId="001944ED" wp14:editId="26E77542">
                 <wp:simplePos x="0" y="0"/>
-                <wp:positionH relativeFrom="margin">
-                  <wp:align>center</wp:align>
+                <wp:positionH relativeFrom="column">
+                  <wp:posOffset>767715</wp:posOffset>
                 </wp:positionH>
                 <wp:positionV relativeFrom="paragraph">
-                  <wp:posOffset>8368030</wp:posOffset>
+                  <wp:posOffset>6691630</wp:posOffset>
                 </wp:positionV>
-                <wp:extent cx="180975" cy="790575"/>
-                <wp:effectExtent l="38100" t="0" r="9525" b="47625"/>
+                <wp:extent cx="257175" cy="2190750"/>
+                <wp:effectExtent l="0" t="0" r="9525" b="19050"/>
                 <wp:wrapNone/>
-                <wp:docPr id="60" name="Conector: curvado 60"/>
+                <wp:docPr id="53" name="Conector: curvado 53"/>
                 <wp:cNvGraphicFramePr/>
                 <a:graphic xmlns:a="http://schemas.openxmlformats.org/drawingml/2006/main">
                   <a:graphicData uri="http://schemas.microsoft.com/office/word/2010/wordprocessingShape">
@@ -1677,27 +3185,30 @@
                       <wps:spPr>
                         <a:xfrm flipH="1">
                           <a:off x="0" y="0"/>
-                          <a:ext cx="180975" cy="790575"/>
+                          <a:ext cx="257175" cy="2190750"/>
                         </a:xfrm>
                         <a:prstGeom prst="curvedConnector3">
                           <a:avLst/>
                         </a:prstGeom>
-                        <a:ln>
+                        <a:ln w="9525" cap="flat" cmpd="sng" algn="ctr">
                           <a:solidFill>
-                            <a:srgbClr val="002060"/>
+                            <a:schemeClr val="dk1"/>
                           </a:solidFill>
-                          <a:tailEnd type="triangle"/>
+                          <a:prstDash val="dash"/>
+                          <a:round/>
+                          <a:headEnd type="none" w="med" len="med"/>
+                          <a:tailEnd type="none" w="med" len="med"/>
                         </a:ln>
                       </wps:spPr>
                       <wps:style>
-                        <a:lnRef idx="1">
-                          <a:schemeClr val="accent1"/>
+                        <a:lnRef idx="0">
+                          <a:scrgbClr r="0" g="0" b="0"/>
                         </a:lnRef>
                         <a:fillRef idx="0">
-                          <a:schemeClr val="accent1"/>
+                          <a:scrgbClr r="0" g="0" b="0"/>
                         </a:fillRef>
                         <a:effectRef idx="0">
-                          <a:schemeClr val="accent1"/>
+                          <a:scrgbClr r="0" g="0" b="0"/>
                         </a:effectRef>
                         <a:fontRef idx="minor">
                           <a:schemeClr val="tx1"/>
@@ -1718,9 +3229,8 @@
           </mc:Choice>
           <mc:Fallback>
             <w:pict>
-              <v:shape w14:anchorId="61282382" id="Conector: curvado 60" o:spid="_x0000_s1026" type="#_x0000_t38" style="position:absolute;margin-left:0;margin-top:658.9pt;width:14.25pt;height:62.25pt;flip:x;z-index:251771904;visibility:visible;mso-wrap-style:square;mso-width-percent:0;mso-height-percent:0;mso-wrap-distance-left:9pt;mso-wrap-distance-top:0;mso-wrap-distance-right:9pt;mso-wrap-distance-bottom:0;mso-position-horizontal:center;mso-position-horizontal-relative:margin;mso-position-vertical:absolute;mso-position-vertical-relative:text;mso-width-percent:0;mso-height-percent:0;mso-width-relative:margin;mso-height-relative:margin" o:gfxdata="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" adj="10800" strokecolor="#002060" strokeweight=".5pt">
-                <v:stroke endarrow="block" joinstyle="miter"/>
-                <w10:wrap anchorx="margin"/>
+              <v:shape w14:anchorId="107CEB60" id="Conector: curvado 53" o:spid="_x0000_s1026" type="#_x0000_t38" style="position:absolute;margin-left:60.45pt;margin-top:526.9pt;width:20.25pt;height:172.5pt;flip:x;z-index:251758592;visibility:visible;mso-wrap-style:square;mso-width-percent:0;mso-height-percent:0;mso-wrap-distance-left:9pt;mso-wrap-distance-top:0;mso-wrap-distance-right:9pt;mso-wrap-distance-bottom:0;mso-position-horizontal:absolute;mso-position-horizontal-relative:text;mso-position-vertical:absolute;mso-position-vertical-relative:text;mso-width-percent:0;mso-height-percent:0;mso-width-relative:margin;mso-height-relative:margin" o:gfxdata="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" adj="10800" strokecolor="black [3200]">
+                <v:stroke dashstyle="dash"/>
               </v:shape>
             </w:pict>
           </mc:Fallback>
@@ -1733,281 +3243,7 @@
         <mc:AlternateContent>
           <mc:Choice Requires="wps">
             <w:drawing>
-              <wp:anchor distT="0" distB="0" distL="114300" distR="114300" simplePos="0" relativeHeight="251769856" behindDoc="0" locked="0" layoutInCell="1" allowOverlap="1" wp14:anchorId="047C5D1B" wp14:editId="3F5C67D0">
-                <wp:simplePos x="0" y="0"/>
-                <wp:positionH relativeFrom="column">
-                  <wp:posOffset>2291715</wp:posOffset>
-                </wp:positionH>
-                <wp:positionV relativeFrom="paragraph">
-                  <wp:posOffset>7015481</wp:posOffset>
-                </wp:positionV>
-                <wp:extent cx="381000" cy="1962150"/>
-                <wp:effectExtent l="38100" t="0" r="19050" b="57150"/>
-                <wp:wrapNone/>
-                <wp:docPr id="59" name="Conector: curvado 59"/>
-                <wp:cNvGraphicFramePr/>
-                <a:graphic xmlns:a="http://schemas.openxmlformats.org/drawingml/2006/main">
-                  <a:graphicData uri="http://schemas.microsoft.com/office/word/2010/wordprocessingShape">
-                    <wps:wsp>
-                      <wps:cNvCnPr/>
-                      <wps:spPr>
-                        <a:xfrm flipH="1">
-                          <a:off x="0" y="0"/>
-                          <a:ext cx="381000" cy="1962150"/>
-                        </a:xfrm>
-                        <a:prstGeom prst="curvedConnector3">
-                          <a:avLst/>
-                        </a:prstGeom>
-                        <a:ln>
-                          <a:solidFill>
-                            <a:srgbClr val="00B0F0"/>
-                          </a:solidFill>
-                          <a:tailEnd type="triangle"/>
-                        </a:ln>
-                      </wps:spPr>
-                      <wps:style>
-                        <a:lnRef idx="1">
-                          <a:schemeClr val="accent1"/>
-                        </a:lnRef>
-                        <a:fillRef idx="0">
-                          <a:schemeClr val="accent1"/>
-                        </a:fillRef>
-                        <a:effectRef idx="0">
-                          <a:schemeClr val="accent1"/>
-                        </a:effectRef>
-                        <a:fontRef idx="minor">
-                          <a:schemeClr val="tx1"/>
-                        </a:fontRef>
-                      </wps:style>
-                      <wps:bodyPr/>
-                    </wps:wsp>
-                  </a:graphicData>
-                </a:graphic>
-                <wp14:sizeRelH relativeFrom="margin">
-                  <wp14:pctWidth>0</wp14:pctWidth>
-                </wp14:sizeRelH>
-                <wp14:sizeRelV relativeFrom="margin">
-                  <wp14:pctHeight>0</wp14:pctHeight>
-                </wp14:sizeRelV>
-              </wp:anchor>
-            </w:drawing>
-          </mc:Choice>
-          <mc:Fallback>
-            <w:pict>
-              <v:shape w14:anchorId="0B83C857" id="Conector: curvado 59" o:spid="_x0000_s1026" type="#_x0000_t38" style="position:absolute;margin-left:180.45pt;margin-top:552.4pt;width:30pt;height:154.5pt;flip:x;z-index:251769856;visibility:visible;mso-wrap-style:square;mso-width-percent:0;mso-height-percent:0;mso-wrap-distance-left:9pt;mso-wrap-distance-top:0;mso-wrap-distance-right:9pt;mso-wrap-distance-bottom:0;mso-position-horizontal:absolute;mso-position-horizontal-relative:text;mso-position-vertical:absolute;mso-position-vertical-relative:text;mso-width-percent:0;mso-height-percent:0;mso-width-relative:margin;mso-height-relative:margin" o:gfxdata="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" adj="10800" strokecolor="#00b0f0" strokeweight=".5pt">
-                <v:stroke endarrow="block" joinstyle="miter"/>
-              </v:shape>
-            </w:pict>
-          </mc:Fallback>
-        </mc:AlternateContent>
-      </w:r>
-      <w:r>
-        <w:rPr>
-          <w:noProof/>
-        </w:rPr>
-        <mc:AlternateContent>
-          <mc:Choice Requires="wps">
-            <w:drawing>
-              <wp:anchor distT="0" distB="0" distL="114300" distR="114300" simplePos="0" relativeHeight="251758592" behindDoc="0" locked="0" layoutInCell="1" allowOverlap="1" wp14:anchorId="001944ED" wp14:editId="76FDACB7">
-                <wp:simplePos x="0" y="0"/>
-                <wp:positionH relativeFrom="column">
-                  <wp:posOffset>767715</wp:posOffset>
-                </wp:positionH>
-                <wp:positionV relativeFrom="paragraph">
-                  <wp:posOffset>6691630</wp:posOffset>
-                </wp:positionV>
-                <wp:extent cx="257175" cy="2190750"/>
-                <wp:effectExtent l="38100" t="0" r="9525" b="57150"/>
-                <wp:wrapNone/>
-                <wp:docPr id="53" name="Conector: curvado 53"/>
-                <wp:cNvGraphicFramePr/>
-                <a:graphic xmlns:a="http://schemas.openxmlformats.org/drawingml/2006/main">
-                  <a:graphicData uri="http://schemas.microsoft.com/office/word/2010/wordprocessingShape">
-                    <wps:wsp>
-                      <wps:cNvCnPr/>
-                      <wps:spPr>
-                        <a:xfrm flipH="1">
-                          <a:off x="0" y="0"/>
-                          <a:ext cx="257175" cy="2190750"/>
-                        </a:xfrm>
-                        <a:prstGeom prst="curvedConnector3">
-                          <a:avLst/>
-                        </a:prstGeom>
-                        <a:ln>
-                          <a:solidFill>
-                            <a:schemeClr val="accent2">
-                              <a:lumMod val="50000"/>
-                            </a:schemeClr>
-                          </a:solidFill>
-                          <a:tailEnd type="triangle"/>
-                        </a:ln>
-                      </wps:spPr>
-                      <wps:style>
-                        <a:lnRef idx="1">
-                          <a:schemeClr val="accent1"/>
-                        </a:lnRef>
-                        <a:fillRef idx="0">
-                          <a:schemeClr val="accent1"/>
-                        </a:fillRef>
-                        <a:effectRef idx="0">
-                          <a:schemeClr val="accent1"/>
-                        </a:effectRef>
-                        <a:fontRef idx="minor">
-                          <a:schemeClr val="tx1"/>
-                        </a:fontRef>
-                      </wps:style>
-                      <wps:bodyPr/>
-                    </wps:wsp>
-                  </a:graphicData>
-                </a:graphic>
-                <wp14:sizeRelH relativeFrom="margin">
-                  <wp14:pctWidth>0</wp14:pctWidth>
-                </wp14:sizeRelH>
-                <wp14:sizeRelV relativeFrom="margin">
-                  <wp14:pctHeight>0</wp14:pctHeight>
-                </wp14:sizeRelV>
-              </wp:anchor>
-            </w:drawing>
-          </mc:Choice>
-          <mc:Fallback>
-            <w:pict>
-              <v:shape w14:anchorId="28107940" id="Conector: curvado 53" o:spid="_x0000_s1026" type="#_x0000_t38" style="position:absolute;margin-left:60.45pt;margin-top:526.9pt;width:20.25pt;height:172.5pt;flip:x;z-index:251758592;visibility:visible;mso-wrap-style:square;mso-width-percent:0;mso-height-percent:0;mso-wrap-distance-left:9pt;mso-wrap-distance-top:0;mso-wrap-distance-right:9pt;mso-wrap-distance-bottom:0;mso-position-horizontal:absolute;mso-position-horizontal-relative:text;mso-position-vertical:absolute;mso-position-vertical-relative:text;mso-width-percent:0;mso-height-percent:0;mso-width-relative:margin;mso-height-relative:margin" o:gfxdata="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" adj="10800" strokecolor="#823b0b [1605]" strokeweight=".5pt">
-                <v:stroke endarrow="block" joinstyle="miter"/>
-              </v:shape>
-            </w:pict>
-          </mc:Fallback>
-        </mc:AlternateContent>
-      </w:r>
-      <w:r>
-        <w:rPr>
-          <w:noProof/>
-        </w:rPr>
-        <mc:AlternateContent>
-          <mc:Choice Requires="wps">
-            <w:drawing>
-              <wp:anchor distT="0" distB="0" distL="114300" distR="114300" simplePos="0" relativeHeight="251744256" behindDoc="0" locked="0" layoutInCell="1" allowOverlap="1" wp14:anchorId="2E65147D" wp14:editId="34F5344E">
-                <wp:simplePos x="0" y="0"/>
-                <wp:positionH relativeFrom="margin">
-                  <wp:posOffset>-327660</wp:posOffset>
-                </wp:positionH>
-                <wp:positionV relativeFrom="paragraph">
-                  <wp:posOffset>8882380</wp:posOffset>
-                </wp:positionV>
-                <wp:extent cx="1333500" cy="733425"/>
-                <wp:effectExtent l="0" t="0" r="19050" b="28575"/>
-                <wp:wrapNone/>
-                <wp:docPr id="33" name="Rectángulo 33"/>
-                <wp:cNvGraphicFramePr/>
-                <a:graphic xmlns:a="http://schemas.openxmlformats.org/drawingml/2006/main">
-                  <a:graphicData uri="http://schemas.microsoft.com/office/word/2010/wordprocessingShape">
-                    <wps:wsp>
-                      <wps:cNvSpPr/>
-                      <wps:spPr>
-                        <a:xfrm>
-                          <a:off x="0" y="0"/>
-                          <a:ext cx="1333500" cy="733425"/>
-                        </a:xfrm>
-                        <a:prstGeom prst="rect">
-                          <a:avLst/>
-                        </a:prstGeom>
-                        <a:solidFill>
-                          <a:schemeClr val="accent1">
-                            <a:lumMod val="20000"/>
-                            <a:lumOff val="80000"/>
-                          </a:schemeClr>
-                        </a:solidFill>
-                      </wps:spPr>
-                      <wps:style>
-                        <a:lnRef idx="2">
-                          <a:schemeClr val="accent1">
-                            <a:shade val="50000"/>
-                          </a:schemeClr>
-                        </a:lnRef>
-                        <a:fillRef idx="1">
-                          <a:schemeClr val="accent1"/>
-                        </a:fillRef>
-                        <a:effectRef idx="0">
-                          <a:schemeClr val="accent1"/>
-                        </a:effectRef>
-                        <a:fontRef idx="minor">
-                          <a:schemeClr val="lt1"/>
-                        </a:fontRef>
-                      </wps:style>
-                      <wps:txbx>
-                        <w:txbxContent>
-                          <w:p>
-                            <w:pPr>
-                              <w:jc w:val="center"/>
-                              <w:rPr>
-                                <w:color w:val="000000" w:themeColor="text1"/>
-                              </w:rPr>
-                            </w:pPr>
-                            <w:r>
-                              <w:rPr>
-                                <w:color w:val="000000" w:themeColor="text1"/>
-                                <w:sz w:val="40"/>
-                                <w:szCs w:val="40"/>
-                              </w:rPr>
-                              <w:t>Inicio</w:t>
-                            </w:r>
-                          </w:p>
-                        </w:txbxContent>
-                      </wps:txbx>
-                      <wps:bodyPr rot="0" spcFirstLastPara="0" vertOverflow="overflow" horzOverflow="overflow" vert="horz" wrap="square" lIns="91440" tIns="45720" rIns="91440" bIns="45720" numCol="1" spcCol="0" rtlCol="0" fromWordArt="0" anchor="ctr" anchorCtr="0" forceAA="0" compatLnSpc="1">
-                        <a:prstTxWarp prst="textNoShape">
-                          <a:avLst/>
-                        </a:prstTxWarp>
-                        <a:noAutofit/>
-                      </wps:bodyPr>
-                    </wps:wsp>
-                  </a:graphicData>
-                </a:graphic>
-                <wp14:sizeRelH relativeFrom="margin">
-                  <wp14:pctWidth>0</wp14:pctWidth>
-                </wp14:sizeRelH>
-                <wp14:sizeRelV relativeFrom="margin">
-                  <wp14:pctHeight>0</wp14:pctHeight>
-                </wp14:sizeRelV>
-              </wp:anchor>
-            </w:drawing>
-          </mc:Choice>
-          <mc:Fallback>
-            <w:pict>
-              <v:rect w14:anchorId="2E65147D" id="Rectángulo 33" o:spid="_x0000_s1034" style="position:absolute;margin-left:-25.8pt;margin-top:699.4pt;width:105pt;height:57.75pt;z-index:251744256;visibility:visible;mso-wrap-style:square;mso-width-percent:0;mso-height-percent:0;mso-wrap-distance-left:9pt;mso-wrap-distance-top:0;mso-wrap-distance-right:9pt;mso-wrap-distance-bottom:0;mso-position-horizontal:absolute;mso-position-horizontal-relative:margin;mso-position-vertical:absolute;mso-position-vertical-relative:text;mso-width-percent:0;mso-height-percent:0;mso-width-relative:margin;mso-height-relative:margin;v-text-anchor:middle" o:gfxdata="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" fillcolor="#d9e2f3 [660]" strokecolor="#1f3763 [1604]" strokeweight="1pt">
-                <v:textbox>
-                  <w:txbxContent>
-                    <w:p>
-                      <w:pPr>
-                        <w:jc w:val="center"/>
-                        <w:rPr>
-                          <w:color w:val="000000" w:themeColor="text1"/>
-                        </w:rPr>
-                      </w:pPr>
-                      <w:r>
-                        <w:rPr>
-                          <w:color w:val="000000" w:themeColor="text1"/>
-                          <w:sz w:val="40"/>
-                          <w:szCs w:val="40"/>
-                        </w:rPr>
-                        <w:t>Inicio</w:t>
-                      </w:r>
-                    </w:p>
-                  </w:txbxContent>
-                </v:textbox>
-                <w10:wrap anchorx="margin"/>
-              </v:rect>
-            </w:pict>
-          </mc:Fallback>
-        </mc:AlternateContent>
-      </w:r>
-      <w:r>
-        <w:rPr>
-          <w:noProof/>
-        </w:rPr>
-        <mc:AlternateContent>
-          <mc:Choice Requires="wps">
-            <w:drawing>
-              <wp:anchor distT="0" distB="0" distL="114300" distR="114300" simplePos="0" relativeHeight="251760640" behindDoc="0" locked="0" layoutInCell="1" allowOverlap="1" wp14:anchorId="1DD25BB6" wp14:editId="78AE1CDD">
+              <wp:anchor distT="0" distB="0" distL="114300" distR="114300" simplePos="0" relativeHeight="251760640" behindDoc="0" locked="0" layoutInCell="1" allowOverlap="1" wp14:anchorId="1DD25BB6" wp14:editId="6ACB177A">
                 <wp:simplePos x="0" y="0"/>
                 <wp:positionH relativeFrom="column">
                   <wp:posOffset>188595</wp:posOffset>
@@ -2070,7 +3306,7 @@
           </mc:Choice>
           <mc:Fallback>
             <w:pict>
-              <v:shape w14:anchorId="0FA38A06" id="Conector: curvado 54" o:spid="_x0000_s1026" type="#_x0000_t38" style="position:absolute;margin-left:14.85pt;margin-top:640.9pt;width:3.6pt;height:54.75pt;flip:x;z-index:251760640;visibility:visible;mso-wrap-style:square;mso-width-percent:0;mso-height-percent:0;mso-wrap-distance-left:9pt;mso-wrap-distance-top:0;mso-wrap-distance-right:9pt;mso-wrap-distance-bottom:0;mso-position-horizontal:absolute;mso-position-horizontal-relative:text;mso-position-vertical:absolute;mso-position-vertical-relative:text;mso-width-percent:0;mso-height-percent:0;mso-width-relative:margin;mso-height-relative:margin" o:gfxdata="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" adj="10800" strokecolor="#7f7f7f [1612]" strokeweight=".5pt">
+              <v:shape w14:anchorId="3C5929A1" id="Conector: curvado 54" o:spid="_x0000_s1026" type="#_x0000_t38" style="position:absolute;margin-left:14.85pt;margin-top:640.9pt;width:3.6pt;height:54.75pt;flip:x;z-index:251760640;visibility:visible;mso-wrap-style:square;mso-width-percent:0;mso-height-percent:0;mso-wrap-distance-left:9pt;mso-wrap-distance-top:0;mso-wrap-distance-right:9pt;mso-wrap-distance-bottom:0;mso-position-horizontal:absolute;mso-position-horizontal-relative:text;mso-position-vertical:absolute;mso-position-vertical-relative:text;mso-width-percent:0;mso-height-percent:0;mso-width-relative:margin;mso-height-relative:margin" o:gfxdata="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" adj="10800" strokecolor="#7f7f7f [1612]" strokeweight=".5pt">
                 <v:stroke endarrow="block" joinstyle="miter"/>
               </v:shape>
             </w:pict>
@@ -2084,78 +3320,7 @@
         <mc:AlternateContent>
           <mc:Choice Requires="wps">
             <w:drawing>
-              <wp:anchor distT="0" distB="0" distL="114300" distR="114300" simplePos="0" relativeHeight="251757568" behindDoc="0" locked="0" layoutInCell="1" allowOverlap="1" wp14:anchorId="347376D0" wp14:editId="41FAFE88">
-                <wp:simplePos x="0" y="0"/>
-                <wp:positionH relativeFrom="column">
-                  <wp:posOffset>1024890</wp:posOffset>
-                </wp:positionH>
-                <wp:positionV relativeFrom="paragraph">
-                  <wp:posOffset>6682104</wp:posOffset>
-                </wp:positionV>
-                <wp:extent cx="571500" cy="2162175"/>
-                <wp:effectExtent l="0" t="0" r="57150" b="47625"/>
-                <wp:wrapNone/>
-                <wp:docPr id="52" name="Conector: curvado 52"/>
-                <wp:cNvGraphicFramePr/>
-                <a:graphic xmlns:a="http://schemas.openxmlformats.org/drawingml/2006/main">
-                  <a:graphicData uri="http://schemas.microsoft.com/office/word/2010/wordprocessingShape">
-                    <wps:wsp>
-                      <wps:cNvCnPr/>
-                      <wps:spPr>
-                        <a:xfrm>
-                          <a:off x="0" y="0"/>
-                          <a:ext cx="571500" cy="2162175"/>
-                        </a:xfrm>
-                        <a:prstGeom prst="curvedConnector3">
-                          <a:avLst/>
-                        </a:prstGeom>
-                        <a:ln>
-                          <a:solidFill>
-                            <a:schemeClr val="accent2">
-                              <a:lumMod val="50000"/>
-                            </a:schemeClr>
-                          </a:solidFill>
-                          <a:tailEnd type="triangle"/>
-                        </a:ln>
-                      </wps:spPr>
-                      <wps:style>
-                        <a:lnRef idx="1">
-                          <a:schemeClr val="accent1"/>
-                        </a:lnRef>
-                        <a:fillRef idx="0">
-                          <a:schemeClr val="accent1"/>
-                        </a:fillRef>
-                        <a:effectRef idx="0">
-                          <a:schemeClr val="accent1"/>
-                        </a:effectRef>
-                        <a:fontRef idx="minor">
-                          <a:schemeClr val="tx1"/>
-                        </a:fontRef>
-                      </wps:style>
-                      <wps:bodyPr/>
-                    </wps:wsp>
-                  </a:graphicData>
-                </a:graphic>
-              </wp:anchor>
-            </w:drawing>
-          </mc:Choice>
-          <mc:Fallback>
-            <w:pict>
-              <v:shape w14:anchorId="0C34F63D" id="Conector: curvado 52" o:spid="_x0000_s1026" type="#_x0000_t38" style="position:absolute;margin-left:80.7pt;margin-top:526.15pt;width:45pt;height:170.25pt;z-index:251757568;visibility:visible;mso-wrap-style:square;mso-wrap-distance-left:9pt;mso-wrap-distance-top:0;mso-wrap-distance-right:9pt;mso-wrap-distance-bottom:0;mso-position-horizontal:absolute;mso-position-horizontal-relative:text;mso-position-vertical:absolute;mso-position-vertical-relative:text" o:gfxdata="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" adj="10800" strokecolor="#823b0b [1605]" strokeweight=".5pt">
-                <v:stroke endarrow="block" joinstyle="miter"/>
-              </v:shape>
-            </w:pict>
-          </mc:Fallback>
-        </mc:AlternateContent>
-      </w:r>
-      <w:r>
-        <w:rPr>
-          <w:noProof/>
-        </w:rPr>
-        <mc:AlternateContent>
-          <mc:Choice Requires="wps">
-            <w:drawing>
-              <wp:anchor distT="45720" distB="45720" distL="114300" distR="114300" simplePos="0" relativeHeight="251717632" behindDoc="1" locked="0" layoutInCell="1" allowOverlap="1" wp14:anchorId="52F454F1" wp14:editId="033DCDB5">
+              <wp:anchor distT="45720" distB="45720" distL="114300" distR="114300" simplePos="0" relativeHeight="251717632" behindDoc="1" locked="0" layoutInCell="1" allowOverlap="1" wp14:anchorId="52F454F1" wp14:editId="5CB7595C">
                 <wp:simplePos x="0" y="0"/>
                 <wp:positionH relativeFrom="leftMargin">
                   <wp:posOffset>-313055</wp:posOffset>
@@ -2204,9 +3369,19 @@
                                 <w:numId w:val="2"/>
                               </w:numPr>
                             </w:pPr>
+                            <w:proofErr w:type="spellStart"/>
                             <w:r>
-                              <w:t>Else if</w:t>
+                              <w:t>Else</w:t>
                             </w:r>
+                            <w:proofErr w:type="spellEnd"/>
+                            <w:r>
+                              <w:t xml:space="preserve"> </w:t>
+                            </w:r>
+                            <w:proofErr w:type="spellStart"/>
+                            <w:r>
+                              <w:t>if</w:t>
+                            </w:r>
+                            <w:proofErr w:type="spellEnd"/>
                           </w:p>
                         </w:txbxContent>
                       </wps:txbx>
@@ -2227,7 +3402,7 @@
           </mc:Choice>
           <mc:Fallback>
             <w:pict>
-              <v:shape w14:anchorId="52F454F1" id="_x0000_s1035" type="#_x0000_t202" style="position:absolute;margin-left:-24.65pt;margin-top:528.4pt;width:96.75pt;height:26.25pt;z-index:-251598848;visibility:visible;mso-wrap-style:square;mso-width-percent:0;mso-height-percent:0;mso-wrap-distance-left:9pt;mso-wrap-distance-top:3.6pt;mso-wrap-distance-right:9pt;mso-wrap-distance-bottom:3.6pt;mso-position-horizontal:absolute;mso-position-horizontal-relative:left-margin-area;mso-position-vertical:absolute;mso-position-vertical-relative:text;mso-width-percent:0;mso-height-percent:0;mso-width-relative:margin;mso-height-relative:margin;v-text-anchor:top" o:gfxdata="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" stroked="f">
+              <v:shape w14:anchorId="52F454F1" id="_x0000_s1039" type="#_x0000_t202" style="position:absolute;margin-left:-24.65pt;margin-top:528.4pt;width:96.75pt;height:26.25pt;z-index:-251598848;visibility:visible;mso-wrap-style:square;mso-width-percent:0;mso-height-percent:0;mso-wrap-distance-left:9pt;mso-wrap-distance-top:3.6pt;mso-wrap-distance-right:9pt;mso-wrap-distance-bottom:3.6pt;mso-position-horizontal:absolute;mso-position-horizontal-relative:left-margin-area;mso-position-vertical:absolute;mso-position-vertical-relative:text;mso-width-percent:0;mso-height-percent:0;mso-width-relative:margin;mso-height-relative:margin;v-text-anchor:top" o:gfxdata="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" stroked="f">
                 <v:textbox>
                   <w:txbxContent>
                     <w:p>
@@ -2238,713 +3413,24 @@
                           <w:numId w:val="2"/>
                         </w:numPr>
                       </w:pPr>
+                      <w:proofErr w:type="spellStart"/>
                       <w:r>
-                        <w:t>Else if</w:t>
+                        <w:t>Else</w:t>
                       </w:r>
+                      <w:proofErr w:type="spellEnd"/>
+                      <w:r>
+                        <w:t xml:space="preserve"> </w:t>
+                      </w:r>
+                      <w:proofErr w:type="spellStart"/>
+                      <w:r>
+                        <w:t>if</w:t>
+                      </w:r>
+                      <w:proofErr w:type="spellEnd"/>
                     </w:p>
                   </w:txbxContent>
                 </v:textbox>
                 <w10:wrap anchorx="margin"/>
               </v:shape>
-            </w:pict>
-          </mc:Fallback>
-        </mc:AlternateContent>
-      </w:r>
-      <w:r>
-        <w:rPr>
-          <w:noProof/>
-        </w:rPr>
-        <mc:AlternateContent>
-          <mc:Choice Requires="wps">
-            <w:drawing>
-              <wp:anchor distT="0" distB="0" distL="114300" distR="114300" simplePos="0" relativeHeight="251756544" behindDoc="0" locked="0" layoutInCell="1" allowOverlap="1" wp14:anchorId="48F45886" wp14:editId="1CF5409B">
-                <wp:simplePos x="0" y="0"/>
-                <wp:positionH relativeFrom="column">
-                  <wp:posOffset>4672965</wp:posOffset>
-                </wp:positionH>
-                <wp:positionV relativeFrom="paragraph">
-                  <wp:posOffset>8930005</wp:posOffset>
-                </wp:positionV>
-                <wp:extent cx="285750" cy="0"/>
-                <wp:effectExtent l="0" t="76200" r="19050" b="95250"/>
-                <wp:wrapNone/>
-                <wp:docPr id="51" name="Conector recto de flecha 51"/>
-                <wp:cNvGraphicFramePr/>
-                <a:graphic xmlns:a="http://schemas.openxmlformats.org/drawingml/2006/main">
-                  <a:graphicData uri="http://schemas.microsoft.com/office/word/2010/wordprocessingShape">
-                    <wps:wsp>
-                      <wps:cNvCnPr/>
-                      <wps:spPr>
-                        <a:xfrm>
-                          <a:off x="0" y="0"/>
-                          <a:ext cx="285750" cy="0"/>
-                        </a:xfrm>
-                        <a:prstGeom prst="straightConnector1">
-                          <a:avLst/>
-                        </a:prstGeom>
-                        <a:ln>
-                          <a:tailEnd type="triangle"/>
-                        </a:ln>
-                      </wps:spPr>
-                      <wps:style>
-                        <a:lnRef idx="1">
-                          <a:schemeClr val="accent1"/>
-                        </a:lnRef>
-                        <a:fillRef idx="0">
-                          <a:schemeClr val="accent1"/>
-                        </a:fillRef>
-                        <a:effectRef idx="0">
-                          <a:schemeClr val="accent1"/>
-                        </a:effectRef>
-                        <a:fontRef idx="minor">
-                          <a:schemeClr val="tx1"/>
-                        </a:fontRef>
-                      </wps:style>
-                      <wps:bodyPr/>
-                    </wps:wsp>
-                  </a:graphicData>
-                </a:graphic>
-              </wp:anchor>
-            </w:drawing>
-          </mc:Choice>
-          <mc:Fallback>
-            <w:pict>
-              <v:shape w14:anchorId="5882D412" id="Conector recto de flecha 51" o:spid="_x0000_s1026" type="#_x0000_t32" style="position:absolute;margin-left:367.95pt;margin-top:703.15pt;width:22.5pt;height:0;z-index:251756544;visibility:visible;mso-wrap-style:square;mso-wrap-distance-left:9pt;mso-wrap-distance-top:0;mso-wrap-distance-right:9pt;mso-wrap-distance-bottom:0;mso-position-horizontal:absolute;mso-position-horizontal-relative:text;mso-position-vertical:absolute;mso-position-vertical-relative:text" o:gfxdata="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" strokecolor="#4472c4 [3204]" strokeweight=".5pt">
-                <v:stroke endarrow="block" joinstyle="miter"/>
-              </v:shape>
-            </w:pict>
-          </mc:Fallback>
-        </mc:AlternateContent>
-      </w:r>
-      <w:r>
-        <w:rPr>
-          <w:noProof/>
-        </w:rPr>
-        <mc:AlternateContent>
-          <mc:Choice Requires="wps">
-            <w:drawing>
-              <wp:anchor distT="0" distB="0" distL="114300" distR="114300" simplePos="0" relativeHeight="251755520" behindDoc="0" locked="0" layoutInCell="1" allowOverlap="1" wp14:anchorId="402F8CC0" wp14:editId="391920ED">
-                <wp:simplePos x="0" y="0"/>
-                <wp:positionH relativeFrom="margin">
-                  <wp:posOffset>4958715</wp:posOffset>
-                </wp:positionH>
-                <wp:positionV relativeFrom="paragraph">
-                  <wp:posOffset>8729980</wp:posOffset>
-                </wp:positionV>
-                <wp:extent cx="1447800" cy="400050"/>
-                <wp:effectExtent l="0" t="0" r="19050" b="19050"/>
-                <wp:wrapNone/>
-                <wp:docPr id="50" name="Rectángulo 50"/>
-                <wp:cNvGraphicFramePr/>
-                <a:graphic xmlns:a="http://schemas.openxmlformats.org/drawingml/2006/main">
-                  <a:graphicData uri="http://schemas.microsoft.com/office/word/2010/wordprocessingShape">
-                    <wps:wsp>
-                      <wps:cNvSpPr/>
-                      <wps:spPr>
-                        <a:xfrm>
-                          <a:off x="0" y="0"/>
-                          <a:ext cx="1447800" cy="400050"/>
-                        </a:xfrm>
-                        <a:prstGeom prst="rect">
-                          <a:avLst/>
-                        </a:prstGeom>
-                        <a:solidFill>
-                          <a:schemeClr val="accent1">
-                            <a:lumMod val="20000"/>
-                            <a:lumOff val="80000"/>
-                          </a:schemeClr>
-                        </a:solidFill>
-                      </wps:spPr>
-                      <wps:style>
-                        <a:lnRef idx="2">
-                          <a:schemeClr val="accent1">
-                            <a:shade val="50000"/>
-                          </a:schemeClr>
-                        </a:lnRef>
-                        <a:fillRef idx="1">
-                          <a:schemeClr val="accent1"/>
-                        </a:fillRef>
-                        <a:effectRef idx="0">
-                          <a:schemeClr val="accent1"/>
-                        </a:effectRef>
-                        <a:fontRef idx="minor">
-                          <a:schemeClr val="lt1"/>
-                        </a:fontRef>
-                      </wps:style>
-                      <wps:txbx>
-                        <w:txbxContent>
-                          <w:p>
-                            <w:pPr>
-                              <w:jc w:val="center"/>
-                              <w:rPr>
-                                <w:color w:val="000000" w:themeColor="text1"/>
-                              </w:rPr>
-                            </w:pPr>
-                            <w:r>
-                              <w:rPr>
-                                <w:color w:val="000000" w:themeColor="text1"/>
-                                <w:sz w:val="40"/>
-                                <w:szCs w:val="40"/>
-                              </w:rPr>
-                              <w:t>Registrarse</w:t>
-                            </w:r>
-                          </w:p>
-                        </w:txbxContent>
-                      </wps:txbx>
-                      <wps:bodyPr rot="0" spcFirstLastPara="0" vertOverflow="overflow" horzOverflow="overflow" vert="horz" wrap="square" lIns="91440" tIns="45720" rIns="91440" bIns="45720" numCol="1" spcCol="0" rtlCol="0" fromWordArt="0" anchor="ctr" anchorCtr="0" forceAA="0" compatLnSpc="1">
-                        <a:prstTxWarp prst="textNoShape">
-                          <a:avLst/>
-                        </a:prstTxWarp>
-                        <a:noAutofit/>
-                      </wps:bodyPr>
-                    </wps:wsp>
-                  </a:graphicData>
-                </a:graphic>
-                <wp14:sizeRelH relativeFrom="margin">
-                  <wp14:pctWidth>0</wp14:pctWidth>
-                </wp14:sizeRelH>
-                <wp14:sizeRelV relativeFrom="margin">
-                  <wp14:pctHeight>0</wp14:pctHeight>
-                </wp14:sizeRelV>
-              </wp:anchor>
-            </w:drawing>
-          </mc:Choice>
-          <mc:Fallback>
-            <w:pict>
-              <v:rect w14:anchorId="402F8CC0" id="Rectángulo 50" o:spid="_x0000_s1036" style="position:absolute;margin-left:390.45pt;margin-top:687.4pt;width:114pt;height:31.5pt;z-index:251755520;visibility:visible;mso-wrap-style:square;mso-width-percent:0;mso-height-percent:0;mso-wrap-distance-left:9pt;mso-wrap-distance-top:0;mso-wrap-distance-right:9pt;mso-wrap-distance-bottom:0;mso-position-horizontal:absolute;mso-position-horizontal-relative:margin;mso-position-vertical:absolute;mso-position-vertical-relative:text;mso-width-percent:0;mso-height-percent:0;mso-width-relative:margin;mso-height-relative:margin;v-text-anchor:middle" o:gfxdata="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" fillcolor="#d9e2f3 [660]" strokecolor="#1f3763 [1604]" strokeweight="1pt">
-                <v:textbox>
-                  <w:txbxContent>
-                    <w:p>
-                      <w:pPr>
-                        <w:jc w:val="center"/>
-                        <w:rPr>
-                          <w:color w:val="000000" w:themeColor="text1"/>
-                        </w:rPr>
-                      </w:pPr>
-                      <w:r>
-                        <w:rPr>
-                          <w:color w:val="000000" w:themeColor="text1"/>
-                          <w:sz w:val="40"/>
-                          <w:szCs w:val="40"/>
-                        </w:rPr>
-                        <w:t>Registrarse</w:t>
-                      </w:r>
-                    </w:p>
-                  </w:txbxContent>
-                </v:textbox>
-                <w10:wrap anchorx="margin"/>
-              </v:rect>
-            </w:pict>
-          </mc:Fallback>
-        </mc:AlternateContent>
-      </w:r>
-      <w:r>
-        <w:rPr>
-          <w:noProof/>
-        </w:rPr>
-        <mc:AlternateContent>
-          <mc:Choice Requires="wps">
-            <w:drawing>
-              <wp:anchor distT="0" distB="0" distL="114300" distR="114300" simplePos="0" relativeHeight="251751424" behindDoc="0" locked="0" layoutInCell="1" allowOverlap="1" wp14:anchorId="59F6DE73" wp14:editId="510C5BF6">
-                <wp:simplePos x="0" y="0"/>
-                <wp:positionH relativeFrom="margin">
-                  <wp:posOffset>3514725</wp:posOffset>
-                </wp:positionH>
-                <wp:positionV relativeFrom="paragraph">
-                  <wp:posOffset>8753475</wp:posOffset>
-                </wp:positionV>
-                <wp:extent cx="1143000" cy="361950"/>
-                <wp:effectExtent l="0" t="0" r="19050" b="19050"/>
-                <wp:wrapNone/>
-                <wp:docPr id="48" name="Rectángulo 48"/>
-                <wp:cNvGraphicFramePr/>
-                <a:graphic xmlns:a="http://schemas.openxmlformats.org/drawingml/2006/main">
-                  <a:graphicData uri="http://schemas.microsoft.com/office/word/2010/wordprocessingShape">
-                    <wps:wsp>
-                      <wps:cNvSpPr/>
-                      <wps:spPr>
-                        <a:xfrm>
-                          <a:off x="0" y="0"/>
-                          <a:ext cx="1143000" cy="361950"/>
-                        </a:xfrm>
-                        <a:prstGeom prst="rect">
-                          <a:avLst/>
-                        </a:prstGeom>
-                        <a:solidFill>
-                          <a:schemeClr val="accent1">
-                            <a:lumMod val="20000"/>
-                            <a:lumOff val="80000"/>
-                          </a:schemeClr>
-                        </a:solidFill>
-                      </wps:spPr>
-                      <wps:style>
-                        <a:lnRef idx="2">
-                          <a:schemeClr val="accent1">
-                            <a:shade val="50000"/>
-                          </a:schemeClr>
-                        </a:lnRef>
-                        <a:fillRef idx="1">
-                          <a:schemeClr val="accent1"/>
-                        </a:fillRef>
-                        <a:effectRef idx="0">
-                          <a:schemeClr val="accent1"/>
-                        </a:effectRef>
-                        <a:fontRef idx="minor">
-                          <a:schemeClr val="lt1"/>
-                        </a:fontRef>
-                      </wps:style>
-                      <wps:txbx>
-                        <w:txbxContent>
-                          <w:p>
-                            <w:pPr>
-                              <w:jc w:val="center"/>
-                              <w:rPr>
-                                <w:color w:val="000000" w:themeColor="text1"/>
-                              </w:rPr>
-                            </w:pPr>
-                            <w:r>
-                              <w:rPr>
-                                <w:color w:val="000000" w:themeColor="text1"/>
-                                <w:sz w:val="40"/>
-                                <w:szCs w:val="40"/>
-                              </w:rPr>
-                              <w:t>Online</w:t>
-                            </w:r>
-                          </w:p>
-                        </w:txbxContent>
-                      </wps:txbx>
-                      <wps:bodyPr rot="0" spcFirstLastPara="0" vertOverflow="overflow" horzOverflow="overflow" vert="horz" wrap="square" lIns="91440" tIns="45720" rIns="91440" bIns="45720" numCol="1" spcCol="0" rtlCol="0" fromWordArt="0" anchor="ctr" anchorCtr="0" forceAA="0" compatLnSpc="1">
-                        <a:prstTxWarp prst="textNoShape">
-                          <a:avLst/>
-                        </a:prstTxWarp>
-                        <a:noAutofit/>
-                      </wps:bodyPr>
-                    </wps:wsp>
-                  </a:graphicData>
-                </a:graphic>
-                <wp14:sizeRelH relativeFrom="margin">
-                  <wp14:pctWidth>0</wp14:pctWidth>
-                </wp14:sizeRelH>
-                <wp14:sizeRelV relativeFrom="margin">
-                  <wp14:pctHeight>0</wp14:pctHeight>
-                </wp14:sizeRelV>
-              </wp:anchor>
-            </w:drawing>
-          </mc:Choice>
-          <mc:Fallback>
-            <w:pict>
-              <v:rect w14:anchorId="59F6DE73" id="Rectángulo 48" o:spid="_x0000_s1037" style="position:absolute;margin-left:276.75pt;margin-top:689.25pt;width:90pt;height:28.5pt;z-index:251751424;visibility:visible;mso-wrap-style:square;mso-width-percent:0;mso-height-percent:0;mso-wrap-distance-left:9pt;mso-wrap-distance-top:0;mso-wrap-distance-right:9pt;mso-wrap-distance-bottom:0;mso-position-horizontal:absolute;mso-position-horizontal-relative:margin;mso-position-vertical:absolute;mso-position-vertical-relative:text;mso-width-percent:0;mso-height-percent:0;mso-width-relative:margin;mso-height-relative:margin;v-text-anchor:middle" o:gfxdata="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" fillcolor="#d9e2f3 [660]" strokecolor="#1f3763 [1604]" strokeweight="1pt">
-                <v:textbox>
-                  <w:txbxContent>
-                    <w:p>
-                      <w:pPr>
-                        <w:jc w:val="center"/>
-                        <w:rPr>
-                          <w:color w:val="000000" w:themeColor="text1"/>
-                        </w:rPr>
-                      </w:pPr>
-                      <w:r>
-                        <w:rPr>
-                          <w:color w:val="000000" w:themeColor="text1"/>
-                          <w:sz w:val="40"/>
-                          <w:szCs w:val="40"/>
-                        </w:rPr>
-                        <w:t>Online</w:t>
-                      </w:r>
-                    </w:p>
-                  </w:txbxContent>
-                </v:textbox>
-                <w10:wrap anchorx="margin"/>
-              </v:rect>
-            </w:pict>
-          </mc:Fallback>
-        </mc:AlternateContent>
-      </w:r>
-      <w:r>
-        <w:rPr>
-          <w:noProof/>
-        </w:rPr>
-        <mc:AlternateContent>
-          <mc:Choice Requires="wps">
-            <w:drawing>
-              <wp:anchor distT="0" distB="0" distL="114300" distR="114300" simplePos="0" relativeHeight="251753472" behindDoc="0" locked="0" layoutInCell="1" allowOverlap="1" wp14:anchorId="22AA6580" wp14:editId="09C932FE">
-                <wp:simplePos x="0" y="0"/>
-                <wp:positionH relativeFrom="margin">
-                  <wp:posOffset>3542665</wp:posOffset>
-                </wp:positionH>
-                <wp:positionV relativeFrom="paragraph">
-                  <wp:posOffset>9368155</wp:posOffset>
-                </wp:positionV>
-                <wp:extent cx="1657350" cy="361950"/>
-                <wp:effectExtent l="0" t="0" r="19050" b="19050"/>
-                <wp:wrapNone/>
-                <wp:docPr id="49" name="Rectángulo 49"/>
-                <wp:cNvGraphicFramePr/>
-                <a:graphic xmlns:a="http://schemas.openxmlformats.org/drawingml/2006/main">
-                  <a:graphicData uri="http://schemas.microsoft.com/office/word/2010/wordprocessingShape">
-                    <wps:wsp>
-                      <wps:cNvSpPr/>
-                      <wps:spPr>
-                        <a:xfrm>
-                          <a:off x="0" y="0"/>
-                          <a:ext cx="1657350" cy="361950"/>
-                        </a:xfrm>
-                        <a:prstGeom prst="rect">
-                          <a:avLst/>
-                        </a:prstGeom>
-                        <a:solidFill>
-                          <a:schemeClr val="accent1">
-                            <a:lumMod val="20000"/>
-                            <a:lumOff val="80000"/>
-                          </a:schemeClr>
-                        </a:solidFill>
-                      </wps:spPr>
-                      <wps:style>
-                        <a:lnRef idx="2">
-                          <a:schemeClr val="accent1">
-                            <a:shade val="50000"/>
-                          </a:schemeClr>
-                        </a:lnRef>
-                        <a:fillRef idx="1">
-                          <a:schemeClr val="accent1"/>
-                        </a:fillRef>
-                        <a:effectRef idx="0">
-                          <a:schemeClr val="accent1"/>
-                        </a:effectRef>
-                        <a:fontRef idx="minor">
-                          <a:schemeClr val="lt1"/>
-                        </a:fontRef>
-                      </wps:style>
-                      <wps:txbx>
-                        <w:txbxContent>
-                          <w:p>
-                            <w:pPr>
-                              <w:jc w:val="center"/>
-                              <w:rPr>
-                                <w:color w:val="000000" w:themeColor="text1"/>
-                              </w:rPr>
-                            </w:pPr>
-                            <w:r>
-                              <w:rPr>
-                                <w:color w:val="000000" w:themeColor="text1"/>
-                                <w:sz w:val="40"/>
-                                <w:szCs w:val="40"/>
-                              </w:rPr>
-                              <w:t>Por teléfono</w:t>
-                            </w:r>
-                          </w:p>
-                        </w:txbxContent>
-                      </wps:txbx>
-                      <wps:bodyPr rot="0" spcFirstLastPara="0" vertOverflow="overflow" horzOverflow="overflow" vert="horz" wrap="square" lIns="91440" tIns="45720" rIns="91440" bIns="45720" numCol="1" spcCol="0" rtlCol="0" fromWordArt="0" anchor="ctr" anchorCtr="0" forceAA="0" compatLnSpc="1">
-                        <a:prstTxWarp prst="textNoShape">
-                          <a:avLst/>
-                        </a:prstTxWarp>
-                        <a:noAutofit/>
-                      </wps:bodyPr>
-                    </wps:wsp>
-                  </a:graphicData>
-                </a:graphic>
-                <wp14:sizeRelH relativeFrom="margin">
-                  <wp14:pctWidth>0</wp14:pctWidth>
-                </wp14:sizeRelH>
-                <wp14:sizeRelV relativeFrom="margin">
-                  <wp14:pctHeight>0</wp14:pctHeight>
-                </wp14:sizeRelV>
-              </wp:anchor>
-            </w:drawing>
-          </mc:Choice>
-          <mc:Fallback>
-            <w:pict>
-              <v:rect w14:anchorId="22AA6580" id="Rectángulo 49" o:spid="_x0000_s1038" style="position:absolute;margin-left:278.95pt;margin-top:737.65pt;width:130.5pt;height:28.5pt;z-index:251753472;visibility:visible;mso-wrap-style:square;mso-width-percent:0;mso-height-percent:0;mso-wrap-distance-left:9pt;mso-wrap-distance-top:0;mso-wrap-distance-right:9pt;mso-wrap-distance-bottom:0;mso-position-horizontal:absolute;mso-position-horizontal-relative:margin;mso-position-vertical:absolute;mso-position-vertical-relative:text;mso-width-percent:0;mso-height-percent:0;mso-width-relative:margin;mso-height-relative:margin;v-text-anchor:middle" o:gfxdata="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" fillcolor="#d9e2f3 [660]" strokecolor="#1f3763 [1604]" strokeweight="1pt">
-                <v:textbox>
-                  <w:txbxContent>
-                    <w:p>
-                      <w:pPr>
-                        <w:jc w:val="center"/>
-                        <w:rPr>
-                          <w:color w:val="000000" w:themeColor="text1"/>
-                        </w:rPr>
-                      </w:pPr>
-                      <w:r>
-                        <w:rPr>
-                          <w:color w:val="000000" w:themeColor="text1"/>
-                          <w:sz w:val="40"/>
-                          <w:szCs w:val="40"/>
-                        </w:rPr>
-                        <w:t>Por teléfono</w:t>
-                      </w:r>
-                    </w:p>
-                  </w:txbxContent>
-                </v:textbox>
-                <w10:wrap anchorx="margin"/>
-              </v:rect>
-            </w:pict>
-          </mc:Fallback>
-        </mc:AlternateContent>
-      </w:r>
-      <w:r>
-        <w:rPr>
-          <w:noProof/>
-        </w:rPr>
-        <mc:AlternateContent>
-          <mc:Choice Requires="wps">
-            <w:drawing>
-              <wp:anchor distT="0" distB="0" distL="114300" distR="114300" simplePos="0" relativeHeight="251747328" behindDoc="0" locked="0" layoutInCell="1" allowOverlap="1" wp14:anchorId="092DDAC3" wp14:editId="4975E48E">
-                <wp:simplePos x="0" y="0"/>
-                <wp:positionH relativeFrom="margin">
-                  <wp:posOffset>2863215</wp:posOffset>
-                </wp:positionH>
-                <wp:positionV relativeFrom="paragraph">
-                  <wp:posOffset>9177655</wp:posOffset>
-                </wp:positionV>
-                <wp:extent cx="657225" cy="381000"/>
-                <wp:effectExtent l="0" t="0" r="66675" b="57150"/>
-                <wp:wrapNone/>
-                <wp:docPr id="35" name="Conector recto de flecha 35"/>
-                <wp:cNvGraphicFramePr/>
-                <a:graphic xmlns:a="http://schemas.openxmlformats.org/drawingml/2006/main">
-                  <a:graphicData uri="http://schemas.microsoft.com/office/word/2010/wordprocessingShape">
-                    <wps:wsp>
-                      <wps:cNvCnPr/>
-                      <wps:spPr>
-                        <a:xfrm>
-                          <a:off x="0" y="0"/>
-                          <a:ext cx="657225" cy="381000"/>
-                        </a:xfrm>
-                        <a:prstGeom prst="straightConnector1">
-                          <a:avLst/>
-                        </a:prstGeom>
-                        <a:ln>
-                          <a:tailEnd type="triangle"/>
-                        </a:ln>
-                      </wps:spPr>
-                      <wps:style>
-                        <a:lnRef idx="1">
-                          <a:schemeClr val="accent1"/>
-                        </a:lnRef>
-                        <a:fillRef idx="0">
-                          <a:schemeClr val="accent1"/>
-                        </a:fillRef>
-                        <a:effectRef idx="0">
-                          <a:schemeClr val="accent1"/>
-                        </a:effectRef>
-                        <a:fontRef idx="minor">
-                          <a:schemeClr val="tx1"/>
-                        </a:fontRef>
-                      </wps:style>
-                      <wps:bodyPr/>
-                    </wps:wsp>
-                  </a:graphicData>
-                </a:graphic>
-                <wp14:sizeRelH relativeFrom="margin">
-                  <wp14:pctWidth>0</wp14:pctWidth>
-                </wp14:sizeRelH>
-                <wp14:sizeRelV relativeFrom="margin">
-                  <wp14:pctHeight>0</wp14:pctHeight>
-                </wp14:sizeRelV>
-              </wp:anchor>
-            </w:drawing>
-          </mc:Choice>
-          <mc:Fallback>
-            <w:pict>
-              <v:shape w14:anchorId="463DC8A1" id="Conector recto de flecha 35" o:spid="_x0000_s1026" type="#_x0000_t32" style="position:absolute;margin-left:225.45pt;margin-top:722.65pt;width:51.75pt;height:30pt;z-index:251747328;visibility:visible;mso-wrap-style:square;mso-width-percent:0;mso-height-percent:0;mso-wrap-distance-left:9pt;mso-wrap-distance-top:0;mso-wrap-distance-right:9pt;mso-wrap-distance-bottom:0;mso-position-horizontal:absolute;mso-position-horizontal-relative:margin;mso-position-vertical:absolute;mso-position-vertical-relative:text;mso-width-percent:0;mso-height-percent:0;mso-width-relative:margin;mso-height-relative:margin" o:gfxdata="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" strokecolor="#4472c4 [3204]" strokeweight=".5pt">
-                <v:stroke endarrow="block" joinstyle="miter"/>
-                <w10:wrap anchorx="margin"/>
-              </v:shape>
-            </w:pict>
-          </mc:Fallback>
-        </mc:AlternateContent>
-      </w:r>
-      <w:r>
-        <w:rPr>
-          <w:noProof/>
-        </w:rPr>
-        <mc:AlternateContent>
-          <mc:Choice Requires="wps">
-            <w:drawing>
-              <wp:anchor distT="0" distB="0" distL="114300" distR="114300" simplePos="0" relativeHeight="251749376" behindDoc="0" locked="0" layoutInCell="1" allowOverlap="1" wp14:anchorId="6F635BF1" wp14:editId="78EF414E">
-                <wp:simplePos x="0" y="0"/>
-                <wp:positionH relativeFrom="column">
-                  <wp:posOffset>2863215</wp:posOffset>
-                </wp:positionH>
-                <wp:positionV relativeFrom="paragraph">
-                  <wp:posOffset>8919845</wp:posOffset>
-                </wp:positionV>
-                <wp:extent cx="657225" cy="228600"/>
-                <wp:effectExtent l="0" t="38100" r="47625" b="19050"/>
-                <wp:wrapNone/>
-                <wp:docPr id="47" name="Conector recto de flecha 47"/>
-                <wp:cNvGraphicFramePr/>
-                <a:graphic xmlns:a="http://schemas.openxmlformats.org/drawingml/2006/main">
-                  <a:graphicData uri="http://schemas.microsoft.com/office/word/2010/wordprocessingShape">
-                    <wps:wsp>
-                      <wps:cNvCnPr/>
-                      <wps:spPr>
-                        <a:xfrm flipV="1">
-                          <a:off x="0" y="0"/>
-                          <a:ext cx="657225" cy="228600"/>
-                        </a:xfrm>
-                        <a:prstGeom prst="straightConnector1">
-                          <a:avLst/>
-                        </a:prstGeom>
-                        <a:ln>
-                          <a:tailEnd type="triangle"/>
-                        </a:ln>
-                      </wps:spPr>
-                      <wps:style>
-                        <a:lnRef idx="1">
-                          <a:schemeClr val="accent1"/>
-                        </a:lnRef>
-                        <a:fillRef idx="0">
-                          <a:schemeClr val="accent1"/>
-                        </a:fillRef>
-                        <a:effectRef idx="0">
-                          <a:schemeClr val="accent1"/>
-                        </a:effectRef>
-                        <a:fontRef idx="minor">
-                          <a:schemeClr val="tx1"/>
-                        </a:fontRef>
-                      </wps:style>
-                      <wps:bodyPr/>
-                    </wps:wsp>
-                  </a:graphicData>
-                </a:graphic>
-                <wp14:sizeRelH relativeFrom="margin">
-                  <wp14:pctWidth>0</wp14:pctWidth>
-                </wp14:sizeRelH>
-                <wp14:sizeRelV relativeFrom="margin">
-                  <wp14:pctHeight>0</wp14:pctHeight>
-                </wp14:sizeRelV>
-              </wp:anchor>
-            </w:drawing>
-          </mc:Choice>
-          <mc:Fallback>
-            <w:pict>
-              <v:shape w14:anchorId="6E77E8A6" id="Conector recto de flecha 47" o:spid="_x0000_s1026" type="#_x0000_t32" style="position:absolute;margin-left:225.45pt;margin-top:702.35pt;width:51.75pt;height:18pt;flip:y;z-index:251749376;visibility:visible;mso-wrap-style:square;mso-width-percent:0;mso-height-percent:0;mso-wrap-distance-left:9pt;mso-wrap-distance-top:0;mso-wrap-distance-right:9pt;mso-wrap-distance-bottom:0;mso-position-horizontal:absolute;mso-position-horizontal-relative:text;mso-position-vertical:absolute;mso-position-vertical-relative:text;mso-width-percent:0;mso-height-percent:0;mso-width-relative:margin;mso-height-relative:margin" o:gfxdata="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" strokecolor="#4472c4 [3204]" strokeweight=".5pt">
-                <v:stroke endarrow="block" joinstyle="miter"/>
-              </v:shape>
-            </w:pict>
-          </mc:Fallback>
-        </mc:AlternateContent>
-      </w:r>
-      <w:r>
-        <w:rPr>
-          <w:noProof/>
-        </w:rPr>
-        <mc:AlternateContent>
-          <mc:Choice Requires="wps">
-            <w:drawing>
-              <wp:anchor distT="0" distB="0" distL="114300" distR="114300" simplePos="0" relativeHeight="251746304" behindDoc="0" locked="0" layoutInCell="1" allowOverlap="1" wp14:anchorId="6F229132" wp14:editId="7A8289FC">
-                <wp:simplePos x="0" y="0"/>
-                <wp:positionH relativeFrom="margin">
-                  <wp:posOffset>1518920</wp:posOffset>
-                </wp:positionH>
-                <wp:positionV relativeFrom="paragraph">
-                  <wp:posOffset>8882380</wp:posOffset>
-                </wp:positionV>
-                <wp:extent cx="1343025" cy="704850"/>
-                <wp:effectExtent l="0" t="0" r="28575" b="19050"/>
-                <wp:wrapNone/>
-                <wp:docPr id="34" name="Rectángulo 34"/>
-                <wp:cNvGraphicFramePr/>
-                <a:graphic xmlns:a="http://schemas.openxmlformats.org/drawingml/2006/main">
-                  <a:graphicData uri="http://schemas.microsoft.com/office/word/2010/wordprocessingShape">
-                    <wps:wsp>
-                      <wps:cNvSpPr/>
-                      <wps:spPr>
-                        <a:xfrm>
-                          <a:off x="0" y="0"/>
-                          <a:ext cx="1343025" cy="704850"/>
-                        </a:xfrm>
-                        <a:prstGeom prst="rect">
-                          <a:avLst/>
-                        </a:prstGeom>
-                        <a:solidFill>
-                          <a:schemeClr val="accent1">
-                            <a:lumMod val="20000"/>
-                            <a:lumOff val="80000"/>
-                          </a:schemeClr>
-                        </a:solidFill>
-                      </wps:spPr>
-                      <wps:style>
-                        <a:lnRef idx="2">
-                          <a:schemeClr val="accent1">
-                            <a:shade val="50000"/>
-                          </a:schemeClr>
-                        </a:lnRef>
-                        <a:fillRef idx="1">
-                          <a:schemeClr val="accent1"/>
-                        </a:fillRef>
-                        <a:effectRef idx="0">
-                          <a:schemeClr val="accent1"/>
-                        </a:effectRef>
-                        <a:fontRef idx="minor">
-                          <a:schemeClr val="lt1"/>
-                        </a:fontRef>
-                      </wps:style>
-                      <wps:txbx>
-                        <w:txbxContent>
-                          <w:p>
-                            <w:pPr>
-                              <w:jc w:val="center"/>
-                              <w:rPr>
-                                <w:color w:val="000000" w:themeColor="text1"/>
-                              </w:rPr>
-                            </w:pPr>
-                            <w:r>
-                              <w:rPr>
-                                <w:color w:val="000000" w:themeColor="text1"/>
-                                <w:sz w:val="40"/>
-                                <w:szCs w:val="40"/>
-                              </w:rPr>
-                              <w:t>Comprar</w:t>
-                            </w:r>
-                          </w:p>
-                        </w:txbxContent>
-                      </wps:txbx>
-                      <wps:bodyPr rot="0" spcFirstLastPara="0" vertOverflow="overflow" horzOverflow="overflow" vert="horz" wrap="square" lIns="91440" tIns="45720" rIns="91440" bIns="45720" numCol="1" spcCol="0" rtlCol="0" fromWordArt="0" anchor="ctr" anchorCtr="0" forceAA="0" compatLnSpc="1">
-                        <a:prstTxWarp prst="textNoShape">
-                          <a:avLst/>
-                        </a:prstTxWarp>
-                        <a:noAutofit/>
-                      </wps:bodyPr>
-                    </wps:wsp>
-                  </a:graphicData>
-                </a:graphic>
-                <wp14:sizeRelH relativeFrom="margin">
-                  <wp14:pctWidth>0</wp14:pctWidth>
-                </wp14:sizeRelH>
-                <wp14:sizeRelV relativeFrom="margin">
-                  <wp14:pctHeight>0</wp14:pctHeight>
-                </wp14:sizeRelV>
-              </wp:anchor>
-            </w:drawing>
-          </mc:Choice>
-          <mc:Fallback>
-            <w:pict>
-              <v:rect w14:anchorId="6F229132" id="Rectángulo 34" o:spid="_x0000_s1039" style="position:absolute;margin-left:119.6pt;margin-top:699.4pt;width:105.75pt;height:55.5pt;z-index:251746304;visibility:visible;mso-wrap-style:square;mso-width-percent:0;mso-height-percent:0;mso-wrap-distance-left:9pt;mso-wrap-distance-top:0;mso-wrap-distance-right:9pt;mso-wrap-distance-bottom:0;mso-position-horizontal:absolute;mso-position-horizontal-relative:margin;mso-position-vertical:absolute;mso-position-vertical-relative:text;mso-width-percent:0;mso-height-percent:0;mso-width-relative:margin;mso-height-relative:margin;v-text-anchor:middle" o:gfxdata="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" fillcolor="#d9e2f3 [660]" strokecolor="#1f3763 [1604]" strokeweight="1pt">
-                <v:textbox>
-                  <w:txbxContent>
-                    <w:p>
-                      <w:pPr>
-                        <w:jc w:val="center"/>
-                        <w:rPr>
-                          <w:color w:val="000000" w:themeColor="text1"/>
-                        </w:rPr>
-                      </w:pPr>
-                      <w:r>
-                        <w:rPr>
-                          <w:color w:val="000000" w:themeColor="text1"/>
-                          <w:sz w:val="40"/>
-                          <w:szCs w:val="40"/>
-                        </w:rPr>
-                        <w:t>Comprar</w:t>
-                      </w:r>
-                    </w:p>
-                  </w:txbxContent>
-                </v:textbox>
-                <w10:wrap anchorx="margin"/>
-              </v:rect>
             </w:pict>
           </mc:Fallback>
         </mc:AlternateContent>
@@ -3005,9 +3491,11 @@
                                 <w:numId w:val="2"/>
                               </w:numPr>
                             </w:pPr>
+                            <w:proofErr w:type="spellStart"/>
                             <w:r>
                               <w:t>if</w:t>
                             </w:r>
+                            <w:proofErr w:type="spellEnd"/>
                           </w:p>
                         </w:txbxContent>
                       </wps:txbx>
@@ -3039,9 +3527,11 @@
                           <w:numId w:val="2"/>
                         </w:numPr>
                       </w:pPr>
+                      <w:proofErr w:type="spellStart"/>
                       <w:r>
                         <w:t>if</w:t>
                       </w:r>
+                      <w:proofErr w:type="spellEnd"/>
                     </w:p>
                   </w:txbxContent>
                 </v:textbox>
@@ -3261,12 +3751,14 @@
                             <w:pPr>
                               <w:jc w:val="center"/>
                             </w:pPr>
+                            <w:proofErr w:type="gramStart"/>
                             <w:r>
                               <w:t xml:space="preserve">( </w:t>
                             </w:r>
                             <w:r>
                               <w:t>3</w:t>
                             </w:r>
+                            <w:proofErr w:type="gramEnd"/>
                             <w:r>
                               <w:t>)</w:t>
                             </w:r>
@@ -3309,12 +3801,14 @@
                       <w:pPr>
                         <w:jc w:val="center"/>
                       </w:pPr>
+                      <w:proofErr w:type="gramStart"/>
                       <w:r>
                         <w:t xml:space="preserve">( </w:t>
                       </w:r>
                       <w:r>
                         <w:t>3</w:t>
                       </w:r>
+                      <w:proofErr w:type="gramEnd"/>
                       <w:r>
                         <w:t>)</w:t>
                       </w:r>
@@ -3403,7 +3897,7 @@
         <mc:AlternateContent>
           <mc:Choice Requires="wps">
             <w:drawing>
-              <wp:anchor distT="0" distB="0" distL="114300" distR="114300" simplePos="0" relativeHeight="251734016" behindDoc="0" locked="0" layoutInCell="1" allowOverlap="1" wp14:anchorId="3B5DEDD1" wp14:editId="12563418">
+              <wp:anchor distT="0" distB="0" distL="114300" distR="114300" simplePos="0" relativeHeight="251734016" behindDoc="0" locked="0" layoutInCell="1" allowOverlap="1" wp14:anchorId="3B5DEDD1" wp14:editId="5863A7B3">
                 <wp:simplePos x="0" y="0"/>
                 <wp:positionH relativeFrom="column">
                   <wp:posOffset>2577465</wp:posOffset>
@@ -3522,126 +4016,6 @@
         <mc:AlternateContent>
           <mc:Choice Requires="wps">
             <w:drawing>
-              <wp:anchor distT="0" distB="0" distL="114300" distR="114300" simplePos="0" relativeHeight="251731968" behindDoc="0" locked="0" layoutInCell="1" allowOverlap="1" wp14:anchorId="3482F1F1" wp14:editId="5F3A3CD5">
-                <wp:simplePos x="0" y="0"/>
-                <wp:positionH relativeFrom="margin">
-                  <wp:posOffset>2526030</wp:posOffset>
-                </wp:positionH>
-                <wp:positionV relativeFrom="paragraph">
-                  <wp:posOffset>6367780</wp:posOffset>
-                </wp:positionV>
-                <wp:extent cx="1238250" cy="828675"/>
-                <wp:effectExtent l="0" t="0" r="19050" b="28575"/>
-                <wp:wrapNone/>
-                <wp:docPr id="43" name="Elipse 43"/>
-                <wp:cNvGraphicFramePr/>
-                <a:graphic xmlns:a="http://schemas.openxmlformats.org/drawingml/2006/main">
-                  <a:graphicData uri="http://schemas.microsoft.com/office/word/2010/wordprocessingShape">
-                    <wps:wsp>
-                      <wps:cNvSpPr/>
-                      <wps:spPr>
-                        <a:xfrm>
-                          <a:off x="0" y="0"/>
-                          <a:ext cx="1238250" cy="828675"/>
-                        </a:xfrm>
-                        <a:prstGeom prst="ellipse">
-                          <a:avLst/>
-                        </a:prstGeom>
-                        <a:solidFill>
-                          <a:srgbClr val="0070C0"/>
-                        </a:solidFill>
-                      </wps:spPr>
-                      <wps:style>
-                        <a:lnRef idx="2">
-                          <a:schemeClr val="accent1">
-                            <a:shade val="50000"/>
-                          </a:schemeClr>
-                        </a:lnRef>
-                        <a:fillRef idx="1">
-                          <a:schemeClr val="accent1"/>
-                        </a:fillRef>
-                        <a:effectRef idx="0">
-                          <a:schemeClr val="accent1"/>
-                        </a:effectRef>
-                        <a:fontRef idx="minor">
-                          <a:schemeClr val="lt1"/>
-                        </a:fontRef>
-                      </wps:style>
-                      <wps:txbx>
-                        <w:txbxContent>
-                          <w:p>
-                            <w:pPr>
-                              <w:jc w:val="center"/>
-                            </w:pPr>
-                            <w:r>
-                              <w:t>Pescadería</w:t>
-                            </w:r>
-                          </w:p>
-                          <w:p>
-                            <w:pPr>
-                              <w:jc w:val="center"/>
-                            </w:pPr>
-                            <w:r>
-                              <w:t>Carlos</w:t>
-                            </w:r>
-                          </w:p>
-                        </w:txbxContent>
-                      </wps:txbx>
-                      <wps:bodyPr rot="0" spcFirstLastPara="0" vertOverflow="overflow" horzOverflow="overflow" vert="horz" wrap="square" lIns="91440" tIns="45720" rIns="91440" bIns="45720" numCol="1" spcCol="0" rtlCol="0" fromWordArt="0" anchor="ctr" anchorCtr="0" forceAA="0" compatLnSpc="1">
-                        <a:prstTxWarp prst="textNoShape">
-                          <a:avLst/>
-                        </a:prstTxWarp>
-                        <a:noAutofit/>
-                      </wps:bodyPr>
-                    </wps:wsp>
-                  </a:graphicData>
-                </a:graphic>
-                <wp14:sizeRelH relativeFrom="margin">
-                  <wp14:pctWidth>0</wp14:pctWidth>
-                </wp14:sizeRelH>
-                <wp14:sizeRelV relativeFrom="margin">
-                  <wp14:pctHeight>0</wp14:pctHeight>
-                </wp14:sizeRelV>
-              </wp:anchor>
-            </w:drawing>
-          </mc:Choice>
-          <mc:Fallback>
-            <w:pict>
-              <v:oval w14:anchorId="3482F1F1" id="Elipse 43" o:spid="_x0000_s1043" style="position:absolute;margin-left:198.9pt;margin-top:501.4pt;width:97.5pt;height:65.25pt;z-index:251731968;visibility:visible;mso-wrap-style:square;mso-width-percent:0;mso-height-percent:0;mso-wrap-distance-left:9pt;mso-wrap-distance-top:0;mso-wrap-distance-right:9pt;mso-wrap-distance-bottom:0;mso-position-horizontal:absolute;mso-position-horizontal-relative:margin;mso-position-vertical:absolute;mso-position-vertical-relative:text;mso-width-percent:0;mso-height-percent:0;mso-width-relative:margin;mso-height-relative:margin;v-text-anchor:middle" o:gfxdata="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" fillcolor="#0070c0" strokecolor="#1f3763 [1604]" strokeweight="1pt">
-                <v:stroke joinstyle="miter"/>
-                <v:textbox>
-                  <w:txbxContent>
-                    <w:p>
-                      <w:pPr>
-                        <w:jc w:val="center"/>
-                      </w:pPr>
-                      <w:r>
-                        <w:t>Pescadería</w:t>
-                      </w:r>
-                    </w:p>
-                    <w:p>
-                      <w:pPr>
-                        <w:jc w:val="center"/>
-                      </w:pPr>
-                      <w:r>
-                        <w:t>Carlos</w:t>
-                      </w:r>
-                    </w:p>
-                  </w:txbxContent>
-                </v:textbox>
-                <w10:wrap anchorx="margin"/>
-              </v:oval>
-            </w:pict>
-          </mc:Fallback>
-        </mc:AlternateContent>
-      </w:r>
-      <w:r>
-        <w:rPr>
-          <w:noProof/>
-        </w:rPr>
-        <mc:AlternateContent>
-          <mc:Choice Requires="wps">
-            <w:drawing>
               <wp:anchor distT="0" distB="0" distL="114300" distR="114300" simplePos="0" relativeHeight="251697152" behindDoc="0" locked="0" layoutInCell="1" allowOverlap="1" wp14:anchorId="0DDE677F" wp14:editId="1EFB75D7">
                 <wp:simplePos x="0" y="0"/>
                 <wp:positionH relativeFrom="page">
@@ -3703,12 +4077,14 @@
                             <w:pPr>
                               <w:jc w:val="center"/>
                             </w:pPr>
+                            <w:proofErr w:type="gramStart"/>
                             <w:r>
                               <w:t xml:space="preserve">( </w:t>
                             </w:r>
                             <w:r>
                               <w:t>1</w:t>
                             </w:r>
+                            <w:proofErr w:type="gramEnd"/>
                             <w:r>
                               <w:t xml:space="preserve"> )</w:t>
                             </w:r>
@@ -3735,7 +4111,7 @@
           </mc:Choice>
           <mc:Fallback>
             <w:pict>
-              <v:oval w14:anchorId="0DDE677F" id="Elipse 24" o:spid="_x0000_s1044" style="position:absolute;margin-left:0;margin-top:369.4pt;width:101.25pt;height:75.75pt;z-index:251697152;visibility:visible;mso-wrap-style:square;mso-width-percent:0;mso-height-percent:0;mso-wrap-distance-left:9pt;mso-wrap-distance-top:0;mso-wrap-distance-right:9pt;mso-wrap-distance-bottom:0;mso-position-horizontal:left;mso-position-horizontal-relative:page;mso-position-vertical:absolute;mso-position-vertical-relative:text;mso-width-percent:0;mso-height-percent:0;mso-width-relative:margin;mso-height-relative:margin;v-text-anchor:middle" o:gfxdata="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" fillcolor="#c45911 [2405]" strokecolor="#1f3763 [1604]" strokeweight="1pt">
+              <v:oval w14:anchorId="0DDE677F" id="Elipse 24" o:spid="_x0000_s1043" style="position:absolute;margin-left:0;margin-top:369.4pt;width:101.25pt;height:75.75pt;z-index:251697152;visibility:visible;mso-wrap-style:square;mso-width-percent:0;mso-height-percent:0;mso-wrap-distance-left:9pt;mso-wrap-distance-top:0;mso-wrap-distance-right:9pt;mso-wrap-distance-bottom:0;mso-position-horizontal:left;mso-position-horizontal-relative:page;mso-position-vertical:absolute;mso-position-vertical-relative:text;mso-width-percent:0;mso-height-percent:0;mso-width-relative:margin;mso-height-relative:margin;v-text-anchor:middle" o:gfxdata="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" fillcolor="#c45911 [2405]" strokecolor="#1f3763 [1604]" strokeweight="1pt">
                 <v:stroke joinstyle="miter"/>
                 <v:textbox>
                   <w:txbxContent>
@@ -3751,12 +4127,14 @@
                       <w:pPr>
                         <w:jc w:val="center"/>
                       </w:pPr>
+                      <w:proofErr w:type="gramStart"/>
                       <w:r>
                         <w:t xml:space="preserve">( </w:t>
                       </w:r>
                       <w:r>
                         <w:t>1</w:t>
                       </w:r>
+                      <w:proofErr w:type="gramEnd"/>
                       <w:r>
                         <w:t xml:space="preserve"> )</w:t>
                       </w:r>
@@ -3776,7 +4154,7 @@
         <mc:AlternateContent>
           <mc:Choice Requires="wps">
             <w:drawing>
-              <wp:anchor distT="45720" distB="45720" distL="114300" distR="114300" simplePos="0" relativeHeight="251709440" behindDoc="1" locked="0" layoutInCell="1" allowOverlap="1" wp14:anchorId="052AB818" wp14:editId="7582EF6E">
+              <wp:anchor distT="45720" distB="45720" distL="114300" distR="114300" simplePos="0" relativeHeight="251709440" behindDoc="1" locked="0" layoutInCell="1" allowOverlap="1" wp14:anchorId="052AB818" wp14:editId="3BF9388D">
                 <wp:simplePos x="0" y="0"/>
                 <wp:positionH relativeFrom="page">
                   <wp:posOffset>171450</wp:posOffset>
@@ -3825,9 +4203,11 @@
                                 <w:numId w:val="2"/>
                               </w:numPr>
                             </w:pPr>
+                            <w:proofErr w:type="spellStart"/>
                             <w:r>
                               <w:t>if</w:t>
                             </w:r>
+                            <w:proofErr w:type="spellEnd"/>
                           </w:p>
                         </w:txbxContent>
                       </wps:txbx>
@@ -3848,7 +4228,7 @@
           </mc:Choice>
           <mc:Fallback>
             <w:pict>
-              <v:shape w14:anchorId="052AB818" id="_x0000_s1045" type="#_x0000_t202" style="position:absolute;margin-left:13.5pt;margin-top:465.6pt;width:73.5pt;height:26.25pt;z-index:-251607040;visibility:visible;mso-wrap-style:square;mso-width-percent:0;mso-height-percent:0;mso-wrap-distance-left:9pt;mso-wrap-distance-top:3.6pt;mso-wrap-distance-right:9pt;mso-wrap-distance-bottom:3.6pt;mso-position-horizontal:absolute;mso-position-horizontal-relative:page;mso-position-vertical:absolute;mso-position-vertical-relative:text;mso-width-percent:0;mso-height-percent:0;mso-width-relative:margin;mso-height-relative:margin;v-text-anchor:top" o:gfxdata="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" stroked="f">
+              <v:shape w14:anchorId="052AB818" id="_x0000_s1044" type="#_x0000_t202" style="position:absolute;margin-left:13.5pt;margin-top:465.6pt;width:73.5pt;height:26.25pt;z-index:-251607040;visibility:visible;mso-wrap-style:square;mso-width-percent:0;mso-height-percent:0;mso-wrap-distance-left:9pt;mso-wrap-distance-top:3.6pt;mso-wrap-distance-right:9pt;mso-wrap-distance-bottom:3.6pt;mso-position-horizontal:absolute;mso-position-horizontal-relative:page;mso-position-vertical:absolute;mso-position-vertical-relative:text;mso-width-percent:0;mso-height-percent:0;mso-width-relative:margin;mso-height-relative:margin;v-text-anchor:top" o:gfxdata="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" stroked="f">
                 <v:textbox>
                   <w:txbxContent>
                     <w:p>
@@ -3859,134 +4239,16 @@
                           <w:numId w:val="2"/>
                         </w:numPr>
                       </w:pPr>
+                      <w:proofErr w:type="spellStart"/>
                       <w:r>
                         <w:t>if</w:t>
                       </w:r>
+                      <w:proofErr w:type="spellEnd"/>
                     </w:p>
                   </w:txbxContent>
                 </v:textbox>
                 <w10:wrap anchorx="page"/>
               </v:shape>
-            </w:pict>
-          </mc:Fallback>
-        </mc:AlternateContent>
-      </w:r>
-      <w:r>
-        <w:rPr>
-          <w:noProof/>
-        </w:rPr>
-        <mc:AlternateContent>
-          <mc:Choice Requires="wps">
-            <w:drawing>
-              <wp:anchor distT="0" distB="0" distL="114300" distR="114300" simplePos="0" relativeHeight="251736064" behindDoc="0" locked="0" layoutInCell="1" allowOverlap="1" wp14:anchorId="735705B5" wp14:editId="64853078">
-                <wp:simplePos x="0" y="0"/>
-                <wp:positionH relativeFrom="margin">
-                  <wp:posOffset>5282565</wp:posOffset>
-                </wp:positionH>
-                <wp:positionV relativeFrom="paragraph">
-                  <wp:posOffset>6615430</wp:posOffset>
-                </wp:positionV>
-                <wp:extent cx="981075" cy="885825"/>
-                <wp:effectExtent l="0" t="0" r="28575" b="28575"/>
-                <wp:wrapNone/>
-                <wp:docPr id="45" name="Elipse 45"/>
-                <wp:cNvGraphicFramePr/>
-                <a:graphic xmlns:a="http://schemas.openxmlformats.org/drawingml/2006/main">
-                  <a:graphicData uri="http://schemas.microsoft.com/office/word/2010/wordprocessingShape">
-                    <wps:wsp>
-                      <wps:cNvSpPr/>
-                      <wps:spPr>
-                        <a:xfrm>
-                          <a:off x="0" y="0"/>
-                          <a:ext cx="981075" cy="885825"/>
-                        </a:xfrm>
-                        <a:prstGeom prst="ellipse">
-                          <a:avLst/>
-                        </a:prstGeom>
-                        <a:solidFill>
-                          <a:srgbClr val="92D050"/>
-                        </a:solidFill>
-                      </wps:spPr>
-                      <wps:style>
-                        <a:lnRef idx="2">
-                          <a:schemeClr val="accent1">
-                            <a:shade val="50000"/>
-                          </a:schemeClr>
-                        </a:lnRef>
-                        <a:fillRef idx="1">
-                          <a:schemeClr val="accent1"/>
-                        </a:fillRef>
-                        <a:effectRef idx="0">
-                          <a:schemeClr val="accent1"/>
-                        </a:effectRef>
-                        <a:fontRef idx="minor">
-                          <a:schemeClr val="lt1"/>
-                        </a:fontRef>
-                      </wps:style>
-                      <wps:txbx>
-                        <w:txbxContent>
-                          <w:p>
-                            <w:pPr>
-                              <w:jc w:val="center"/>
-                            </w:pPr>
-                            <w:r>
-                              <w:t>Frutería</w:t>
-                            </w:r>
-                          </w:p>
-                          <w:p>
-                            <w:pPr>
-                              <w:jc w:val="center"/>
-                            </w:pPr>
-                            <w:r>
-                              <w:t>Alberto</w:t>
-                            </w:r>
-                          </w:p>
-                        </w:txbxContent>
-                      </wps:txbx>
-                      <wps:bodyPr rot="0" spcFirstLastPara="0" vertOverflow="overflow" horzOverflow="overflow" vert="horz" wrap="square" lIns="91440" tIns="45720" rIns="91440" bIns="45720" numCol="1" spcCol="0" rtlCol="0" fromWordArt="0" anchor="ctr" anchorCtr="0" forceAA="0" compatLnSpc="1">
-                        <a:prstTxWarp prst="textNoShape">
-                          <a:avLst/>
-                        </a:prstTxWarp>
-                        <a:noAutofit/>
-                      </wps:bodyPr>
-                    </wps:wsp>
-                  </a:graphicData>
-                </a:graphic>
-                <wp14:sizeRelH relativeFrom="margin">
-                  <wp14:pctWidth>0</wp14:pctWidth>
-                </wp14:sizeRelH>
-                <wp14:sizeRelV relativeFrom="margin">
-                  <wp14:pctHeight>0</wp14:pctHeight>
-                </wp14:sizeRelV>
-              </wp:anchor>
-            </w:drawing>
-          </mc:Choice>
-          <mc:Fallback>
-            <w:pict>
-              <v:oval w14:anchorId="735705B5" id="Elipse 45" o:spid="_x0000_s1046" style="position:absolute;margin-left:415.95pt;margin-top:520.9pt;width:77.25pt;height:69.75pt;z-index:251736064;visibility:visible;mso-wrap-style:square;mso-width-percent:0;mso-height-percent:0;mso-wrap-distance-left:9pt;mso-wrap-distance-top:0;mso-wrap-distance-right:9pt;mso-wrap-distance-bottom:0;mso-position-horizontal:absolute;mso-position-horizontal-relative:margin;mso-position-vertical:absolute;mso-position-vertical-relative:text;mso-width-percent:0;mso-height-percent:0;mso-width-relative:margin;mso-height-relative:margin;v-text-anchor:middle" o:gfxdata="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" fillcolor="#92d050" strokecolor="#1f3763 [1604]" strokeweight="1pt">
-                <v:stroke joinstyle="miter"/>
-                <v:textbox>
-                  <w:txbxContent>
-                    <w:p>
-                      <w:pPr>
-                        <w:jc w:val="center"/>
-                      </w:pPr>
-                      <w:r>
-                        <w:t>Frutería</w:t>
-                      </w:r>
-                    </w:p>
-                    <w:p>
-                      <w:pPr>
-                        <w:jc w:val="center"/>
-                      </w:pPr>
-                      <w:r>
-                        <w:t>Alberto</w:t>
-                      </w:r>
-                    </w:p>
-                  </w:txbxContent>
-                </v:textbox>
-                <w10:wrap anchorx="margin"/>
-              </v:oval>
             </w:pict>
           </mc:Fallback>
         </mc:AlternateContent>
@@ -4129,12 +4391,14 @@
                             <w:pPr>
                               <w:jc w:val="center"/>
                             </w:pPr>
+                            <w:proofErr w:type="gramStart"/>
                             <w:r>
                               <w:t xml:space="preserve">( </w:t>
                             </w:r>
                             <w:r>
                               <w:t>2</w:t>
                             </w:r>
+                            <w:proofErr w:type="gramEnd"/>
                             <w:r>
                               <w:t xml:space="preserve"> )</w:t>
                             </w:r>
@@ -4161,7 +4425,7 @@
           </mc:Choice>
           <mc:Fallback>
             <w:pict>
-              <v:oval w14:anchorId="15140569" id="Elipse 21" o:spid="_x0000_s1047" style="position:absolute;margin-left:380.7pt;margin-top:315.4pt;width:77.25pt;height:69.75pt;z-index:251691008;visibility:visible;mso-wrap-style:square;mso-width-percent:0;mso-height-percent:0;mso-wrap-distance-left:9pt;mso-wrap-distance-top:0;mso-wrap-distance-right:9pt;mso-wrap-distance-bottom:0;mso-position-horizontal:absolute;mso-position-horizontal-relative:margin;mso-position-vertical:absolute;mso-position-vertical-relative:text;mso-width-percent:0;mso-height-percent:0;mso-width-relative:margin;mso-height-relative:margin;v-text-anchor:middle" o:gfxdata="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" fillcolor="#92d050" strokecolor="#1f3763 [1604]" strokeweight="1pt">
+              <v:oval w14:anchorId="15140569" id="Elipse 21" o:spid="_x0000_s1045" style="position:absolute;margin-left:380.7pt;margin-top:315.4pt;width:77.25pt;height:69.75pt;z-index:251691008;visibility:visible;mso-wrap-style:square;mso-width-percent:0;mso-height-percent:0;mso-wrap-distance-left:9pt;mso-wrap-distance-top:0;mso-wrap-distance-right:9pt;mso-wrap-distance-bottom:0;mso-position-horizontal:absolute;mso-position-horizontal-relative:margin;mso-position-vertical:absolute;mso-position-vertical-relative:text;mso-width-percent:0;mso-height-percent:0;mso-width-relative:margin;mso-height-relative:margin;v-text-anchor:middle" o:gfxdata="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" fillcolor="#92d050" strokecolor="#1f3763 [1604]" strokeweight="1pt">
                 <v:stroke joinstyle="miter"/>
                 <v:textbox>
                   <w:txbxContent>
@@ -4177,12 +4441,14 @@
                       <w:pPr>
                         <w:jc w:val="center"/>
                       </w:pPr>
+                      <w:proofErr w:type="gramStart"/>
                       <w:r>
                         <w:t xml:space="preserve">( </w:t>
                       </w:r>
                       <w:r>
                         <w:t>2</w:t>
                       </w:r>
+                      <w:proofErr w:type="gramEnd"/>
                       <w:r>
                         <w:t xml:space="preserve"> )</w:t>
                       </w:r>
@@ -4510,7 +4776,7 @@
           </mc:Choice>
           <mc:Fallback>
             <w:pict>
-              <v:oval w14:anchorId="578580CE" id="Elipse 10" o:spid="_x0000_s1048" style="position:absolute;margin-left:-55.8pt;margin-top:145.1pt;width:77.25pt;height:71.25pt;z-index:251670528;visibility:visible;mso-wrap-style:square;mso-width-percent:0;mso-height-percent:0;mso-wrap-distance-left:9pt;mso-wrap-distance-top:0;mso-wrap-distance-right:9pt;mso-wrap-distance-bottom:0;mso-position-horizontal:absolute;mso-position-horizontal-relative:text;mso-position-vertical:absolute;mso-position-vertical-relative:text;mso-width-percent:0;mso-height-percent:0;mso-width-relative:margin;mso-height-relative:margin;v-text-anchor:middle" o:gfxdata="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" fillcolor="#7b7b7b [2406]" strokecolor="#1f3763 [1604]" strokeweight="1pt">
+              <v:oval w14:anchorId="578580CE" id="Elipse 10" o:spid="_x0000_s1046" style="position:absolute;margin-left:-55.8pt;margin-top:145.1pt;width:77.25pt;height:71.25pt;z-index:251670528;visibility:visible;mso-wrap-style:square;mso-width-percent:0;mso-height-percent:0;mso-wrap-distance-left:9pt;mso-wrap-distance-top:0;mso-wrap-distance-right:9pt;mso-wrap-distance-bottom:0;mso-position-horizontal:absolute;mso-position-horizontal-relative:text;mso-position-vertical:absolute;mso-position-vertical-relative:text;mso-width-percent:0;mso-height-percent:0;mso-width-relative:margin;mso-height-relative:margin;v-text-anchor:middle" o:gfxdata="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" fillcolor="#7b7b7b [2406]" strokecolor="#1f3763 [1604]" strokeweight="1pt">
                 <v:stroke joinstyle="miter"/>
                 <v:textbox>
                   <w:txbxContent>
@@ -4858,7 +5124,7 @@
           </mc:Choice>
           <mc:Fallback>
             <w:pict>
-              <v:oval w14:anchorId="2F25778D" id="Elipse 11" o:spid="_x0000_s1049" style="position:absolute;margin-left:343.2pt;margin-top:117.35pt;width:109.5pt;height:81.75pt;z-index:251672576;visibility:visible;mso-wrap-style:square;mso-width-percent:0;mso-height-percent:0;mso-wrap-distance-left:9pt;mso-wrap-distance-top:0;mso-wrap-distance-right:9pt;mso-wrap-distance-bottom:0;mso-position-horizontal:absolute;mso-position-horizontal-relative:margin;mso-position-vertical:absolute;mso-position-vertical-relative:text;mso-width-percent:0;mso-height-percent:0;mso-width-relative:margin;mso-height-relative:margin;v-text-anchor:middle" o:gfxdata="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" fillcolor="#7b7b7b [2406]" strokecolor="#1f3763 [1604]" strokeweight="1pt">
+              <v:oval w14:anchorId="2F25778D" id="Elipse 11" o:spid="_x0000_s1047" style="position:absolute;margin-left:343.2pt;margin-top:117.35pt;width:109.5pt;height:81.75pt;z-index:251672576;visibility:visible;mso-wrap-style:square;mso-width-percent:0;mso-height-percent:0;mso-wrap-distance-left:9pt;mso-wrap-distance-top:0;mso-wrap-distance-right:9pt;mso-wrap-distance-bottom:0;mso-position-horizontal:absolute;mso-position-horizontal-relative:margin;mso-position-vertical:absolute;mso-position-vertical-relative:text;mso-width-percent:0;mso-height-percent:0;mso-width-relative:margin;mso-height-relative:margin;v-text-anchor:middle" o:gfxdata="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" fillcolor="#7b7b7b [2406]" strokecolor="#1f3763 [1604]" strokeweight="1pt">
                 <v:stroke joinstyle="miter"/>
                 <v:textbox>
                   <w:txbxContent>
@@ -5000,7 +5266,7 @@
           </mc:Choice>
           <mc:Fallback>
             <w:pict>
-              <v:oval w14:anchorId="24CB0BFE" id="Elipse 12" o:spid="_x0000_s1050" style="position:absolute;margin-left:163.95pt;margin-top:137.65pt;width:111.75pt;height:97.5pt;z-index:251674624;visibility:visible;mso-wrap-style:square;mso-width-percent:0;mso-height-percent:0;mso-wrap-distance-left:9pt;mso-wrap-distance-top:0;mso-wrap-distance-right:9pt;mso-wrap-distance-bottom:0;mso-position-horizontal:absolute;mso-position-horizontal-relative:margin;mso-position-vertical:absolute;mso-position-vertical-relative:text;mso-width-percent:0;mso-height-percent:0;mso-width-relative:margin;mso-height-relative:margin;v-text-anchor:middle" o:gfxdata="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" fillcolor="#7b7b7b [2406]" strokecolor="#1f3763 [1604]" strokeweight="1pt">
+              <v:oval w14:anchorId="24CB0BFE" id="Elipse 12" o:spid="_x0000_s1048" style="position:absolute;margin-left:163.95pt;margin-top:137.65pt;width:111.75pt;height:97.5pt;z-index:251674624;visibility:visible;mso-wrap-style:square;mso-width-percent:0;mso-height-percent:0;mso-wrap-distance-left:9pt;mso-wrap-distance-top:0;mso-wrap-distance-right:9pt;mso-wrap-distance-bottom:0;mso-position-horizontal:absolute;mso-position-horizontal-relative:margin;mso-position-vertical:absolute;mso-position-vertical-relative:text;mso-width-percent:0;mso-height-percent:0;mso-width-relative:margin;mso-height-relative:margin;v-text-anchor:middle" o:gfxdata="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" fillcolor="#7b7b7b [2406]" strokecolor="#1f3763 [1604]" strokeweight="1pt">
                 <v:stroke joinstyle="miter"/>
                 <v:textbox>
                   <w:txbxContent>
@@ -5549,7 +5815,7 @@
           </mc:Choice>
           <mc:Fallback>
             <w:pict>
-              <v:rect w14:anchorId="573E47BE" id="Rectángulo 1" o:spid="_x0000_s1051" style="position:absolute;margin-left:103.2pt;margin-top:-6.35pt;width:179.25pt;height:65.25pt;z-index:251659264;visibility:visible;mso-wrap-style:square;mso-wrap-distance-left:9pt;mso-wrap-distance-top:0;mso-wrap-distance-right:9pt;mso-wrap-distance-bottom:0;mso-position-horizontal:absolute;mso-position-horizontal-relative:text;mso-position-vertical:absolute;mso-position-vertical-relative:text;v-text-anchor:middle" o:gfxdata="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" fillcolor="#d9e2f3 [660]" strokecolor="#1f3763 [1604]" strokeweight="1pt">
+              <v:rect w14:anchorId="573E47BE" id="Rectángulo 1" o:spid="_x0000_s1049" style="position:absolute;margin-left:103.2pt;margin-top:-6.35pt;width:179.25pt;height:65.25pt;z-index:251659264;visibility:visible;mso-wrap-style:square;mso-wrap-distance-left:9pt;mso-wrap-distance-top:0;mso-wrap-distance-right:9pt;mso-wrap-distance-bottom:0;mso-position-horizontal:absolute;mso-position-horizontal-relative:text;mso-position-vertical:absolute;mso-position-vertical-relative:text;v-text-anchor:middle" o:gfxdata="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" fillcolor="#d9e2f3 [660]" strokecolor="#1f3763 [1604]" strokeweight="1pt">
                 <v:textbox>
                   <w:txbxContent>
                     <w:p>

</xml_diff>